<commit_message>
minor changes to design doc...
Signed-off-by: Eric Tsang <surplus.et@gmail.com>
</commit_message>
<xml_diff>
--- a/extra/Design Document.docx
+++ b/extra/Design Document.docx
@@ -2244,7 +2244,7 @@
           <v:shape id="_x0000_i1025" type="#_x0000_t75" style="width:259.5pt;height:259.5pt" o:ole="">
             <v:imagedata r:id="rId8" o:title=""/>
           </v:shape>
-          <o:OLEObject Type="Embed" ProgID="Visio.Drawing.11" ShapeID="_x0000_i1025" DrawAspect="Content" ObjectID="_1486758514" r:id="rId9"/>
+          <o:OLEObject Type="Embed" ProgID="Visio.Drawing.11" ShapeID="_x0000_i1025" DrawAspect="Content" ObjectID="_1486758829" r:id="rId9"/>
         </w:object>
       </w:r>
     </w:p>
@@ -2387,7 +2387,7 @@
           <v:shape id="_x0000_i1026" type="#_x0000_t75" style="width:295pt;height:358.4pt" o:ole="">
             <v:imagedata r:id="rId10" o:title=""/>
           </v:shape>
-          <o:OLEObject Type="Embed" ProgID="Visio.Drawing.11" ShapeID="_x0000_i1026" DrawAspect="Content" ObjectID="_1486758515" r:id="rId11"/>
+          <o:OLEObject Type="Embed" ProgID="Visio.Drawing.11" ShapeID="_x0000_i1026" DrawAspect="Content" ObjectID="_1486758830" r:id="rId11"/>
         </w:object>
       </w:r>
     </w:p>
@@ -2566,7 +2566,7 @@
           <v:shape id="_x0000_i1027" type="#_x0000_t75" style="width:272.4pt;height:173.55pt" o:ole="">
             <v:imagedata r:id="rId12" o:title=""/>
           </v:shape>
-          <o:OLEObject Type="Embed" ProgID="Visio.Drawing.11" ShapeID="_x0000_i1027" DrawAspect="Content" ObjectID="_1486758516" r:id="rId13"/>
+          <o:OLEObject Type="Embed" ProgID="Visio.Drawing.11" ShapeID="_x0000_i1027" DrawAspect="Content" ObjectID="_1486758831" r:id="rId13"/>
         </w:object>
       </w:r>
     </w:p>
@@ -2767,7 +2767,7 @@
           <v:shape id="_x0000_i1028" type="#_x0000_t75" style="width:467.45pt;height:197.2pt" o:ole="">
             <v:imagedata r:id="rId14" o:title=""/>
           </v:shape>
-          <o:OLEObject Type="Embed" ProgID="Visio.Drawing.11" ShapeID="_x0000_i1028" DrawAspect="Content" ObjectID="_1486758517" r:id="rId15"/>
+          <o:OLEObject Type="Embed" ProgID="Visio.Drawing.11" ShapeID="_x0000_i1028" DrawAspect="Content" ObjectID="_1486758832" r:id="rId15"/>
         </w:object>
       </w:r>
     </w:p>
@@ -3407,7 +3407,7 @@
           <v:shape id="_x0000_i1029" type="#_x0000_t75" style="width:291.75pt;height:287.45pt" o:ole="">
             <v:imagedata r:id="rId16" o:title=""/>
           </v:shape>
-          <o:OLEObject Type="Embed" ProgID="Visio.Drawing.11" ShapeID="_x0000_i1029" DrawAspect="Content" ObjectID="_1486758518" r:id="rId17"/>
+          <o:OLEObject Type="Embed" ProgID="Visio.Drawing.11" ShapeID="_x0000_i1029" DrawAspect="Content" ObjectID="_1486758833" r:id="rId17"/>
         </w:object>
       </w:r>
     </w:p>
@@ -3482,7 +3482,7 @@
                 <v:shape id="_x0000_i1030" type="#_x0000_t75" style="width:242.85pt;height:603.95pt" o:ole="">
                   <v:imagedata r:id="rId18" o:title=""/>
                 </v:shape>
-                <o:OLEObject Type="Embed" ProgID="Visio.Drawing.11" ShapeID="_x0000_i1030" DrawAspect="Content" ObjectID="_1486758519" r:id="rId19"/>
+                <o:OLEObject Type="Embed" ProgID="Visio.Drawing.11" ShapeID="_x0000_i1030" DrawAspect="Content" ObjectID="_1486758834" r:id="rId19"/>
               </w:object>
             </w:r>
           </w:p>
@@ -3546,7 +3546,7 @@
           <v:shape id="_x0000_i1037" type="#_x0000_t75" style="width:229.45pt;height:372.9pt" o:ole="">
             <v:imagedata r:id="rId20" o:title=""/>
           </v:shape>
-          <o:OLEObject Type="Embed" ProgID="Visio.Drawing.11" ShapeID="_x0000_i1037" DrawAspect="Content" ObjectID="_1486758520" r:id="rId21"/>
+          <o:OLEObject Type="Embed" ProgID="Visio.Drawing.11" ShapeID="_x0000_i1037" DrawAspect="Content" ObjectID="_1486758835" r:id="rId21"/>
         </w:object>
       </w:r>
     </w:p>
@@ -3582,7 +3582,7 @@
           <v:shape id="_x0000_i1036" type="#_x0000_t75" style="width:229.45pt;height:372.9pt" o:ole="">
             <v:imagedata r:id="rId22" o:title=""/>
           </v:shape>
-          <o:OLEObject Type="Embed" ProgID="Visio.Drawing.11" ShapeID="_x0000_i1036" DrawAspect="Content" ObjectID="_1486758521" r:id="rId23"/>
+          <o:OLEObject Type="Embed" ProgID="Visio.Drawing.11" ShapeID="_x0000_i1036" DrawAspect="Content" ObjectID="_1486758836" r:id="rId23"/>
         </w:object>
       </w:r>
     </w:p>
@@ -3666,7 +3666,7 @@
                 <v:shape id="_x0000_i1031" type="#_x0000_t75" style="width:278.85pt;height:549.15pt" o:ole="">
                   <v:imagedata r:id="rId24" o:title=""/>
                 </v:shape>
-                <o:OLEObject Type="Embed" ProgID="Visio.Drawing.11" ShapeID="_x0000_i1031" DrawAspect="Content" ObjectID="_1486758522" r:id="rId25"/>
+                <o:OLEObject Type="Embed" ProgID="Visio.Drawing.11" ShapeID="_x0000_i1031" DrawAspect="Content" ObjectID="_1486758837" r:id="rId25"/>
               </w:object>
             </w:r>
           </w:p>
@@ -3727,7 +3727,7 @@
           <v:shape id="_x0000_i1038" type="#_x0000_t75" style="width:252.55pt;height:349.25pt" o:ole="">
             <v:imagedata r:id="rId26" o:title=""/>
           </v:shape>
-          <o:OLEObject Type="Embed" ProgID="Visio.Drawing.11" ShapeID="_x0000_i1038" DrawAspect="Content" ObjectID="_1486758523" r:id="rId27"/>
+          <o:OLEObject Type="Embed" ProgID="Visio.Drawing.11" ShapeID="_x0000_i1038" DrawAspect="Content" ObjectID="_1486758838" r:id="rId27"/>
         </w:object>
       </w:r>
     </w:p>
@@ -3862,7 +3862,7 @@
                 <v:shape id="_x0000_i1032" type="#_x0000_t75" style="width:225.15pt;height:262.2pt" o:ole="">
                   <v:imagedata r:id="rId28" o:title=""/>
                 </v:shape>
-                <o:OLEObject Type="Embed" ProgID="Visio.Drawing.11" ShapeID="_x0000_i1032" DrawAspect="Content" ObjectID="_1486758524" r:id="rId29"/>
+                <o:OLEObject Type="Embed" ProgID="Visio.Drawing.11" ShapeID="_x0000_i1032" DrawAspect="Content" ObjectID="_1486758839" r:id="rId29"/>
               </w:object>
             </w:r>
           </w:p>
@@ -3921,7 +3921,7 @@
                 <v:shape id="_x0000_i1033" type="#_x0000_t75" style="width:240.7pt;height:298.2pt" o:ole="">
                   <v:imagedata r:id="rId30" o:title=""/>
                 </v:shape>
-                <o:OLEObject Type="Embed" ProgID="Visio.Drawing.11" ShapeID="_x0000_i1033" DrawAspect="Content" ObjectID="_1486758525" r:id="rId31"/>
+                <o:OLEObject Type="Embed" ProgID="Visio.Drawing.11" ShapeID="_x0000_i1033" DrawAspect="Content" ObjectID="_1486758840" r:id="rId31"/>
               </w:object>
             </w:r>
           </w:p>
@@ -3971,7 +3971,7 @@
           <v:shape id="_x0000_i1039" type="#_x0000_t75" style="width:254.7pt;height:287.45pt" o:ole="">
             <v:imagedata r:id="rId32" o:title=""/>
           </v:shape>
-          <o:OLEObject Type="Embed" ProgID="Visio.Drawing.11" ShapeID="_x0000_i1039" DrawAspect="Content" ObjectID="_1486758526" r:id="rId33"/>
+          <o:OLEObject Type="Embed" ProgID="Visio.Drawing.11" ShapeID="_x0000_i1039" DrawAspect="Content" ObjectID="_1486758841" r:id="rId33"/>
         </w:object>
       </w:r>
     </w:p>
@@ -4011,7 +4011,7 @@
           <v:shape id="_x0000_i1040" type="#_x0000_t75" style="width:229.45pt;height:372.9pt" o:ole="">
             <v:imagedata r:id="rId34" o:title=""/>
           </v:shape>
-          <o:OLEObject Type="Embed" ProgID="Visio.Drawing.11" ShapeID="_x0000_i1040" DrawAspect="Content" ObjectID="_1486758527" r:id="rId35"/>
+          <o:OLEObject Type="Embed" ProgID="Visio.Drawing.11" ShapeID="_x0000_i1040" DrawAspect="Content" ObjectID="_1486758842" r:id="rId35"/>
         </w:object>
       </w:r>
     </w:p>
@@ -4059,7 +4059,7 @@
           <v:shape id="_x0000_i1035" type="#_x0000_t75" style="width:286.95pt;height:470.7pt" o:ole="">
             <v:imagedata r:id="rId36" o:title=""/>
           </v:shape>
-          <o:OLEObject Type="Embed" ProgID="Visio.Drawing.11" ShapeID="_x0000_i1035" DrawAspect="Content" ObjectID="_1486758528" r:id="rId37"/>
+          <o:OLEObject Type="Embed" ProgID="Visio.Drawing.11" ShapeID="_x0000_i1035" DrawAspect="Content" ObjectID="_1486758843" r:id="rId37"/>
         </w:object>
       </w:r>
     </w:p>
@@ -4099,7 +4099,7 @@
           <v:shape id="_x0000_i1034" type="#_x0000_t75" style="width:229.45pt;height:372.9pt" o:ole="">
             <v:imagedata r:id="rId38" o:title=""/>
           </v:shape>
-          <o:OLEObject Type="Embed" ProgID="Visio.Drawing.11" ShapeID="_x0000_i1034" DrawAspect="Content" ObjectID="_1486758529" r:id="rId39"/>
+          <o:OLEObject Type="Embed" ProgID="Visio.Drawing.11" ShapeID="_x0000_i1034" DrawAspect="Content" ObjectID="_1486758844" r:id="rId39"/>
         </w:object>
       </w:r>
     </w:p>
@@ -4139,13 +4139,56 @@
         <w:t>s</w:t>
       </w:r>
       <w:r>
-        <w:t xml:space="preserve"> in a programming-language-agnostic way how the threads, and various core classes for this assignment </w:t>
+        <w:t xml:space="preserve"> in a programming-language-agnostic way how threads, and various core classes for this assignment </w:t>
       </w:r>
       <w:r>
         <w:t>should be</w:t>
       </w:r>
       <w:r>
         <w:t xml:space="preserve"> implemented.</w:t>
+      </w:r>
+    </w:p>
+    <w:p>
+      <w:pPr>
+        <w:pStyle w:val="Heading2"/>
+      </w:pPr>
+      <w:r>
+        <w:t>Jitter Buffer</w:t>
+      </w:r>
+    </w:p>
+    <w:p>
+      <w:proofErr w:type="spellStart"/>
+      <w:r>
+        <w:t>asdasd</w:t>
+      </w:r>
+      <w:proofErr w:type="spellEnd"/>
+    </w:p>
+    <w:p>
+      <w:pPr>
+        <w:pStyle w:val="Heading2"/>
+      </w:pPr>
+      <w:r>
+        <w:t>Buffer</w:t>
+      </w:r>
+    </w:p>
+    <w:p>
+      <w:proofErr w:type="spellStart"/>
+      <w:r>
+        <w:t>asdasd</w:t>
+      </w:r>
+      <w:proofErr w:type="spellEnd"/>
+    </w:p>
+    <w:p>
+      <w:pPr>
+        <w:pStyle w:val="Heading2"/>
+      </w:pPr>
+      <w:r>
+        <w:t>Message Queue</w:t>
+      </w:r>
+    </w:p>
+    <w:p>
+      <w:r>
+        <w:t>asdasd</w:t>
       </w:r>
     </w:p>
     <w:sectPr>
@@ -4222,7 +4265,7 @@
             <w:rPr>
               <w:noProof/>
             </w:rPr>
-            <w:t>2</w:t>
+            <w:t>19</w:t>
           </w:r>
         </w:fldSimple>
         <w:r>
@@ -6756,7 +6799,7 @@
 </file>
 
 <file path=customXml/itemProps1.xml><?xml version="1.0" encoding="utf-8"?>
-<ds:datastoreItem xmlns:ds="http://schemas.openxmlformats.org/officeDocument/2006/customXml" ds:itemID="{880BAE08-966B-4D0F-949F-E9A3C908C803}">
+<ds:datastoreItem xmlns:ds="http://schemas.openxmlformats.org/officeDocument/2006/customXml" ds:itemID="{428A4CD1-6325-4819-9169-D126484520D8}">
   <ds:schemaRefs>
     <ds:schemaRef ds:uri="http://schemas.openxmlformats.org/officeDocument/2006/bibliography"/>
   </ds:schemaRefs>

</xml_diff>

<commit_message>
finished more design doc
+ finished pseudocode for the core classes of the project
+ added pseudocode drafts in the extra folder

todo: more pseudocode, one for each thread

Signed-off-by: Eric Tsang <surplus.et@gmail.com>
</commit_message>
<xml_diff>
--- a/extra/Design Document.docx
+++ b/extra/Design Document.docx
@@ -242,7 +242,7 @@
                   </w:tabs>
                   <w:rPr>
                     <w:noProof/>
-                    <w:lang w:val="en-CA" w:eastAsia="zh-CN" w:bidi="ar-SA"/>
+                    <w:lang w:bidi="ar-SA"/>
                   </w:rPr>
                 </w:pPr>
                 <w:r>
@@ -254,7 +254,7 @@
                 <w:r>
                   <w:fldChar w:fldCharType="separate"/>
                 </w:r>
-                <w:hyperlink w:anchor="_Toc413015549" w:history="1">
+                <w:hyperlink w:anchor="_Toc413090047" w:history="1">
                   <w:r>
                     <w:rPr>
                       <w:rStyle w:val="Hyperlink"/>
@@ -281,7 +281,7 @@
                       <w:noProof/>
                       <w:webHidden/>
                     </w:rPr>
-                    <w:instrText xml:space="preserve"> PAGEREF _Toc413015549 \h </w:instrText>
+                    <w:instrText xml:space="preserve"> PAGEREF _Toc413090047 \h </w:instrText>
                   </w:r>
                   <w:r>
                     <w:rPr>
@@ -301,7 +301,7 @@
                       <w:noProof/>
                       <w:webHidden/>
                     </w:rPr>
-                    <w:t>3</w:t>
+                    <w:t>4</w:t>
                   </w:r>
                   <w:r>
                     <w:rPr>
@@ -320,10 +320,10 @@
                   </w:tabs>
                   <w:rPr>
                     <w:noProof/>
-                    <w:lang w:val="en-CA" w:eastAsia="zh-CN" w:bidi="ar-SA"/>
+                    <w:lang w:bidi="ar-SA"/>
                   </w:rPr>
                 </w:pPr>
-                <w:hyperlink w:anchor="_Toc413015550" w:history="1">
+                <w:hyperlink w:anchor="_Toc413090048" w:history="1">
                   <w:r>
                     <w:rPr>
                       <w:rStyle w:val="Hyperlink"/>
@@ -350,7 +350,7 @@
                       <w:noProof/>
                       <w:webHidden/>
                     </w:rPr>
-                    <w:instrText xml:space="preserve"> PAGEREF _Toc413015550 \h </w:instrText>
+                    <w:instrText xml:space="preserve"> PAGEREF _Toc413090048 \h </w:instrText>
                   </w:r>
                   <w:r>
                     <w:rPr>
@@ -370,7 +370,7 @@
                       <w:noProof/>
                       <w:webHidden/>
                     </w:rPr>
-                    <w:t>3</w:t>
+                    <w:t>4</w:t>
                   </w:r>
                   <w:r>
                     <w:rPr>
@@ -389,10 +389,10 @@
                   </w:tabs>
                   <w:rPr>
                     <w:noProof/>
-                    <w:lang w:val="en-CA" w:eastAsia="zh-CN" w:bidi="ar-SA"/>
+                    <w:lang w:bidi="ar-SA"/>
                   </w:rPr>
                 </w:pPr>
-                <w:hyperlink w:anchor="_Toc413015551" w:history="1">
+                <w:hyperlink w:anchor="_Toc413090049" w:history="1">
                   <w:r>
                     <w:rPr>
                       <w:rStyle w:val="Hyperlink"/>
@@ -419,7 +419,7 @@
                       <w:noProof/>
                       <w:webHidden/>
                     </w:rPr>
-                    <w:instrText xml:space="preserve"> PAGEREF _Toc413015551 \h </w:instrText>
+                    <w:instrText xml:space="preserve"> PAGEREF _Toc413090049 \h </w:instrText>
                   </w:r>
                   <w:r>
                     <w:rPr>
@@ -439,7 +439,7 @@
                       <w:noProof/>
                       <w:webHidden/>
                     </w:rPr>
-                    <w:t>3</w:t>
+                    <w:t>4</w:t>
                   </w:r>
                   <w:r>
                     <w:rPr>
@@ -458,10 +458,10 @@
                   </w:tabs>
                   <w:rPr>
                     <w:noProof/>
-                    <w:lang w:val="en-CA" w:eastAsia="zh-CN" w:bidi="ar-SA"/>
+                    <w:lang w:bidi="ar-SA"/>
                   </w:rPr>
                 </w:pPr>
-                <w:hyperlink w:anchor="_Toc413015552" w:history="1">
+                <w:hyperlink w:anchor="_Toc413090050" w:history="1">
                   <w:r>
                     <w:rPr>
                       <w:rStyle w:val="Hyperlink"/>
@@ -488,7 +488,7 @@
                       <w:noProof/>
                       <w:webHidden/>
                     </w:rPr>
-                    <w:instrText xml:space="preserve"> PAGEREF _Toc413015552 \h </w:instrText>
+                    <w:instrText xml:space="preserve"> PAGEREF _Toc413090050 \h </w:instrText>
                   </w:r>
                   <w:r>
                     <w:rPr>
@@ -508,7 +508,7 @@
                       <w:noProof/>
                       <w:webHidden/>
                     </w:rPr>
-                    <w:t>4</w:t>
+                    <w:t>5</w:t>
                   </w:r>
                   <w:r>
                     <w:rPr>
@@ -527,10 +527,10 @@
                   </w:tabs>
                   <w:rPr>
                     <w:noProof/>
-                    <w:lang w:val="en-CA" w:eastAsia="zh-CN" w:bidi="ar-SA"/>
+                    <w:lang w:bidi="ar-SA"/>
                   </w:rPr>
                 </w:pPr>
-                <w:hyperlink w:anchor="_Toc413015553" w:history="1">
+                <w:hyperlink w:anchor="_Toc413090051" w:history="1">
                   <w:r>
                     <w:rPr>
                       <w:rStyle w:val="Hyperlink"/>
@@ -557,7 +557,7 @@
                       <w:noProof/>
                       <w:webHidden/>
                     </w:rPr>
-                    <w:instrText xml:space="preserve"> PAGEREF _Toc413015553 \h </w:instrText>
+                    <w:instrText xml:space="preserve"> PAGEREF _Toc413090051 \h </w:instrText>
                   </w:r>
                   <w:r>
                     <w:rPr>
@@ -577,7 +577,7 @@
                       <w:noProof/>
                       <w:webHidden/>
                     </w:rPr>
-                    <w:t>4</w:t>
+                    <w:t>5</w:t>
                   </w:r>
                   <w:r>
                     <w:rPr>
@@ -596,10 +596,10 @@
                   </w:tabs>
                   <w:rPr>
                     <w:noProof/>
-                    <w:lang w:val="en-CA" w:eastAsia="zh-CN" w:bidi="ar-SA"/>
+                    <w:lang w:bidi="ar-SA"/>
                   </w:rPr>
                 </w:pPr>
-                <w:hyperlink w:anchor="_Toc413015554" w:history="1">
+                <w:hyperlink w:anchor="_Toc413090052" w:history="1">
                   <w:r>
                     <w:rPr>
                       <w:rStyle w:val="Hyperlink"/>
@@ -626,7 +626,7 @@
                       <w:noProof/>
                       <w:webHidden/>
                     </w:rPr>
-                    <w:instrText xml:space="preserve"> PAGEREF _Toc413015554 \h </w:instrText>
+                    <w:instrText xml:space="preserve"> PAGEREF _Toc413090052 \h </w:instrText>
                   </w:r>
                   <w:r>
                     <w:rPr>
@@ -646,7 +646,7 @@
                       <w:noProof/>
                       <w:webHidden/>
                     </w:rPr>
-                    <w:t>5</w:t>
+                    <w:t>6</w:t>
                   </w:r>
                   <w:r>
                     <w:rPr>
@@ -665,10 +665,10 @@
                   </w:tabs>
                   <w:rPr>
                     <w:noProof/>
-                    <w:lang w:val="en-CA" w:eastAsia="zh-CN" w:bidi="ar-SA"/>
+                    <w:lang w:bidi="ar-SA"/>
                   </w:rPr>
                 </w:pPr>
-                <w:hyperlink w:anchor="_Toc413015555" w:history="1">
+                <w:hyperlink w:anchor="_Toc413090053" w:history="1">
                   <w:r>
                     <w:rPr>
                       <w:rStyle w:val="Hyperlink"/>
@@ -695,7 +695,7 @@
                       <w:noProof/>
                       <w:webHidden/>
                     </w:rPr>
-                    <w:instrText xml:space="preserve"> PAGEREF _Toc413015555 \h </w:instrText>
+                    <w:instrText xml:space="preserve"> PAGEREF _Toc413090053 \h </w:instrText>
                   </w:r>
                   <w:r>
                     <w:rPr>
@@ -715,7 +715,7 @@
                       <w:noProof/>
                       <w:webHidden/>
                     </w:rPr>
-                    <w:t>6</w:t>
+                    <w:t>7</w:t>
                   </w:r>
                   <w:r>
                     <w:rPr>
@@ -734,10 +734,10 @@
                   </w:tabs>
                   <w:rPr>
                     <w:noProof/>
-                    <w:lang w:val="en-CA" w:eastAsia="zh-CN" w:bidi="ar-SA"/>
+                    <w:lang w:bidi="ar-SA"/>
                   </w:rPr>
                 </w:pPr>
-                <w:hyperlink w:anchor="_Toc413015556" w:history="1">
+                <w:hyperlink w:anchor="_Toc413090054" w:history="1">
                   <w:r>
                     <w:rPr>
                       <w:rStyle w:val="Hyperlink"/>
@@ -764,7 +764,7 @@
                       <w:noProof/>
                       <w:webHidden/>
                     </w:rPr>
-                    <w:instrText xml:space="preserve"> PAGEREF _Toc413015556 \h </w:instrText>
+                    <w:instrText xml:space="preserve"> PAGEREF _Toc413090054 \h </w:instrText>
                   </w:r>
                   <w:r>
                     <w:rPr>
@@ -784,7 +784,7 @@
                       <w:noProof/>
                       <w:webHidden/>
                     </w:rPr>
-                    <w:t>6</w:t>
+                    <w:t>7</w:t>
                   </w:r>
                   <w:r>
                     <w:rPr>
@@ -803,10 +803,10 @@
                   </w:tabs>
                   <w:rPr>
                     <w:noProof/>
-                    <w:lang w:val="en-CA" w:eastAsia="zh-CN" w:bidi="ar-SA"/>
+                    <w:lang w:bidi="ar-SA"/>
                   </w:rPr>
                 </w:pPr>
-                <w:hyperlink w:anchor="_Toc413015557" w:history="1">
+                <w:hyperlink w:anchor="_Toc413090055" w:history="1">
                   <w:r>
                     <w:rPr>
                       <w:rStyle w:val="Hyperlink"/>
@@ -833,7 +833,7 @@
                       <w:noProof/>
                       <w:webHidden/>
                     </w:rPr>
-                    <w:instrText xml:space="preserve"> PAGEREF _Toc413015557 \h </w:instrText>
+                    <w:instrText xml:space="preserve"> PAGEREF _Toc413090055 \h </w:instrText>
                   </w:r>
                   <w:r>
                     <w:rPr>
@@ -853,7 +853,7 @@
                       <w:noProof/>
                       <w:webHidden/>
                     </w:rPr>
-                    <w:t>7</w:t>
+                    <w:t>8</w:t>
                   </w:r>
                   <w:r>
                     <w:rPr>
@@ -872,10 +872,10 @@
                   </w:tabs>
                   <w:rPr>
                     <w:noProof/>
-                    <w:lang w:val="en-CA" w:eastAsia="zh-CN" w:bidi="ar-SA"/>
+                    <w:lang w:bidi="ar-SA"/>
                   </w:rPr>
                 </w:pPr>
-                <w:hyperlink w:anchor="_Toc413015558" w:history="1">
+                <w:hyperlink w:anchor="_Toc413090056" w:history="1">
                   <w:r>
                     <w:rPr>
                       <w:rStyle w:val="Hyperlink"/>
@@ -902,7 +902,7 @@
                       <w:noProof/>
                       <w:webHidden/>
                     </w:rPr>
-                    <w:instrText xml:space="preserve"> PAGEREF _Toc413015558 \h </w:instrText>
+                    <w:instrText xml:space="preserve"> PAGEREF _Toc413090056 \h </w:instrText>
                   </w:r>
                   <w:r>
                     <w:rPr>
@@ -922,7 +922,7 @@
                       <w:noProof/>
                       <w:webHidden/>
                     </w:rPr>
-                    <w:t>9</w:t>
+                    <w:t>10</w:t>
                   </w:r>
                   <w:r>
                     <w:rPr>
@@ -941,10 +941,10 @@
                   </w:tabs>
                   <w:rPr>
                     <w:noProof/>
-                    <w:lang w:val="en-CA" w:eastAsia="zh-CN" w:bidi="ar-SA"/>
+                    <w:lang w:bidi="ar-SA"/>
                   </w:rPr>
                 </w:pPr>
-                <w:hyperlink w:anchor="_Toc413015559" w:history="1">
+                <w:hyperlink w:anchor="_Toc413090057" w:history="1">
                   <w:r>
                     <w:rPr>
                       <w:rStyle w:val="Hyperlink"/>
@@ -971,7 +971,7 @@
                       <w:noProof/>
                       <w:webHidden/>
                     </w:rPr>
-                    <w:instrText xml:space="preserve"> PAGEREF _Toc413015559 \h </w:instrText>
+                    <w:instrText xml:space="preserve"> PAGEREF _Toc413090057 \h </w:instrText>
                   </w:r>
                   <w:r>
                     <w:rPr>
@@ -991,7 +991,7 @@
                       <w:noProof/>
                       <w:webHidden/>
                     </w:rPr>
-                    <w:t>9</w:t>
+                    <w:t>10</w:t>
                   </w:r>
                   <w:r>
                     <w:rPr>
@@ -1010,10 +1010,10 @@
                   </w:tabs>
                   <w:rPr>
                     <w:noProof/>
-                    <w:lang w:val="en-CA" w:eastAsia="zh-CN" w:bidi="ar-SA"/>
+                    <w:lang w:bidi="ar-SA"/>
                   </w:rPr>
                 </w:pPr>
-                <w:hyperlink w:anchor="_Toc413015560" w:history="1">
+                <w:hyperlink w:anchor="_Toc413090058" w:history="1">
                   <w:r>
                     <w:rPr>
                       <w:rStyle w:val="Hyperlink"/>
@@ -1040,7 +1040,7 @@
                       <w:noProof/>
                       <w:webHidden/>
                     </w:rPr>
-                    <w:instrText xml:space="preserve"> PAGEREF _Toc413015560 \h </w:instrText>
+                    <w:instrText xml:space="preserve"> PAGEREF _Toc413090058 \h </w:instrText>
                   </w:r>
                   <w:r>
                     <w:rPr>
@@ -1060,7 +1060,7 @@
                       <w:noProof/>
                       <w:webHidden/>
                     </w:rPr>
-                    <w:t>9</w:t>
+                    <w:t>10</w:t>
                   </w:r>
                   <w:r>
                     <w:rPr>
@@ -1079,10 +1079,10 @@
                   </w:tabs>
                   <w:rPr>
                     <w:noProof/>
-                    <w:lang w:val="en-CA" w:eastAsia="zh-CN" w:bidi="ar-SA"/>
+                    <w:lang w:bidi="ar-SA"/>
                   </w:rPr>
                 </w:pPr>
-                <w:hyperlink w:anchor="_Toc413015561" w:history="1">
+                <w:hyperlink w:anchor="_Toc413090059" w:history="1">
                   <w:r>
                     <w:rPr>
                       <w:rStyle w:val="Hyperlink"/>
@@ -1109,7 +1109,7 @@
                       <w:noProof/>
                       <w:webHidden/>
                     </w:rPr>
-                    <w:instrText xml:space="preserve"> PAGEREF _Toc413015561 \h </w:instrText>
+                    <w:instrText xml:space="preserve"> PAGEREF _Toc413090059 \h </w:instrText>
                   </w:r>
                   <w:r>
                     <w:rPr>
@@ -1129,7 +1129,7 @@
                       <w:noProof/>
                       <w:webHidden/>
                     </w:rPr>
-                    <w:t>10</w:t>
+                    <w:t>11</w:t>
                   </w:r>
                   <w:r>
                     <w:rPr>
@@ -1148,10 +1148,10 @@
                   </w:tabs>
                   <w:rPr>
                     <w:noProof/>
-                    <w:lang w:val="en-CA" w:eastAsia="zh-CN" w:bidi="ar-SA"/>
+                    <w:lang w:bidi="ar-SA"/>
                   </w:rPr>
                 </w:pPr>
-                <w:hyperlink w:anchor="_Toc413015562" w:history="1">
+                <w:hyperlink w:anchor="_Toc413090060" w:history="1">
                   <w:r>
                     <w:rPr>
                       <w:rStyle w:val="Hyperlink"/>
@@ -1178,7 +1178,7 @@
                       <w:noProof/>
                       <w:webHidden/>
                     </w:rPr>
-                    <w:instrText xml:space="preserve"> PAGEREF _Toc413015562 \h </w:instrText>
+                    <w:instrText xml:space="preserve"> PAGEREF _Toc413090060 \h </w:instrText>
                   </w:r>
                   <w:r>
                     <w:rPr>
@@ -1198,7 +1198,7 @@
                       <w:noProof/>
                       <w:webHidden/>
                     </w:rPr>
-                    <w:t>11</w:t>
+                    <w:t>12</w:t>
                   </w:r>
                   <w:r>
                     <w:rPr>
@@ -1217,10 +1217,10 @@
                   </w:tabs>
                   <w:rPr>
                     <w:noProof/>
-                    <w:lang w:val="en-CA" w:eastAsia="zh-CN" w:bidi="ar-SA"/>
+                    <w:lang w:bidi="ar-SA"/>
                   </w:rPr>
                 </w:pPr>
-                <w:hyperlink w:anchor="_Toc413015563" w:history="1">
+                <w:hyperlink w:anchor="_Toc413090061" w:history="1">
                   <w:r>
                     <w:rPr>
                       <w:rStyle w:val="Hyperlink"/>
@@ -1247,7 +1247,7 @@
                       <w:noProof/>
                       <w:webHidden/>
                     </w:rPr>
-                    <w:instrText xml:space="preserve"> PAGEREF _Toc413015563 \h </w:instrText>
+                    <w:instrText xml:space="preserve"> PAGEREF _Toc413090061 \h </w:instrText>
                   </w:r>
                   <w:r>
                     <w:rPr>
@@ -1267,7 +1267,7 @@
                       <w:noProof/>
                       <w:webHidden/>
                     </w:rPr>
-                    <w:t>12</w:t>
+                    <w:t>13</w:t>
                   </w:r>
                   <w:r>
                     <w:rPr>
@@ -1286,10 +1286,10 @@
                   </w:tabs>
                   <w:rPr>
                     <w:noProof/>
-                    <w:lang w:val="en-CA" w:eastAsia="zh-CN" w:bidi="ar-SA"/>
+                    <w:lang w:bidi="ar-SA"/>
                   </w:rPr>
                 </w:pPr>
-                <w:hyperlink w:anchor="_Toc413015564" w:history="1">
+                <w:hyperlink w:anchor="_Toc413090062" w:history="1">
                   <w:r>
                     <w:rPr>
                       <w:rStyle w:val="Hyperlink"/>
@@ -1316,7 +1316,7 @@
                       <w:noProof/>
                       <w:webHidden/>
                     </w:rPr>
-                    <w:instrText xml:space="preserve"> PAGEREF _Toc413015564 \h </w:instrText>
+                    <w:instrText xml:space="preserve"> PAGEREF _Toc413090062 \h </w:instrText>
                   </w:r>
                   <w:r>
                     <w:rPr>
@@ -1336,7 +1336,7 @@
                       <w:noProof/>
                       <w:webHidden/>
                     </w:rPr>
-                    <w:t>13</w:t>
+                    <w:t>14</w:t>
                   </w:r>
                   <w:r>
                     <w:rPr>
@@ -1355,10 +1355,10 @@
                   </w:tabs>
                   <w:rPr>
                     <w:noProof/>
-                    <w:lang w:val="en-CA" w:eastAsia="zh-CN" w:bidi="ar-SA"/>
+                    <w:lang w:bidi="ar-SA"/>
                   </w:rPr>
                 </w:pPr>
-                <w:hyperlink w:anchor="_Toc413015565" w:history="1">
+                <w:hyperlink w:anchor="_Toc413090063" w:history="1">
                   <w:r>
                     <w:rPr>
                       <w:rStyle w:val="Hyperlink"/>
@@ -1385,7 +1385,7 @@
                       <w:noProof/>
                       <w:webHidden/>
                     </w:rPr>
-                    <w:instrText xml:space="preserve"> PAGEREF _Toc413015565 \h </w:instrText>
+                    <w:instrText xml:space="preserve"> PAGEREF _Toc413090063 \h </w:instrText>
                   </w:r>
                   <w:r>
                     <w:rPr>
@@ -1405,7 +1405,7 @@
                       <w:noProof/>
                       <w:webHidden/>
                     </w:rPr>
-                    <w:t>13</w:t>
+                    <w:t>14</w:t>
                   </w:r>
                   <w:r>
                     <w:rPr>
@@ -1424,10 +1424,10 @@
                   </w:tabs>
                   <w:rPr>
                     <w:noProof/>
-                    <w:lang w:val="en-CA" w:eastAsia="zh-CN" w:bidi="ar-SA"/>
+                    <w:lang w:bidi="ar-SA"/>
                   </w:rPr>
                 </w:pPr>
-                <w:hyperlink w:anchor="_Toc413015566" w:history="1">
+                <w:hyperlink w:anchor="_Toc413090064" w:history="1">
                   <w:r>
                     <w:rPr>
                       <w:rStyle w:val="Hyperlink"/>
@@ -1454,7 +1454,7 @@
                       <w:noProof/>
                       <w:webHidden/>
                     </w:rPr>
-                    <w:instrText xml:space="preserve"> PAGEREF _Toc413015566 \h </w:instrText>
+                    <w:instrText xml:space="preserve"> PAGEREF _Toc413090064 \h </w:instrText>
                   </w:r>
                   <w:r>
                     <w:rPr>
@@ -1474,7 +1474,7 @@
                       <w:noProof/>
                       <w:webHidden/>
                     </w:rPr>
-                    <w:t>14</w:t>
+                    <w:t>15</w:t>
                   </w:r>
                   <w:r>
                     <w:rPr>
@@ -1493,10 +1493,10 @@
                   </w:tabs>
                   <w:rPr>
                     <w:noProof/>
-                    <w:lang w:val="en-CA" w:eastAsia="zh-CN" w:bidi="ar-SA"/>
+                    <w:lang w:bidi="ar-SA"/>
                   </w:rPr>
                 </w:pPr>
-                <w:hyperlink w:anchor="_Toc413015567" w:history="1">
+                <w:hyperlink w:anchor="_Toc413090065" w:history="1">
                   <w:r>
                     <w:rPr>
                       <w:rStyle w:val="Hyperlink"/>
@@ -1523,7 +1523,7 @@
                       <w:noProof/>
                       <w:webHidden/>
                     </w:rPr>
-                    <w:instrText xml:space="preserve"> PAGEREF _Toc413015567 \h </w:instrText>
+                    <w:instrText xml:space="preserve"> PAGEREF _Toc413090065 \h </w:instrText>
                   </w:r>
                   <w:r>
                     <w:rPr>
@@ -1543,7 +1543,7 @@
                       <w:noProof/>
                       <w:webHidden/>
                     </w:rPr>
-                    <w:t>15</w:t>
+                    <w:t>16</w:t>
                   </w:r>
                   <w:r>
                     <w:rPr>
@@ -1562,10 +1562,10 @@
                   </w:tabs>
                   <w:rPr>
                     <w:noProof/>
-                    <w:lang w:val="en-CA" w:eastAsia="zh-CN" w:bidi="ar-SA"/>
+                    <w:lang w:bidi="ar-SA"/>
                   </w:rPr>
                 </w:pPr>
-                <w:hyperlink w:anchor="_Toc413015568" w:history="1">
+                <w:hyperlink w:anchor="_Toc413090066" w:history="1">
                   <w:r>
                     <w:rPr>
                       <w:rStyle w:val="Hyperlink"/>
@@ -1592,7 +1592,7 @@
                       <w:noProof/>
                       <w:webHidden/>
                     </w:rPr>
-                    <w:instrText xml:space="preserve"> PAGEREF _Toc413015568 \h </w:instrText>
+                    <w:instrText xml:space="preserve"> PAGEREF _Toc413090066 \h </w:instrText>
                   </w:r>
                   <w:r>
                     <w:rPr>
@@ -1612,7 +1612,7 @@
                       <w:noProof/>
                       <w:webHidden/>
                     </w:rPr>
-                    <w:t>15</w:t>
+                    <w:t>16</w:t>
                   </w:r>
                   <w:r>
                     <w:rPr>
@@ -1631,10 +1631,10 @@
                   </w:tabs>
                   <w:rPr>
                     <w:noProof/>
-                    <w:lang w:val="en-CA" w:eastAsia="zh-CN" w:bidi="ar-SA"/>
+                    <w:lang w:bidi="ar-SA"/>
                   </w:rPr>
                 </w:pPr>
-                <w:hyperlink w:anchor="_Toc413015569" w:history="1">
+                <w:hyperlink w:anchor="_Toc413090067" w:history="1">
                   <w:r>
                     <w:rPr>
                       <w:rStyle w:val="Hyperlink"/>
@@ -1661,7 +1661,7 @@
                       <w:noProof/>
                       <w:webHidden/>
                     </w:rPr>
-                    <w:instrText xml:space="preserve"> PAGEREF _Toc413015569 \h </w:instrText>
+                    <w:instrText xml:space="preserve"> PAGEREF _Toc413090067 \h </w:instrText>
                   </w:r>
                   <w:r>
                     <w:rPr>
@@ -1681,7 +1681,7 @@
                       <w:noProof/>
                       <w:webHidden/>
                     </w:rPr>
-                    <w:t>16</w:t>
+                    <w:t>17</w:t>
                   </w:r>
                   <w:r>
                     <w:rPr>
@@ -1700,10 +1700,10 @@
                   </w:tabs>
                   <w:rPr>
                     <w:noProof/>
-                    <w:lang w:val="en-CA" w:eastAsia="zh-CN" w:bidi="ar-SA"/>
+                    <w:lang w:bidi="ar-SA"/>
                   </w:rPr>
                 </w:pPr>
-                <w:hyperlink w:anchor="_Toc413015570" w:history="1">
+                <w:hyperlink w:anchor="_Toc413090068" w:history="1">
                   <w:r>
                     <w:rPr>
                       <w:rStyle w:val="Hyperlink"/>
@@ -1730,7 +1730,7 @@
                       <w:noProof/>
                       <w:webHidden/>
                     </w:rPr>
-                    <w:instrText xml:space="preserve"> PAGEREF _Toc413015570 \h </w:instrText>
+                    <w:instrText xml:space="preserve"> PAGEREF _Toc413090068 \h </w:instrText>
                   </w:r>
                   <w:r>
                     <w:rPr>
@@ -1750,7 +1750,7 @@
                       <w:noProof/>
                       <w:webHidden/>
                     </w:rPr>
-                    <w:t>17</w:t>
+                    <w:t>18</w:t>
                   </w:r>
                   <w:r>
                     <w:rPr>
@@ -1769,10 +1769,10 @@
                   </w:tabs>
                   <w:rPr>
                     <w:noProof/>
-                    <w:lang w:val="en-CA" w:eastAsia="zh-CN" w:bidi="ar-SA"/>
+                    <w:lang w:bidi="ar-SA"/>
                   </w:rPr>
                 </w:pPr>
-                <w:hyperlink w:anchor="_Toc413015571" w:history="1">
+                <w:hyperlink w:anchor="_Toc413090069" w:history="1">
                   <w:r>
                     <w:rPr>
                       <w:rStyle w:val="Hyperlink"/>
@@ -1799,7 +1799,7 @@
                       <w:noProof/>
                       <w:webHidden/>
                     </w:rPr>
-                    <w:instrText xml:space="preserve"> PAGEREF _Toc413015571 \h </w:instrText>
+                    <w:instrText xml:space="preserve"> PAGEREF _Toc413090069 \h </w:instrText>
                   </w:r>
                   <w:r>
                     <w:rPr>
@@ -1819,7 +1819,7 @@
                       <w:noProof/>
                       <w:webHidden/>
                     </w:rPr>
-                    <w:t>18</w:t>
+                    <w:t>19</w:t>
                   </w:r>
                   <w:r>
                     <w:rPr>
@@ -1838,10 +1838,10 @@
                   </w:tabs>
                   <w:rPr>
                     <w:noProof/>
-                    <w:lang w:val="en-CA" w:eastAsia="zh-CN" w:bidi="ar-SA"/>
+                    <w:lang w:bidi="ar-SA"/>
                   </w:rPr>
                 </w:pPr>
-                <w:hyperlink w:anchor="_Toc413015572" w:history="1">
+                <w:hyperlink w:anchor="_Toc413090070" w:history="1">
                   <w:r>
                     <w:rPr>
                       <w:rStyle w:val="Hyperlink"/>
@@ -1868,7 +1868,7 @@
                       <w:noProof/>
                       <w:webHidden/>
                     </w:rPr>
-                    <w:instrText xml:space="preserve"> PAGEREF _Toc413015572 \h </w:instrText>
+                    <w:instrText xml:space="preserve"> PAGEREF _Toc413090070 \h </w:instrText>
                   </w:r>
                   <w:r>
                     <w:rPr>
@@ -1888,7 +1888,7 @@
                       <w:noProof/>
                       <w:webHidden/>
                     </w:rPr>
-                    <w:t>19</w:t>
+                    <w:t>20</w:t>
                   </w:r>
                   <w:r>
                     <w:rPr>
@@ -1907,10 +1907,10 @@
                   </w:tabs>
                   <w:rPr>
                     <w:noProof/>
-                    <w:lang w:val="en-CA" w:eastAsia="zh-CN" w:bidi="ar-SA"/>
+                    <w:lang w:bidi="ar-SA"/>
                   </w:rPr>
                 </w:pPr>
-                <w:hyperlink w:anchor="_Toc413015573" w:history="1">
+                <w:hyperlink w:anchor="_Toc413090071" w:history="1">
                   <w:r>
                     <w:rPr>
                       <w:rStyle w:val="Hyperlink"/>
@@ -1937,7 +1937,7 @@
                       <w:noProof/>
                       <w:webHidden/>
                     </w:rPr>
-                    <w:instrText xml:space="preserve"> PAGEREF _Toc413015573 \h </w:instrText>
+                    <w:instrText xml:space="preserve"> PAGEREF _Toc413090071 \h </w:instrText>
                   </w:r>
                   <w:r>
                     <w:rPr>
@@ -1957,7 +1957,628 @@
                       <w:noProof/>
                       <w:webHidden/>
                     </w:rPr>
-                    <w:t>19</w:t>
+                    <w:t>21</w:t>
+                  </w:r>
+                  <w:r>
+                    <w:rPr>
+                      <w:noProof/>
+                      <w:webHidden/>
+                    </w:rPr>
+                    <w:fldChar w:fldCharType="end"/>
+                  </w:r>
+                </w:hyperlink>
+              </w:p>
+              <w:p>
+                <w:pPr>
+                  <w:pStyle w:val="TOC2"/>
+                  <w:tabs>
+                    <w:tab w:val="right" w:leader="dot" w:pos="9350"/>
+                  </w:tabs>
+                  <w:rPr>
+                    <w:noProof/>
+                    <w:lang w:bidi="ar-SA"/>
+                  </w:rPr>
+                </w:pPr>
+                <w:hyperlink w:anchor="_Toc413090072" w:history="1">
+                  <w:r>
+                    <w:rPr>
+                      <w:rStyle w:val="Hyperlink"/>
+                      <w:noProof/>
+                    </w:rPr>
+                    <w:t>Jitter Buffer</w:t>
+                  </w:r>
+                  <w:r>
+                    <w:rPr>
+                      <w:noProof/>
+                      <w:webHidden/>
+                    </w:rPr>
+                    <w:tab/>
+                  </w:r>
+                  <w:r>
+                    <w:rPr>
+                      <w:noProof/>
+                      <w:webHidden/>
+                    </w:rPr>
+                    <w:fldChar w:fldCharType="begin"/>
+                  </w:r>
+                  <w:r>
+                    <w:rPr>
+                      <w:noProof/>
+                      <w:webHidden/>
+                    </w:rPr>
+                    <w:instrText xml:space="preserve"> PAGEREF _Toc413090072 \h </w:instrText>
+                  </w:r>
+                  <w:r>
+                    <w:rPr>
+                      <w:noProof/>
+                      <w:webHidden/>
+                    </w:rPr>
+                  </w:r>
+                  <w:r>
+                    <w:rPr>
+                      <w:noProof/>
+                      <w:webHidden/>
+                    </w:rPr>
+                    <w:fldChar w:fldCharType="separate"/>
+                  </w:r>
+                  <w:r>
+                    <w:rPr>
+                      <w:noProof/>
+                      <w:webHidden/>
+                    </w:rPr>
+                    <w:t>21</w:t>
+                  </w:r>
+                  <w:r>
+                    <w:rPr>
+                      <w:noProof/>
+                      <w:webHidden/>
+                    </w:rPr>
+                    <w:fldChar w:fldCharType="end"/>
+                  </w:r>
+                </w:hyperlink>
+              </w:p>
+              <w:p>
+                <w:pPr>
+                  <w:pStyle w:val="TOC3"/>
+                  <w:tabs>
+                    <w:tab w:val="right" w:leader="dot" w:pos="9350"/>
+                  </w:tabs>
+                  <w:rPr>
+                    <w:noProof/>
+                    <w:lang w:bidi="ar-SA"/>
+                  </w:rPr>
+                </w:pPr>
+                <w:hyperlink w:anchor="_Toc413090073" w:history="1">
+                  <w:r>
+                    <w:rPr>
+                      <w:rStyle w:val="Hyperlink"/>
+                      <w:noProof/>
+                    </w:rPr>
+                    <w:t>Insert</w:t>
+                  </w:r>
+                  <w:r>
+                    <w:rPr>
+                      <w:noProof/>
+                      <w:webHidden/>
+                    </w:rPr>
+                    <w:tab/>
+                  </w:r>
+                  <w:r>
+                    <w:rPr>
+                      <w:noProof/>
+                      <w:webHidden/>
+                    </w:rPr>
+                    <w:fldChar w:fldCharType="begin"/>
+                  </w:r>
+                  <w:r>
+                    <w:rPr>
+                      <w:noProof/>
+                      <w:webHidden/>
+                    </w:rPr>
+                    <w:instrText xml:space="preserve"> PAGEREF _Toc413090073 \h </w:instrText>
+                  </w:r>
+                  <w:r>
+                    <w:rPr>
+                      <w:noProof/>
+                      <w:webHidden/>
+                    </w:rPr>
+                  </w:r>
+                  <w:r>
+                    <w:rPr>
+                      <w:noProof/>
+                      <w:webHidden/>
+                    </w:rPr>
+                    <w:fldChar w:fldCharType="separate"/>
+                  </w:r>
+                  <w:r>
+                    <w:rPr>
+                      <w:noProof/>
+                      <w:webHidden/>
+                    </w:rPr>
+                    <w:t>21</w:t>
+                  </w:r>
+                  <w:r>
+                    <w:rPr>
+                      <w:noProof/>
+                      <w:webHidden/>
+                    </w:rPr>
+                    <w:fldChar w:fldCharType="end"/>
+                  </w:r>
+                </w:hyperlink>
+              </w:p>
+              <w:p>
+                <w:pPr>
+                  <w:pStyle w:val="TOC3"/>
+                  <w:tabs>
+                    <w:tab w:val="right" w:leader="dot" w:pos="9350"/>
+                  </w:tabs>
+                  <w:rPr>
+                    <w:noProof/>
+                    <w:lang w:bidi="ar-SA"/>
+                  </w:rPr>
+                </w:pPr>
+                <w:hyperlink w:anchor="_Toc413090074" w:history="1">
+                  <w:r>
+                    <w:rPr>
+                      <w:rStyle w:val="Hyperlink"/>
+                      <w:noProof/>
+                    </w:rPr>
+                    <w:t>Remove</w:t>
+                  </w:r>
+                  <w:r>
+                    <w:rPr>
+                      <w:noProof/>
+                      <w:webHidden/>
+                    </w:rPr>
+                    <w:tab/>
+                  </w:r>
+                  <w:r>
+                    <w:rPr>
+                      <w:noProof/>
+                      <w:webHidden/>
+                    </w:rPr>
+                    <w:fldChar w:fldCharType="begin"/>
+                  </w:r>
+                  <w:r>
+                    <w:rPr>
+                      <w:noProof/>
+                      <w:webHidden/>
+                    </w:rPr>
+                    <w:instrText xml:space="preserve"> PAGEREF _Toc413090074 \h </w:instrText>
+                  </w:r>
+                  <w:r>
+                    <w:rPr>
+                      <w:noProof/>
+                      <w:webHidden/>
+                    </w:rPr>
+                  </w:r>
+                  <w:r>
+                    <w:rPr>
+                      <w:noProof/>
+                      <w:webHidden/>
+                    </w:rPr>
+                    <w:fldChar w:fldCharType="separate"/>
+                  </w:r>
+                  <w:r>
+                    <w:rPr>
+                      <w:noProof/>
+                      <w:webHidden/>
+                    </w:rPr>
+                    <w:t>21</w:t>
+                  </w:r>
+                  <w:r>
+                    <w:rPr>
+                      <w:noProof/>
+                      <w:webHidden/>
+                    </w:rPr>
+                    <w:fldChar w:fldCharType="end"/>
+                  </w:r>
+                </w:hyperlink>
+              </w:p>
+              <w:p>
+                <w:pPr>
+                  <w:pStyle w:val="TOC2"/>
+                  <w:tabs>
+                    <w:tab w:val="right" w:leader="dot" w:pos="9350"/>
+                  </w:tabs>
+                  <w:rPr>
+                    <w:noProof/>
+                    <w:lang w:bidi="ar-SA"/>
+                  </w:rPr>
+                </w:pPr>
+                <w:hyperlink w:anchor="_Toc413090075" w:history="1">
+                  <w:r>
+                    <w:rPr>
+                      <w:rStyle w:val="Hyperlink"/>
+                      <w:noProof/>
+                    </w:rPr>
+                    <w:t>Circular Buffer</w:t>
+                  </w:r>
+                  <w:r>
+                    <w:rPr>
+                      <w:noProof/>
+                      <w:webHidden/>
+                    </w:rPr>
+                    <w:tab/>
+                  </w:r>
+                  <w:r>
+                    <w:rPr>
+                      <w:noProof/>
+                      <w:webHidden/>
+                    </w:rPr>
+                    <w:fldChar w:fldCharType="begin"/>
+                  </w:r>
+                  <w:r>
+                    <w:rPr>
+                      <w:noProof/>
+                      <w:webHidden/>
+                    </w:rPr>
+                    <w:instrText xml:space="preserve"> PAGEREF _Toc413090075 \h </w:instrText>
+                  </w:r>
+                  <w:r>
+                    <w:rPr>
+                      <w:noProof/>
+                      <w:webHidden/>
+                    </w:rPr>
+                  </w:r>
+                  <w:r>
+                    <w:rPr>
+                      <w:noProof/>
+                      <w:webHidden/>
+                    </w:rPr>
+                    <w:fldChar w:fldCharType="separate"/>
+                  </w:r>
+                  <w:r>
+                    <w:rPr>
+                      <w:noProof/>
+                      <w:webHidden/>
+                    </w:rPr>
+                    <w:t>22</w:t>
+                  </w:r>
+                  <w:r>
+                    <w:rPr>
+                      <w:noProof/>
+                      <w:webHidden/>
+                    </w:rPr>
+                    <w:fldChar w:fldCharType="end"/>
+                  </w:r>
+                </w:hyperlink>
+              </w:p>
+              <w:p>
+                <w:pPr>
+                  <w:pStyle w:val="TOC3"/>
+                  <w:tabs>
+                    <w:tab w:val="right" w:leader="dot" w:pos="9350"/>
+                  </w:tabs>
+                  <w:rPr>
+                    <w:noProof/>
+                    <w:lang w:bidi="ar-SA"/>
+                  </w:rPr>
+                </w:pPr>
+                <w:hyperlink w:anchor="_Toc413090076" w:history="1">
+                  <w:r>
+                    <w:rPr>
+                      <w:rStyle w:val="Hyperlink"/>
+                      <w:noProof/>
+                    </w:rPr>
+                    <w:t>Enqueue</w:t>
+                  </w:r>
+                  <w:r>
+                    <w:rPr>
+                      <w:noProof/>
+                      <w:webHidden/>
+                    </w:rPr>
+                    <w:tab/>
+                  </w:r>
+                  <w:r>
+                    <w:rPr>
+                      <w:noProof/>
+                      <w:webHidden/>
+                    </w:rPr>
+                    <w:fldChar w:fldCharType="begin"/>
+                  </w:r>
+                  <w:r>
+                    <w:rPr>
+                      <w:noProof/>
+                      <w:webHidden/>
+                    </w:rPr>
+                    <w:instrText xml:space="preserve"> PAGEREF _Toc413090076 \h </w:instrText>
+                  </w:r>
+                  <w:r>
+                    <w:rPr>
+                      <w:noProof/>
+                      <w:webHidden/>
+                    </w:rPr>
+                  </w:r>
+                  <w:r>
+                    <w:rPr>
+                      <w:noProof/>
+                      <w:webHidden/>
+                    </w:rPr>
+                    <w:fldChar w:fldCharType="separate"/>
+                  </w:r>
+                  <w:r>
+                    <w:rPr>
+                      <w:noProof/>
+                      <w:webHidden/>
+                    </w:rPr>
+                    <w:t>22</w:t>
+                  </w:r>
+                  <w:r>
+                    <w:rPr>
+                      <w:noProof/>
+                      <w:webHidden/>
+                    </w:rPr>
+                    <w:fldChar w:fldCharType="end"/>
+                  </w:r>
+                </w:hyperlink>
+              </w:p>
+              <w:p>
+                <w:pPr>
+                  <w:pStyle w:val="TOC3"/>
+                  <w:tabs>
+                    <w:tab w:val="right" w:leader="dot" w:pos="9350"/>
+                  </w:tabs>
+                  <w:rPr>
+                    <w:noProof/>
+                    <w:lang w:bidi="ar-SA"/>
+                  </w:rPr>
+                </w:pPr>
+                <w:hyperlink w:anchor="_Toc413090077" w:history="1">
+                  <w:r>
+                    <w:rPr>
+                      <w:rStyle w:val="Hyperlink"/>
+                      <w:noProof/>
+                    </w:rPr>
+                    <w:t>Dequeue</w:t>
+                  </w:r>
+                  <w:r>
+                    <w:rPr>
+                      <w:noProof/>
+                      <w:webHidden/>
+                    </w:rPr>
+                    <w:tab/>
+                  </w:r>
+                  <w:r>
+                    <w:rPr>
+                      <w:noProof/>
+                      <w:webHidden/>
+                    </w:rPr>
+                    <w:fldChar w:fldCharType="begin"/>
+                  </w:r>
+                  <w:r>
+                    <w:rPr>
+                      <w:noProof/>
+                      <w:webHidden/>
+                    </w:rPr>
+                    <w:instrText xml:space="preserve"> PAGEREF _Toc413090077 \h </w:instrText>
+                  </w:r>
+                  <w:r>
+                    <w:rPr>
+                      <w:noProof/>
+                      <w:webHidden/>
+                    </w:rPr>
+                  </w:r>
+                  <w:r>
+                    <w:rPr>
+                      <w:noProof/>
+                      <w:webHidden/>
+                    </w:rPr>
+                    <w:fldChar w:fldCharType="separate"/>
+                  </w:r>
+                  <w:r>
+                    <w:rPr>
+                      <w:noProof/>
+                      <w:webHidden/>
+                    </w:rPr>
+                    <w:t>22</w:t>
+                  </w:r>
+                  <w:r>
+                    <w:rPr>
+                      <w:noProof/>
+                      <w:webHidden/>
+                    </w:rPr>
+                    <w:fldChar w:fldCharType="end"/>
+                  </w:r>
+                </w:hyperlink>
+              </w:p>
+              <w:p>
+                <w:pPr>
+                  <w:pStyle w:val="TOC2"/>
+                  <w:tabs>
+                    <w:tab w:val="right" w:leader="dot" w:pos="9350"/>
+                  </w:tabs>
+                  <w:rPr>
+                    <w:noProof/>
+                    <w:lang w:bidi="ar-SA"/>
+                  </w:rPr>
+                </w:pPr>
+                <w:hyperlink w:anchor="_Toc413090078" w:history="1">
+                  <w:r>
+                    <w:rPr>
+                      <w:rStyle w:val="Hyperlink"/>
+                      <w:noProof/>
+                    </w:rPr>
+                    <w:t>Message Queue</w:t>
+                  </w:r>
+                  <w:r>
+                    <w:rPr>
+                      <w:noProof/>
+                      <w:webHidden/>
+                    </w:rPr>
+                    <w:tab/>
+                  </w:r>
+                  <w:r>
+                    <w:rPr>
+                      <w:noProof/>
+                      <w:webHidden/>
+                    </w:rPr>
+                    <w:fldChar w:fldCharType="begin"/>
+                  </w:r>
+                  <w:r>
+                    <w:rPr>
+                      <w:noProof/>
+                      <w:webHidden/>
+                    </w:rPr>
+                    <w:instrText xml:space="preserve"> PAGEREF _Toc413090078 \h </w:instrText>
+                  </w:r>
+                  <w:r>
+                    <w:rPr>
+                      <w:noProof/>
+                      <w:webHidden/>
+                    </w:rPr>
+                  </w:r>
+                  <w:r>
+                    <w:rPr>
+                      <w:noProof/>
+                      <w:webHidden/>
+                    </w:rPr>
+                    <w:fldChar w:fldCharType="separate"/>
+                  </w:r>
+                  <w:r>
+                    <w:rPr>
+                      <w:noProof/>
+                      <w:webHidden/>
+                    </w:rPr>
+                    <w:t>23</w:t>
+                  </w:r>
+                  <w:r>
+                    <w:rPr>
+                      <w:noProof/>
+                      <w:webHidden/>
+                    </w:rPr>
+                    <w:fldChar w:fldCharType="end"/>
+                  </w:r>
+                </w:hyperlink>
+              </w:p>
+              <w:p>
+                <w:pPr>
+                  <w:pStyle w:val="TOC3"/>
+                  <w:tabs>
+                    <w:tab w:val="right" w:leader="dot" w:pos="9350"/>
+                  </w:tabs>
+                  <w:rPr>
+                    <w:noProof/>
+                    <w:lang w:bidi="ar-SA"/>
+                  </w:rPr>
+                </w:pPr>
+                <w:hyperlink w:anchor="_Toc413090079" w:history="1">
+                  <w:r>
+                    <w:rPr>
+                      <w:rStyle w:val="Hyperlink"/>
+                      <w:noProof/>
+                    </w:rPr>
+                    <w:t>Enqueue</w:t>
+                  </w:r>
+                  <w:r>
+                    <w:rPr>
+                      <w:noProof/>
+                      <w:webHidden/>
+                    </w:rPr>
+                    <w:tab/>
+                  </w:r>
+                  <w:r>
+                    <w:rPr>
+                      <w:noProof/>
+                      <w:webHidden/>
+                    </w:rPr>
+                    <w:fldChar w:fldCharType="begin"/>
+                  </w:r>
+                  <w:r>
+                    <w:rPr>
+                      <w:noProof/>
+                      <w:webHidden/>
+                    </w:rPr>
+                    <w:instrText xml:space="preserve"> PAGEREF _Toc413090079 \h </w:instrText>
+                  </w:r>
+                  <w:r>
+                    <w:rPr>
+                      <w:noProof/>
+                      <w:webHidden/>
+                    </w:rPr>
+                  </w:r>
+                  <w:r>
+                    <w:rPr>
+                      <w:noProof/>
+                      <w:webHidden/>
+                    </w:rPr>
+                    <w:fldChar w:fldCharType="separate"/>
+                  </w:r>
+                  <w:r>
+                    <w:rPr>
+                      <w:noProof/>
+                      <w:webHidden/>
+                    </w:rPr>
+                    <w:t>23</w:t>
+                  </w:r>
+                  <w:r>
+                    <w:rPr>
+                      <w:noProof/>
+                      <w:webHidden/>
+                    </w:rPr>
+                    <w:fldChar w:fldCharType="end"/>
+                  </w:r>
+                </w:hyperlink>
+              </w:p>
+              <w:p>
+                <w:pPr>
+                  <w:pStyle w:val="TOC3"/>
+                  <w:tabs>
+                    <w:tab w:val="right" w:leader="dot" w:pos="9350"/>
+                  </w:tabs>
+                  <w:rPr>
+                    <w:noProof/>
+                    <w:lang w:bidi="ar-SA"/>
+                  </w:rPr>
+                </w:pPr>
+                <w:hyperlink w:anchor="_Toc413090080" w:history="1">
+                  <w:r>
+                    <w:rPr>
+                      <w:rStyle w:val="Hyperlink"/>
+                      <w:noProof/>
+                    </w:rPr>
+                    <w:t>Dequeue</w:t>
+                  </w:r>
+                  <w:r>
+                    <w:rPr>
+                      <w:noProof/>
+                      <w:webHidden/>
+                    </w:rPr>
+                    <w:tab/>
+                  </w:r>
+                  <w:r>
+                    <w:rPr>
+                      <w:noProof/>
+                      <w:webHidden/>
+                    </w:rPr>
+                    <w:fldChar w:fldCharType="begin"/>
+                  </w:r>
+                  <w:r>
+                    <w:rPr>
+                      <w:noProof/>
+                      <w:webHidden/>
+                    </w:rPr>
+                    <w:instrText xml:space="preserve"> PAGEREF _Toc413090080 \h </w:instrText>
+                  </w:r>
+                  <w:r>
+                    <w:rPr>
+                      <w:noProof/>
+                      <w:webHidden/>
+                    </w:rPr>
+                  </w:r>
+                  <w:r>
+                    <w:rPr>
+                      <w:noProof/>
+                      <w:webHidden/>
+                    </w:rPr>
+                    <w:fldChar w:fldCharType="separate"/>
+                  </w:r>
+                  <w:r>
+                    <w:rPr>
+                      <w:noProof/>
+                      <w:webHidden/>
+                    </w:rPr>
+                    <w:t>23</w:t>
                   </w:r>
                   <w:r>
                     <w:rPr>
@@ -1997,6 +2618,7 @@
         </w:rPr>
       </w:pPr>
       <w:r>
+        <w:lastRenderedPageBreak/>
         <w:br w:type="page"/>
       </w:r>
     </w:p>
@@ -2004,7 +2626,7 @@
       <w:pPr>
         <w:pStyle w:val="Heading1"/>
       </w:pPr>
-      <w:bookmarkStart w:id="0" w:name="_Toc413015549"/>
+      <w:bookmarkStart w:id="0" w:name="_Toc413090047"/>
       <w:r>
         <w:lastRenderedPageBreak/>
         <w:t xml:space="preserve">Requirements &amp; </w:t>
@@ -2032,7 +2654,7 @@
       <w:pPr>
         <w:pStyle w:val="Heading2"/>
       </w:pPr>
-      <w:bookmarkStart w:id="1" w:name="_Toc413015550"/>
+      <w:bookmarkStart w:id="1" w:name="_Toc413090048"/>
       <w:r>
         <w:t>Server</w:t>
       </w:r>
@@ -2116,7 +2738,7 @@
       <w:pPr>
         <w:pStyle w:val="Heading2"/>
       </w:pPr>
-      <w:bookmarkStart w:id="2" w:name="_Toc413015551"/>
+      <w:bookmarkStart w:id="2" w:name="_Toc413090049"/>
       <w:r>
         <w:t>Client</w:t>
       </w:r>
@@ -2194,7 +2816,7 @@
       <w:pPr>
         <w:pStyle w:val="Heading1"/>
       </w:pPr>
-      <w:bookmarkStart w:id="3" w:name="_Toc413015552"/>
+      <w:bookmarkStart w:id="3" w:name="_Toc413090050"/>
       <w:r>
         <w:lastRenderedPageBreak/>
         <w:t>State Transition Diagrams</w:t>
@@ -2210,7 +2832,7 @@
       <w:pPr>
         <w:pStyle w:val="Heading2"/>
       </w:pPr>
-      <w:bookmarkStart w:id="4" w:name="_Toc413015553"/>
+      <w:bookmarkStart w:id="4" w:name="_Toc413090051"/>
       <w:r>
         <w:t>Server</w:t>
       </w:r>
@@ -2244,7 +2866,7 @@
           <v:shape id="_x0000_i1025" type="#_x0000_t75" style="width:259.5pt;height:259.5pt" o:ole="">
             <v:imagedata r:id="rId8" o:title=""/>
           </v:shape>
-          <o:OLEObject Type="Embed" ProgID="Visio.Drawing.11" ShapeID="_x0000_i1025" DrawAspect="Content" ObjectID="_1486758829" r:id="rId9"/>
+          <o:OLEObject Type="Embed" ProgID="Visio.Drawing.11" ShapeID="_x0000_i1025" DrawAspect="Content" ObjectID="_1486832018" r:id="rId9"/>
         </w:object>
       </w:r>
     </w:p>
@@ -2371,7 +2993,7 @@
       <w:pPr>
         <w:pStyle w:val="Heading2"/>
       </w:pPr>
-      <w:bookmarkStart w:id="5" w:name="_Toc413015554"/>
+      <w:bookmarkStart w:id="5" w:name="_Toc413090052"/>
       <w:r>
         <w:lastRenderedPageBreak/>
         <w:t>Client</w:t>
@@ -2384,10 +3006,10 @@
       </w:pPr>
       <w:r>
         <w:object w:dxaOrig="5895" w:dyaOrig="7171">
-          <v:shape id="_x0000_i1026" type="#_x0000_t75" style="width:295pt;height:358.4pt" o:ole="">
+          <v:shape id="_x0000_i1026" type="#_x0000_t75" style="width:294.75pt;height:358.5pt" o:ole="">
             <v:imagedata r:id="rId10" o:title=""/>
           </v:shape>
-          <o:OLEObject Type="Embed" ProgID="Visio.Drawing.11" ShapeID="_x0000_i1026" DrawAspect="Content" ObjectID="_1486758830" r:id="rId11"/>
+          <o:OLEObject Type="Embed" ProgID="Visio.Drawing.11" ShapeID="_x0000_i1026" DrawAspect="Content" ObjectID="_1486832019" r:id="rId11"/>
         </w:object>
       </w:r>
     </w:p>
@@ -2535,7 +3157,7 @@
       <w:pPr>
         <w:pStyle w:val="Heading1"/>
       </w:pPr>
-      <w:bookmarkStart w:id="6" w:name="_Toc413015555"/>
+      <w:bookmarkStart w:id="6" w:name="_Toc413090053"/>
       <w:r>
         <w:lastRenderedPageBreak/>
         <w:t>Data Flow Diagrams</w:t>
@@ -2551,7 +3173,7 @@
       <w:pPr>
         <w:pStyle w:val="Heading2"/>
       </w:pPr>
-      <w:bookmarkStart w:id="7" w:name="_Toc413015556"/>
+      <w:bookmarkStart w:id="7" w:name="_Toc413090054"/>
       <w:r>
         <w:t>Server</w:t>
       </w:r>
@@ -2563,10 +3185,10 @@
       </w:pPr>
       <w:r>
         <w:object w:dxaOrig="5450" w:dyaOrig="3466">
-          <v:shape id="_x0000_i1027" type="#_x0000_t75" style="width:272.4pt;height:173.55pt" o:ole="">
+          <v:shape id="_x0000_i1027" type="#_x0000_t75" style="width:272.25pt;height:173.25pt" o:ole="">
             <v:imagedata r:id="rId12" o:title=""/>
           </v:shape>
-          <o:OLEObject Type="Embed" ProgID="Visio.Drawing.11" ShapeID="_x0000_i1027" DrawAspect="Content" ObjectID="_1486758831" r:id="rId13"/>
+          <o:OLEObject Type="Embed" ProgID="Visio.Drawing.11" ShapeID="_x0000_i1027" DrawAspect="Content" ObjectID="_1486832020" r:id="rId13"/>
         </w:object>
       </w:r>
     </w:p>
@@ -2751,7 +3373,7 @@
       <w:pPr>
         <w:pStyle w:val="Heading2"/>
       </w:pPr>
-      <w:bookmarkStart w:id="8" w:name="_Toc413015557"/>
+      <w:bookmarkStart w:id="8" w:name="_Toc413090055"/>
       <w:r>
         <w:lastRenderedPageBreak/>
         <w:t>Client</w:t>
@@ -2764,10 +3386,10 @@
       </w:pPr>
       <w:r>
         <w:object w:dxaOrig="15797" w:dyaOrig="6669">
-          <v:shape id="_x0000_i1028" type="#_x0000_t75" style="width:467.45pt;height:197.2pt" o:ole="">
+          <v:shape id="_x0000_i1028" type="#_x0000_t75" style="width:467.25pt;height:197.25pt" o:ole="">
             <v:imagedata r:id="rId14" o:title=""/>
           </v:shape>
-          <o:OLEObject Type="Embed" ProgID="Visio.Drawing.11" ShapeID="_x0000_i1028" DrawAspect="Content" ObjectID="_1486758832" r:id="rId15"/>
+          <o:OLEObject Type="Embed" ProgID="Visio.Drawing.11" ShapeID="_x0000_i1028" DrawAspect="Content" ObjectID="_1486832021" r:id="rId15"/>
         </w:object>
       </w:r>
     </w:p>
@@ -2779,7 +3401,186 @@
         <w:t>client</w:t>
       </w:r>
       <w:r>
-        <w:t xml:space="preserve"> application. The kind of data that circulates in the application includes</w:t>
+        <w:t xml:space="preserve"> application</w:t>
+      </w:r>
+      <w:r>
+        <w:t>. As shown, there are various processes in the client application:</w:t>
+      </w:r>
+    </w:p>
+    <w:p>
+      <w:pPr>
+        <w:pStyle w:val="ListParagraph"/>
+        <w:numPr>
+          <w:ilvl w:val="0"/>
+          <w:numId w:val="10"/>
+        </w:numPr>
+      </w:pPr>
+      <w:r>
+        <w:rPr>
+          <w:b/>
+        </w:rPr>
+        <w:t>Control</w:t>
+      </w:r>
+      <w:r>
+        <w:t xml:space="preserve">; this process exchanges data between the TCP socket, music files, and the music buffering process. If the received data is music data, it will be written to a file, or forwarded to the music buffering process. Otherwise, it is control information, like requesting to download a file, or requesting to change streams. </w:t>
+      </w:r>
+      <w:r>
+        <w:t>This process exists while the program is in the connected state.</w:t>
+      </w:r>
+    </w:p>
+    <w:p>
+      <w:pPr>
+        <w:pStyle w:val="ListParagraph"/>
+        <w:numPr>
+          <w:ilvl w:val="0"/>
+          <w:numId w:val="10"/>
+        </w:numPr>
+      </w:pPr>
+      <w:r>
+        <w:rPr>
+          <w:b/>
+        </w:rPr>
+        <w:t>Receive</w:t>
+      </w:r>
+      <w:r>
+        <w:t xml:space="preserve">; this process reads from the UDP socket, and writes the read data to the corresponding jitter buffer depending on the type of data that is read from the socket. </w:t>
+      </w:r>
+      <w:r>
+        <w:t>This process exists while the program is in the connected state.</w:t>
+      </w:r>
+    </w:p>
+    <w:p>
+      <w:pPr>
+        <w:pStyle w:val="ListParagraph"/>
+        <w:numPr>
+          <w:ilvl w:val="0"/>
+          <w:numId w:val="10"/>
+        </w:numPr>
+      </w:pPr>
+      <w:r>
+        <w:rPr>
+          <w:b/>
+        </w:rPr>
+        <w:t>Transmit</w:t>
+      </w:r>
+      <w:r>
+        <w:t xml:space="preserve">; this process reads from the transmit buffer, and sends it out the UDP socket to a user specified address. </w:t>
+      </w:r>
+      <w:r>
+        <w:t>This process exists while the program is in the connected state.</w:t>
+      </w:r>
+    </w:p>
+    <w:p>
+      <w:pPr>
+        <w:pStyle w:val="ListParagraph"/>
+        <w:numPr>
+          <w:ilvl w:val="0"/>
+          <w:numId w:val="10"/>
+        </w:numPr>
+      </w:pPr>
+      <w:r>
+        <w:rPr>
+          <w:b/>
+        </w:rPr>
+        <w:t>Music buffering</w:t>
+      </w:r>
+      <w:r>
+        <w:t>; this process reads from the music jitter buffer, and writes it the corresponding music buffer file. This process exists while the program is in the connected state.</w:t>
+      </w:r>
+    </w:p>
+    <w:p>
+      <w:pPr>
+        <w:pStyle w:val="ListParagraph"/>
+        <w:numPr>
+          <w:ilvl w:val="0"/>
+          <w:numId w:val="10"/>
+        </w:numPr>
+      </w:pPr>
+      <w:r>
+        <w:rPr>
+          <w:b/>
+        </w:rPr>
+        <w:t>Voice buffering</w:t>
+      </w:r>
+      <w:r>
+        <w:t>; this process reads from the voice jitter buffer, and writes the data to the audio buffer. This process exists when the application is in the connected state.</w:t>
+      </w:r>
+    </w:p>
+    <w:p>
+      <w:pPr>
+        <w:pStyle w:val="ListParagraph"/>
+        <w:numPr>
+          <w:ilvl w:val="0"/>
+          <w:numId w:val="10"/>
+        </w:numPr>
+      </w:pPr>
+      <w:r>
+        <w:rPr>
+          <w:b/>
+        </w:rPr>
+        <w:t>Record</w:t>
+      </w:r>
+      <w:r>
+        <w:t xml:space="preserve">; this process reads from the </w:t>
+      </w:r>
+      <w:proofErr w:type="spellStart"/>
+      <w:r>
+        <w:t>mic</w:t>
+      </w:r>
+      <w:proofErr w:type="spellEnd"/>
+      <w:r>
+        <w:t>, and writes the read data into the transmit buffer. This process only exists while the application is in the transmitting state.</w:t>
+      </w:r>
+    </w:p>
+    <w:p>
+      <w:pPr>
+        <w:pStyle w:val="ListParagraph"/>
+        <w:numPr>
+          <w:ilvl w:val="0"/>
+          <w:numId w:val="10"/>
+        </w:numPr>
+      </w:pPr>
+      <w:r>
+        <w:rPr>
+          <w:b/>
+        </w:rPr>
+        <w:t>Music Reader</w:t>
+      </w:r>
+      <w:r>
+        <w:t>; this process reads from the temp files created to hold the streamed music data, and writes the data to the audio buffers. This process only exists while the application is in the connected state.</w:t>
+      </w:r>
+    </w:p>
+    <w:p>
+      <w:pPr>
+        <w:pStyle w:val="ListParagraph"/>
+        <w:numPr>
+          <w:ilvl w:val="0"/>
+          <w:numId w:val="10"/>
+        </w:numPr>
+      </w:pPr>
+      <w:r>
+        <w:rPr>
+          <w:b/>
+        </w:rPr>
+        <w:t>Output</w:t>
+      </w:r>
+      <w:r>
+        <w:t>; this process reads from the audio buffer, and plays it out through the system's speakers. This process is created when the program reaches the connected state, and is terminated when the program leaves the connected state.</w:t>
+      </w:r>
+    </w:p>
+    <w:p>
+      <w:pPr>
+        <w:spacing w:after="0"/>
+        <w:ind w:firstLine="360"/>
+      </w:pPr>
+      <w:r>
+        <w:br w:type="page"/>
+      </w:r>
+    </w:p>
+    <w:p>
+      <w:r>
+        <w:lastRenderedPageBreak/>
+        <w:t>The kind of data that circulates in the application includes</w:t>
       </w:r>
       <w:r>
         <w:t>:</w:t>
@@ -3106,7 +3907,6 @@
         </w:numPr>
       </w:pPr>
       <w:r>
-        <w:lastRenderedPageBreak/>
         <w:t>Read from the audio buffer by the output process</w:t>
       </w:r>
       <w:r>
@@ -3149,187 +3949,6 @@
       </w:r>
     </w:p>
     <w:p>
-      <w:r>
-        <w:t>As illustrated, there are various processes in the client application:</w:t>
-      </w:r>
-    </w:p>
-    <w:p>
-      <w:pPr>
-        <w:pStyle w:val="ListParagraph"/>
-        <w:numPr>
-          <w:ilvl w:val="0"/>
-          <w:numId w:val="10"/>
-        </w:numPr>
-      </w:pPr>
-      <w:r>
-        <w:rPr>
-          <w:b/>
-        </w:rPr>
-        <w:t>Control</w:t>
-      </w:r>
-      <w:r>
-        <w:t>;</w:t>
-      </w:r>
-      <w:r>
-        <w:t xml:space="preserve"> this process exchanges data between the TCP socket, music files, and the music buffering process. If the received data is music data, it will be written to a file, or forwarded to the music buffering process. Otherwise, it is control information, like requesting to download a file, or requesting to change streams. </w:t>
-      </w:r>
-      <w:r>
-        <w:t>This process exists while the program is in the connected state.</w:t>
-      </w:r>
-    </w:p>
-    <w:p>
-      <w:pPr>
-        <w:pStyle w:val="ListParagraph"/>
-        <w:numPr>
-          <w:ilvl w:val="0"/>
-          <w:numId w:val="10"/>
-        </w:numPr>
-      </w:pPr>
-      <w:r>
-        <w:rPr>
-          <w:b/>
-        </w:rPr>
-        <w:t>Receive</w:t>
-      </w:r>
-      <w:r>
-        <w:t>;</w:t>
-      </w:r>
-      <w:r>
-        <w:t xml:space="preserve"> this process reads from the UDP socket, and writes the read data to the corresponding jitter buffer depending on the type of data that is read from the socket. </w:t>
-      </w:r>
-      <w:r>
-        <w:t>This process exists while the program is in the connected state.</w:t>
-      </w:r>
-    </w:p>
-    <w:p>
-      <w:pPr>
-        <w:pStyle w:val="ListParagraph"/>
-        <w:numPr>
-          <w:ilvl w:val="0"/>
-          <w:numId w:val="10"/>
-        </w:numPr>
-      </w:pPr>
-      <w:r>
-        <w:rPr>
-          <w:b/>
-        </w:rPr>
-        <w:t>Transmit</w:t>
-      </w:r>
-      <w:r>
-        <w:t>;</w:t>
-      </w:r>
-      <w:r>
-        <w:t xml:space="preserve"> this process reads from the transmit buffer, and sends it out the UDP socket to a user specified address. </w:t>
-      </w:r>
-      <w:r>
-        <w:t>This process exists while the program is in the connected state.</w:t>
-      </w:r>
-    </w:p>
-    <w:p>
-      <w:pPr>
-        <w:pStyle w:val="ListParagraph"/>
-        <w:numPr>
-          <w:ilvl w:val="0"/>
-          <w:numId w:val="10"/>
-        </w:numPr>
-      </w:pPr>
-      <w:r>
-        <w:rPr>
-          <w:b/>
-        </w:rPr>
-        <w:t>Music buffering</w:t>
-      </w:r>
-      <w:r>
-        <w:t>;</w:t>
-      </w:r>
-      <w:r>
-        <w:t xml:space="preserve"> this process reads from the music jitter buffer, and writes it the corresponding music buffer file. This process exists while the program is in the connected state.</w:t>
-      </w:r>
-    </w:p>
-    <w:p>
-      <w:pPr>
-        <w:pStyle w:val="ListParagraph"/>
-        <w:numPr>
-          <w:ilvl w:val="0"/>
-          <w:numId w:val="10"/>
-        </w:numPr>
-      </w:pPr>
-      <w:r>
-        <w:rPr>
-          <w:b/>
-        </w:rPr>
-        <w:t>Voice buffering</w:t>
-      </w:r>
-      <w:r>
-        <w:t>;</w:t>
-      </w:r>
-      <w:r>
-        <w:t xml:space="preserve"> this process reads from the voice jitter buffer, and writes the data to the audio buffer. This process exists when the application is in the connected state.</w:t>
-      </w:r>
-    </w:p>
-    <w:p>
-      <w:pPr>
-        <w:pStyle w:val="ListParagraph"/>
-        <w:numPr>
-          <w:ilvl w:val="0"/>
-          <w:numId w:val="10"/>
-        </w:numPr>
-      </w:pPr>
-      <w:r>
-        <w:rPr>
-          <w:b/>
-        </w:rPr>
-        <w:t>Record</w:t>
-      </w:r>
-      <w:r>
-        <w:t xml:space="preserve">; this process reads from the </w:t>
-      </w:r>
-      <w:proofErr w:type="spellStart"/>
-      <w:r>
-        <w:t>mic</w:t>
-      </w:r>
-      <w:proofErr w:type="spellEnd"/>
-      <w:r>
-        <w:t>, and writes the read data into the transmit buffer. This process only exists while the application is in the transmitting state.</w:t>
-      </w:r>
-    </w:p>
-    <w:p>
-      <w:pPr>
-        <w:pStyle w:val="ListParagraph"/>
-        <w:numPr>
-          <w:ilvl w:val="0"/>
-          <w:numId w:val="10"/>
-        </w:numPr>
-      </w:pPr>
-      <w:r>
-        <w:rPr>
-          <w:b/>
-        </w:rPr>
-        <w:t>Music Reader</w:t>
-      </w:r>
-      <w:r>
-        <w:t>; this process reads from the temp files created to hold the streamed music data, and writes the data to the audio buffers. This process only exists while the application is in the connected state.</w:t>
-      </w:r>
-    </w:p>
-    <w:p>
-      <w:pPr>
-        <w:pStyle w:val="ListParagraph"/>
-        <w:numPr>
-          <w:ilvl w:val="0"/>
-          <w:numId w:val="10"/>
-        </w:numPr>
-      </w:pPr>
-      <w:r>
-        <w:rPr>
-          <w:b/>
-        </w:rPr>
-        <w:t>Output</w:t>
-      </w:r>
-      <w:r>
-        <w:t>; this process reads from the audio buffer, and plays it out through the system's speakers. This process is created when the program reaches the connected state, and is terminated when the program leaves the connected state.</w:t>
-      </w:r>
-    </w:p>
-    <w:p>
       <w:pPr>
         <w:spacing w:after="0"/>
         <w:ind w:firstLine="360"/>
@@ -3342,7 +3961,7 @@
       <w:pPr>
         <w:pStyle w:val="Heading1"/>
       </w:pPr>
-      <w:bookmarkStart w:id="9" w:name="_Toc413015558"/>
+      <w:bookmarkStart w:id="9" w:name="_Toc413090056"/>
       <w:r>
         <w:lastRenderedPageBreak/>
         <w:t>Flow Chart Diagrams</w:t>
@@ -3377,7 +3996,7 @@
       <w:pPr>
         <w:pStyle w:val="Heading2"/>
       </w:pPr>
-      <w:bookmarkStart w:id="10" w:name="_Toc413015559"/>
+      <w:bookmarkStart w:id="10" w:name="_Toc413090057"/>
       <w:r>
         <w:t>Server</w:t>
       </w:r>
@@ -3392,7 +4011,7 @@
       <w:pPr>
         <w:pStyle w:val="Heading3"/>
       </w:pPr>
-      <w:bookmarkStart w:id="11" w:name="_Toc413015560"/>
+      <w:bookmarkStart w:id="11" w:name="_Toc413090058"/>
       <w:r>
         <w:t>Session Manager</w:t>
       </w:r>
@@ -3404,10 +4023,10 @@
       </w:pPr>
       <w:r>
         <w:object w:dxaOrig="5839" w:dyaOrig="5753">
-          <v:shape id="_x0000_i1029" type="#_x0000_t75" style="width:291.75pt;height:287.45pt" o:ole="">
+          <v:shape id="_x0000_i1029" type="#_x0000_t75" style="width:291.75pt;height:287.25pt" o:ole="">
             <v:imagedata r:id="rId16" o:title=""/>
           </v:shape>
-          <o:OLEObject Type="Embed" ProgID="Visio.Drawing.11" ShapeID="_x0000_i1029" DrawAspect="Content" ObjectID="_1486758833" r:id="rId17"/>
+          <o:OLEObject Type="Embed" ProgID="Visio.Drawing.11" ShapeID="_x0000_i1029" DrawAspect="Content" ObjectID="_1486832022" r:id="rId17"/>
         </w:object>
       </w:r>
     </w:p>
@@ -3443,7 +4062,7 @@
       <w:pPr>
         <w:pStyle w:val="Heading3"/>
       </w:pPr>
-      <w:bookmarkStart w:id="12" w:name="_Toc413015561"/>
+      <w:bookmarkStart w:id="12" w:name="_Toc413090059"/>
       <w:r>
         <w:lastRenderedPageBreak/>
         <w:t>Session</w:t>
@@ -3479,10 +4098,10 @@
             </w:pPr>
             <w:r>
               <w:object w:dxaOrig="7116" w:dyaOrig="17659">
-                <v:shape id="_x0000_i1030" type="#_x0000_t75" style="width:242.85pt;height:603.95pt" o:ole="">
+                <v:shape id="_x0000_i1030" type="#_x0000_t75" style="width:243pt;height:603.75pt" o:ole="">
                   <v:imagedata r:id="rId18" o:title=""/>
                 </v:shape>
-                <o:OLEObject Type="Embed" ProgID="Visio.Drawing.11" ShapeID="_x0000_i1030" DrawAspect="Content" ObjectID="_1486758834" r:id="rId19"/>
+                <o:OLEObject Type="Embed" ProgID="Visio.Drawing.11" ShapeID="_x0000_i1030" DrawAspect="Content" ObjectID="_1486832023" r:id="rId19"/>
               </w:object>
             </w:r>
           </w:p>
@@ -3528,7 +4147,7 @@
       <w:pPr>
         <w:pStyle w:val="Heading3"/>
       </w:pPr>
-      <w:bookmarkStart w:id="13" w:name="_Toc413015562"/>
+      <w:bookmarkStart w:id="13" w:name="_Toc413090060"/>
       <w:r>
         <w:lastRenderedPageBreak/>
         <w:t>Upload</w:t>
@@ -3543,10 +4162,10 @@
       </w:pPr>
       <w:r>
         <w:object w:dxaOrig="4589" w:dyaOrig="7454">
-          <v:shape id="_x0000_i1037" type="#_x0000_t75" style="width:229.45pt;height:372.9pt" o:ole="">
+          <v:shape id="_x0000_i1031" type="#_x0000_t75" style="width:229.5pt;height:372.75pt" o:ole="">
             <v:imagedata r:id="rId20" o:title=""/>
           </v:shape>
-          <o:OLEObject Type="Embed" ProgID="Visio.Drawing.11" ShapeID="_x0000_i1037" DrawAspect="Content" ObjectID="_1486758835" r:id="rId21"/>
+          <o:OLEObject Type="Embed" ProgID="Visio.Drawing.11" ShapeID="_x0000_i1031" DrawAspect="Content" ObjectID="_1486832024" r:id="rId21"/>
         </w:object>
       </w:r>
     </w:p>
@@ -3566,7 +4185,7 @@
       <w:pPr>
         <w:pStyle w:val="Heading3"/>
       </w:pPr>
-      <w:bookmarkStart w:id="14" w:name="_Toc413015563"/>
+      <w:bookmarkStart w:id="14" w:name="_Toc413090061"/>
       <w:r>
         <w:lastRenderedPageBreak/>
         <w:t>Stream</w:t>
@@ -3579,10 +4198,10 @@
       </w:pPr>
       <w:r>
         <w:object w:dxaOrig="4589" w:dyaOrig="7454">
-          <v:shape id="_x0000_i1036" type="#_x0000_t75" style="width:229.45pt;height:372.9pt" o:ole="">
+          <v:shape id="_x0000_i1032" type="#_x0000_t75" style="width:229.5pt;height:372.75pt" o:ole="">
             <v:imagedata r:id="rId22" o:title=""/>
           </v:shape>
-          <o:OLEObject Type="Embed" ProgID="Visio.Drawing.11" ShapeID="_x0000_i1036" DrawAspect="Content" ObjectID="_1486758836" r:id="rId23"/>
+          <o:OLEObject Type="Embed" ProgID="Visio.Drawing.11" ShapeID="_x0000_i1032" DrawAspect="Content" ObjectID="_1486832025" r:id="rId23"/>
         </w:object>
       </w:r>
     </w:p>
@@ -3606,7 +4225,7 @@
       <w:pPr>
         <w:pStyle w:val="Heading2"/>
       </w:pPr>
-      <w:bookmarkStart w:id="15" w:name="_Toc413015564"/>
+      <w:bookmarkStart w:id="15" w:name="_Toc413090062"/>
       <w:r>
         <w:lastRenderedPageBreak/>
         <w:t>Client</w:t>
@@ -3628,7 +4247,7 @@
       <w:pPr>
         <w:pStyle w:val="Heading3"/>
       </w:pPr>
-      <w:bookmarkStart w:id="16" w:name="_Toc413015565"/>
+      <w:bookmarkStart w:id="16" w:name="_Toc413090063"/>
       <w:r>
         <w:t>Control</w:t>
       </w:r>
@@ -3663,10 +4282,10 @@
             </w:pPr>
             <w:r>
               <w:object w:dxaOrig="8218" w:dyaOrig="16157">
-                <v:shape id="_x0000_i1031" type="#_x0000_t75" style="width:278.85pt;height:549.15pt" o:ole="">
+                <v:shape id="_x0000_i1033" type="#_x0000_t75" style="width:279pt;height:549pt" o:ole="">
                   <v:imagedata r:id="rId24" o:title=""/>
                 </v:shape>
-                <o:OLEObject Type="Embed" ProgID="Visio.Drawing.11" ShapeID="_x0000_i1031" DrawAspect="Content" ObjectID="_1486758837" r:id="rId25"/>
+                <o:OLEObject Type="Embed" ProgID="Visio.Drawing.11" ShapeID="_x0000_i1033" DrawAspect="Content" ObjectID="_1486832026" r:id="rId25"/>
               </w:object>
             </w:r>
           </w:p>
@@ -3711,7 +4330,7 @@
       <w:pPr>
         <w:pStyle w:val="Heading3"/>
       </w:pPr>
-      <w:bookmarkStart w:id="17" w:name="_Toc413015566"/>
+      <w:bookmarkStart w:id="17" w:name="_Toc413090064"/>
       <w:r>
         <w:lastRenderedPageBreak/>
         <w:t>Receive</w:t>
@@ -3724,10 +4343,10 @@
       </w:pPr>
       <w:r>
         <w:object w:dxaOrig="6615" w:dyaOrig="9155">
-          <v:shape id="_x0000_i1038" type="#_x0000_t75" style="width:252.55pt;height:349.25pt" o:ole="">
+          <v:shape id="_x0000_i1034" type="#_x0000_t75" style="width:252.75pt;height:349.5pt" o:ole="">
             <v:imagedata r:id="rId26" o:title=""/>
           </v:shape>
-          <o:OLEObject Type="Embed" ProgID="Visio.Drawing.11" ShapeID="_x0000_i1038" DrawAspect="Content" ObjectID="_1486758838" r:id="rId27"/>
+          <o:OLEObject Type="Embed" ProgID="Visio.Drawing.11" ShapeID="_x0000_i1034" DrawAspect="Content" ObjectID="_1486832027" r:id="rId27"/>
         </w:object>
       </w:r>
     </w:p>
@@ -3823,7 +4442,7 @@
       <w:pPr>
         <w:pStyle w:val="Heading3"/>
       </w:pPr>
-      <w:bookmarkStart w:id="18" w:name="_Toc413015567"/>
+      <w:bookmarkStart w:id="18" w:name="_Toc413090065"/>
       <w:r>
         <w:lastRenderedPageBreak/>
         <w:t>Transmit</w:t>
@@ -3859,10 +4478,10 @@
             </w:pPr>
             <w:r>
               <w:object w:dxaOrig="6406" w:dyaOrig="7454">
-                <v:shape id="_x0000_i1032" type="#_x0000_t75" style="width:225.15pt;height:262.2pt" o:ole="">
+                <v:shape id="_x0000_i1035" type="#_x0000_t75" style="width:225pt;height:262.5pt" o:ole="">
                   <v:imagedata r:id="rId28" o:title=""/>
                 </v:shape>
-                <o:OLEObject Type="Embed" ProgID="Visio.Drawing.11" ShapeID="_x0000_i1032" DrawAspect="Content" ObjectID="_1486758839" r:id="rId29"/>
+                <o:OLEObject Type="Embed" ProgID="Visio.Drawing.11" ShapeID="_x0000_i1035" DrawAspect="Content" ObjectID="_1486832028" r:id="rId29"/>
               </w:object>
             </w:r>
           </w:p>
@@ -3883,7 +4502,7 @@
       <w:pPr>
         <w:pStyle w:val="Heading3"/>
       </w:pPr>
-      <w:bookmarkStart w:id="19" w:name="_Toc413015568"/>
+      <w:bookmarkStart w:id="19" w:name="_Toc413090066"/>
       <w:r>
         <w:t>Music Buffering</w:t>
       </w:r>
@@ -3904,8 +4523,8 @@
         <w:tblLook w:val="04A0"/>
       </w:tblPr>
       <w:tblGrid>
-        <w:gridCol w:w="5036"/>
-        <w:gridCol w:w="4540"/>
+        <w:gridCol w:w="5028"/>
+        <w:gridCol w:w="4548"/>
       </w:tblGrid>
       <w:tr>
         <w:tc>
@@ -3918,10 +4537,10 @@
             </w:pPr>
             <w:r>
               <w:object w:dxaOrig="7380" w:dyaOrig="9155">
-                <v:shape id="_x0000_i1033" type="#_x0000_t75" style="width:240.7pt;height:298.2pt" o:ole="">
+                <v:shape id="_x0000_i1036" type="#_x0000_t75" style="width:240.75pt;height:297.75pt" o:ole="">
                   <v:imagedata r:id="rId30" o:title=""/>
                 </v:shape>
-                <o:OLEObject Type="Embed" ProgID="Visio.Drawing.11" ShapeID="_x0000_i1033" DrawAspect="Content" ObjectID="_1486758840" r:id="rId31"/>
+                <o:OLEObject Type="Embed" ProgID="Visio.Drawing.11" ShapeID="_x0000_i1036" DrawAspect="Content" ObjectID="_1486832029" r:id="rId31"/>
               </w:object>
             </w:r>
           </w:p>
@@ -3955,7 +4574,7 @@
       <w:pPr>
         <w:pStyle w:val="Heading3"/>
       </w:pPr>
-      <w:bookmarkStart w:id="20" w:name="_Toc413015569"/>
+      <w:bookmarkStart w:id="20" w:name="_Toc413090067"/>
       <w:r>
         <w:lastRenderedPageBreak/>
         <w:t>Voice Buffering</w:t>
@@ -3968,10 +4587,10 @@
       </w:pPr>
       <w:r>
         <w:object w:dxaOrig="5096" w:dyaOrig="5753">
-          <v:shape id="_x0000_i1039" type="#_x0000_t75" style="width:254.7pt;height:287.45pt" o:ole="">
+          <v:shape id="_x0000_i1037" type="#_x0000_t75" style="width:255pt;height:287.25pt" o:ole="">
             <v:imagedata r:id="rId32" o:title=""/>
           </v:shape>
-          <o:OLEObject Type="Embed" ProgID="Visio.Drawing.11" ShapeID="_x0000_i1039" DrawAspect="Content" ObjectID="_1486758841" r:id="rId33"/>
+          <o:OLEObject Type="Embed" ProgID="Visio.Drawing.11" ShapeID="_x0000_i1037" DrawAspect="Content" ObjectID="_1486832030" r:id="rId33"/>
         </w:object>
       </w:r>
     </w:p>
@@ -3995,7 +4614,7 @@
       <w:pPr>
         <w:pStyle w:val="Heading3"/>
       </w:pPr>
-      <w:bookmarkStart w:id="21" w:name="_Toc413015570"/>
+      <w:bookmarkStart w:id="21" w:name="_Toc413090068"/>
       <w:r>
         <w:lastRenderedPageBreak/>
         <w:t>Record</w:t>
@@ -4008,10 +4627,10 @@
       </w:pPr>
       <w:r>
         <w:object w:dxaOrig="4589" w:dyaOrig="7454">
-          <v:shape id="_x0000_i1040" type="#_x0000_t75" style="width:229.45pt;height:372.9pt" o:ole="">
+          <v:shape id="_x0000_i1038" type="#_x0000_t75" style="width:229.5pt;height:372.75pt" o:ole="">
             <v:imagedata r:id="rId34" o:title=""/>
           </v:shape>
-          <o:OLEObject Type="Embed" ProgID="Visio.Drawing.11" ShapeID="_x0000_i1040" DrawAspect="Content" ObjectID="_1486758842" r:id="rId35"/>
+          <o:OLEObject Type="Embed" ProgID="Visio.Drawing.11" ShapeID="_x0000_i1038" DrawAspect="Content" ObjectID="_1486832031" r:id="rId35"/>
         </w:object>
       </w:r>
     </w:p>
@@ -4043,7 +4662,7 @@
       <w:pPr>
         <w:pStyle w:val="Heading3"/>
       </w:pPr>
-      <w:bookmarkStart w:id="22" w:name="_Toc413015571"/>
+      <w:bookmarkStart w:id="22" w:name="_Toc413090069"/>
       <w:r>
         <w:lastRenderedPageBreak/>
         <w:t>Music Reader</w:t>
@@ -4056,10 +4675,10 @@
       </w:pPr>
       <w:r>
         <w:object w:dxaOrig="6615" w:dyaOrig="10856">
-          <v:shape id="_x0000_i1035" type="#_x0000_t75" style="width:286.95pt;height:470.7pt" o:ole="">
+          <v:shape id="_x0000_i1039" type="#_x0000_t75" style="width:287.25pt;height:470.25pt" o:ole="">
             <v:imagedata r:id="rId36" o:title=""/>
           </v:shape>
-          <o:OLEObject Type="Embed" ProgID="Visio.Drawing.11" ShapeID="_x0000_i1035" DrawAspect="Content" ObjectID="_1486758843" r:id="rId37"/>
+          <o:OLEObject Type="Embed" ProgID="Visio.Drawing.11" ShapeID="_x0000_i1039" DrawAspect="Content" ObjectID="_1486832032" r:id="rId37"/>
         </w:object>
       </w:r>
     </w:p>
@@ -4083,7 +4702,7 @@
       <w:pPr>
         <w:pStyle w:val="Heading3"/>
       </w:pPr>
-      <w:bookmarkStart w:id="23" w:name="_Toc413015572"/>
+      <w:bookmarkStart w:id="23" w:name="_Toc413090070"/>
       <w:r>
         <w:lastRenderedPageBreak/>
         <w:t>Output</w:t>
@@ -4096,10 +4715,10 @@
       </w:pPr>
       <w:r>
         <w:object w:dxaOrig="4589" w:dyaOrig="7454">
-          <v:shape id="_x0000_i1034" type="#_x0000_t75" style="width:229.45pt;height:372.9pt" o:ole="">
+          <v:shape id="_x0000_i1040" type="#_x0000_t75" style="width:229.5pt;height:372.75pt" o:ole="">
             <v:imagedata r:id="rId38" o:title=""/>
           </v:shape>
-          <o:OLEObject Type="Embed" ProgID="Visio.Drawing.11" ShapeID="_x0000_i1034" DrawAspect="Content" ObjectID="_1486758844" r:id="rId39"/>
+          <o:OLEObject Type="Embed" ProgID="Visio.Drawing.11" ShapeID="_x0000_i1040" DrawAspect="Content" ObjectID="_1486832033" r:id="rId39"/>
         </w:object>
       </w:r>
     </w:p>
@@ -4110,11 +4729,21 @@
     </w:p>
     <w:p>
       <w:pPr>
+        <w:spacing w:after="0"/>
+        <w:ind w:firstLine="360"/>
+      </w:pPr>
+      <w:r>
+        <w:br w:type="page"/>
+      </w:r>
+    </w:p>
+    <w:p>
+      <w:pPr>
         <w:pStyle w:val="Heading1"/>
       </w:pPr>
-      <w:bookmarkStart w:id="24" w:name="_Toc413015573"/>
+      <w:bookmarkStart w:id="24" w:name="_Toc413090071"/>
       <w:proofErr w:type="spellStart"/>
       <w:r>
+        <w:lastRenderedPageBreak/>
         <w:t>Pseudocode</w:t>
       </w:r>
       <w:bookmarkEnd w:id="24"/>
@@ -4152,45 +4781,1099 @@
       <w:pPr>
         <w:pStyle w:val="Heading2"/>
       </w:pPr>
+      <w:bookmarkStart w:id="25" w:name="_Toc413090072"/>
       <w:r>
         <w:t>Jitter Buffer</w:t>
       </w:r>
-    </w:p>
-    <w:p>
+      <w:bookmarkEnd w:id="25"/>
+    </w:p>
+    <w:p>
+      <w:r>
+        <w:t>This section contains pseudo code for the jitter buffer class. The jitter buffer is used to buffer received network packets, and put them into the order that they were sent, since because of jitter, they may not have arrived in order. Then when the data is read from the jitter buffer, it is read in order.</w:t>
+      </w:r>
+    </w:p>
+    <w:p>
+      <w:pPr>
+        <w:pStyle w:val="Heading3"/>
+      </w:pPr>
+      <w:bookmarkStart w:id="26" w:name="_Toc413090073"/>
+      <w:r>
+        <w:t>I</w:t>
+      </w:r>
+      <w:r>
+        <w:t>nsert</w:t>
+      </w:r>
+      <w:bookmarkEnd w:id="26"/>
+    </w:p>
+    <w:p>
+      <w:r>
+        <w:t>I</w:t>
+      </w:r>
+      <w:r>
+        <w:t xml:space="preserve">nserts the data </w:t>
+      </w:r>
+      <w:r>
+        <w:t xml:space="preserve">at </w:t>
+      </w:r>
       <w:proofErr w:type="spellStart"/>
       <w:r>
-        <w:t>asdasd</w:t>
+        <w:rPr>
+          <w:b/>
+        </w:rPr>
+        <w:t>src</w:t>
       </w:r>
       <w:proofErr w:type="spellEnd"/>
+      <w:r>
+        <w:t xml:space="preserve"> </w:t>
+      </w:r>
+      <w:r>
+        <w:t>into</w:t>
+      </w:r>
+      <w:r>
+        <w:t xml:space="preserve"> the jitter buffer</w:t>
+      </w:r>
+      <w:r>
+        <w:t xml:space="preserve"> at index </w:t>
+      </w:r>
+      <w:proofErr w:type="spellStart"/>
+      <w:r>
+        <w:rPr>
+          <w:b/>
+        </w:rPr>
+        <w:t>index</w:t>
+      </w:r>
+      <w:proofErr w:type="spellEnd"/>
+      <w:r>
+        <w:t xml:space="preserve">. </w:t>
+      </w:r>
+      <w:r>
+        <w:t>I</w:t>
+      </w:r>
+      <w:r>
+        <w:t xml:space="preserve">f the passed data is too late (has already been consumed by the consumer), then </w:t>
+      </w:r>
+      <w:r>
+        <w:t>t</w:t>
+      </w:r>
+      <w:r>
+        <w:t xml:space="preserve">he function returns right away, with an error code. </w:t>
+      </w:r>
+      <w:r>
+        <w:t>I</w:t>
+      </w:r>
+      <w:r>
+        <w:t>f the data arrives too early, then the function blocks until it can be put into the buffer.</w:t>
+      </w:r>
+    </w:p>
+    <w:p>
+      <w:r>
+        <w:t>E</w:t>
+      </w:r>
+      <w:r>
+        <w:t>lements can be consumed (even if t</w:t>
+      </w:r>
+      <w:r>
+        <w:t xml:space="preserve">hey're not produced yet) after </w:t>
+      </w:r>
+      <w:r>
+        <w:t>some</w:t>
+      </w:r>
+      <w:r>
+        <w:t xml:space="preserve"> milliseconds of elements following it has been produced</w:t>
+      </w:r>
+      <w:r>
+        <w:t>,</w:t>
+      </w:r>
+      <w:r>
+        <w:t xml:space="preserve"> or then the element being consumed is produced.</w:t>
+      </w:r>
+    </w:p>
+    <w:p>
+      <w:pPr>
+        <w:pStyle w:val="code1"/>
+        <w:pBdr>
+          <w:top w:val="single" w:sz="18" w:space="1" w:color="808080" w:themeColor="background1" w:themeShade="80"/>
+        </w:pBdr>
+      </w:pPr>
+      <w:proofErr w:type="spellStart"/>
+      <w:r>
+        <w:t>int</w:t>
+      </w:r>
+      <w:proofErr w:type="spellEnd"/>
+      <w:r>
+        <w:t xml:space="preserve"> </w:t>
+      </w:r>
+      <w:proofErr w:type="spellStart"/>
+      <w:r>
+        <w:t>JitterBuffer</w:t>
+      </w:r>
+      <w:proofErr w:type="spellEnd"/>
+      <w:r>
+        <w:t>::insert(</w:t>
+      </w:r>
+      <w:proofErr w:type="spellStart"/>
+      <w:r>
+        <w:t>int</w:t>
+      </w:r>
+      <w:proofErr w:type="spellEnd"/>
+      <w:r>
+        <w:t xml:space="preserve"> index, void* </w:t>
+      </w:r>
+      <w:proofErr w:type="spellStart"/>
+      <w:r>
+        <w:t>src</w:t>
+      </w:r>
+      <w:proofErr w:type="spellEnd"/>
+      <w:r>
+        <w:t>)</w:t>
+      </w:r>
+    </w:p>
+    <w:p>
+      <w:pPr>
+        <w:pStyle w:val="code2"/>
+      </w:pPr>
+      <w:r>
+        <w:t>{</w:t>
+      </w:r>
+    </w:p>
+    <w:p>
+      <w:pPr>
+        <w:pStyle w:val="code1"/>
+      </w:pPr>
+      <w:r>
+        <w:t xml:space="preserve">    </w:t>
+      </w:r>
+      <w:r>
+        <w:t>if index is smaller than the last consumed element...</w:t>
+      </w:r>
+    </w:p>
+    <w:p>
+      <w:pPr>
+        <w:pStyle w:val="code2"/>
+      </w:pPr>
+      <w:r>
+        <w:t xml:space="preserve">        return 1</w:t>
+      </w:r>
+    </w:p>
+    <w:p>
+      <w:pPr>
+        <w:pStyle w:val="code1"/>
+      </w:pPr>
+    </w:p>
+    <w:p>
+      <w:pPr>
+        <w:pStyle w:val="code2"/>
+      </w:pPr>
+      <w:r>
+        <w:t xml:space="preserve">    copy {</w:t>
+      </w:r>
+      <w:proofErr w:type="spellStart"/>
+      <w:r>
+        <w:t>elementSize</w:t>
+      </w:r>
+      <w:proofErr w:type="spellEnd"/>
+      <w:r>
+        <w:t>} bytes from {</w:t>
+      </w:r>
+      <w:proofErr w:type="spellStart"/>
+      <w:r>
+        <w:t>src</w:t>
+      </w:r>
+      <w:proofErr w:type="spellEnd"/>
+      <w:r>
+        <w:t>} into index {index} of buffer</w:t>
+      </w:r>
+    </w:p>
+    <w:p>
+      <w:pPr>
+        <w:pStyle w:val="code1"/>
+      </w:pPr>
+      <w:r>
+        <w:t xml:space="preserve">    update book keeping variables that keep track of last produced and such</w:t>
+      </w:r>
+    </w:p>
+    <w:p>
+      <w:pPr>
+        <w:pStyle w:val="code2"/>
+      </w:pPr>
+    </w:p>
+    <w:p>
+      <w:pPr>
+        <w:pStyle w:val="code1"/>
+      </w:pPr>
+      <w:r>
+        <w:t xml:space="preserve">    return 0</w:t>
+      </w:r>
+    </w:p>
+    <w:p>
+      <w:pPr>
+        <w:pStyle w:val="code2"/>
+        <w:pBdr>
+          <w:bottom w:val="single" w:sz="18" w:space="1" w:color="808080" w:themeColor="background1" w:themeShade="80"/>
+        </w:pBdr>
+      </w:pPr>
+      <w:r>
+        <w:t>}</w:t>
+      </w:r>
+    </w:p>
+    <w:p>
+      <w:pPr>
+        <w:pStyle w:val="Heading3"/>
+      </w:pPr>
+      <w:bookmarkStart w:id="27" w:name="_Toc413090074"/>
+      <w:r>
+        <w:t>Remove</w:t>
+      </w:r>
+      <w:bookmarkEnd w:id="27"/>
+    </w:p>
+    <w:p>
+      <w:r>
+        <w:t>Copies</w:t>
+      </w:r>
+      <w:r>
+        <w:t xml:space="preserve"> an </w:t>
+      </w:r>
+      <w:r>
+        <w:t xml:space="preserve">element from the jitter buffer </w:t>
+      </w:r>
+      <w:r>
+        <w:t xml:space="preserve">into </w:t>
+      </w:r>
+      <w:r>
+        <w:t xml:space="preserve">the </w:t>
+      </w:r>
+      <w:proofErr w:type="spellStart"/>
+      <w:r>
+        <w:rPr>
+          <w:b/>
+        </w:rPr>
+        <w:t>dest</w:t>
+      </w:r>
+      <w:proofErr w:type="spellEnd"/>
+      <w:r>
+        <w:t xml:space="preserve"> pointer.</w:t>
+      </w:r>
+    </w:p>
+    <w:p>
+      <w:r>
+        <w:t xml:space="preserve">This function may block until </w:t>
+      </w:r>
+      <w:r>
+        <w:t xml:space="preserve">something can be </w:t>
+      </w:r>
+      <w:proofErr w:type="spellStart"/>
+      <w:r>
+        <w:t>dequeued</w:t>
+      </w:r>
+      <w:proofErr w:type="spellEnd"/>
+      <w:r>
+        <w:t xml:space="preserve"> if nothing can be </w:t>
+      </w:r>
+      <w:proofErr w:type="spellStart"/>
+      <w:r>
+        <w:t>dequeued</w:t>
+      </w:r>
+      <w:proofErr w:type="spellEnd"/>
+      <w:r>
+        <w:t xml:space="preserve"> immediately</w:t>
+      </w:r>
+      <w:r>
+        <w:t>.</w:t>
+      </w:r>
+    </w:p>
+    <w:p>
+      <w:pPr>
+        <w:pStyle w:val="code1"/>
+        <w:numPr>
+          <w:ilvl w:val="0"/>
+          <w:numId w:val="11"/>
+        </w:numPr>
+        <w:pBdr>
+          <w:top w:val="single" w:sz="18" w:space="1" w:color="808080" w:themeColor="background1" w:themeShade="80"/>
+        </w:pBdr>
+      </w:pPr>
+      <w:r>
+        <w:t xml:space="preserve">void </w:t>
+      </w:r>
+      <w:proofErr w:type="spellStart"/>
+      <w:r>
+        <w:t>JitterBuffer</w:t>
+      </w:r>
+      <w:proofErr w:type="spellEnd"/>
+      <w:r>
+        <w:t xml:space="preserve">::remove(void* </w:t>
+      </w:r>
+      <w:proofErr w:type="spellStart"/>
+      <w:r>
+        <w:t>dest</w:t>
+      </w:r>
+      <w:proofErr w:type="spellEnd"/>
+      <w:r>
+        <w:t>)</w:t>
+      </w:r>
+    </w:p>
+    <w:p>
+      <w:pPr>
+        <w:pStyle w:val="code2"/>
+      </w:pPr>
+      <w:r>
+        <w:t>{</w:t>
+      </w:r>
+    </w:p>
+    <w:p>
+      <w:pPr>
+        <w:pStyle w:val="code1"/>
+        <w:numPr>
+          <w:ilvl w:val="0"/>
+          <w:numId w:val="11"/>
+        </w:numPr>
+      </w:pPr>
+      <w:r>
+        <w:t xml:space="preserve">    waits until there are elements to remove from the buffer</w:t>
+      </w:r>
+    </w:p>
+    <w:p>
+      <w:pPr>
+        <w:pStyle w:val="code2"/>
+      </w:pPr>
+    </w:p>
+    <w:p>
+      <w:pPr>
+        <w:pStyle w:val="code1"/>
+      </w:pPr>
+      <w:r>
+        <w:t xml:space="preserve">    copy the data at the end of the queue into the {</w:t>
+      </w:r>
+      <w:proofErr w:type="spellStart"/>
+      <w:r>
+        <w:t>dest</w:t>
+      </w:r>
+      <w:proofErr w:type="spellEnd"/>
+      <w:r>
+        <w:t>} pointer</w:t>
+      </w:r>
+    </w:p>
+    <w:p>
+      <w:pPr>
+        <w:pStyle w:val="code2"/>
+      </w:pPr>
+      <w:r>
+        <w:t xml:space="preserve">    update book keeping variables</w:t>
+      </w:r>
+    </w:p>
+    <w:p>
+      <w:pPr>
+        <w:pStyle w:val="code1"/>
+        <w:pBdr>
+          <w:bottom w:val="single" w:sz="18" w:space="1" w:color="808080" w:themeColor="background1" w:themeShade="80"/>
+        </w:pBdr>
+      </w:pPr>
+      <w:r>
+        <w:t>}</w:t>
+      </w:r>
+    </w:p>
+    <w:p>
+      <w:pPr>
+        <w:spacing w:after="0"/>
+        <w:ind w:firstLine="360"/>
+        <w:rPr>
+          <w:rFonts w:ascii="Courier New" w:hAnsi="Courier New"/>
+        </w:rPr>
+      </w:pPr>
+      <w:r>
+        <w:br w:type="page"/>
+      </w:r>
     </w:p>
     <w:p>
       <w:pPr>
         <w:pStyle w:val="Heading2"/>
       </w:pPr>
+      <w:bookmarkStart w:id="28" w:name="_Toc413090075"/>
+      <w:r>
+        <w:lastRenderedPageBreak/>
+        <w:t xml:space="preserve">Circular </w:t>
+      </w:r>
       <w:r>
         <w:t>Buffer</w:t>
       </w:r>
-    </w:p>
-    <w:p>
+      <w:bookmarkEnd w:id="28"/>
+    </w:p>
+    <w:p>
+      <w:r>
+        <w:t>This section contains pseudo code for a buffer. The buffer is a fixed-sized first-in-first-out queue.</w:t>
+      </w:r>
+    </w:p>
+    <w:p>
+      <w:pPr>
+        <w:pStyle w:val="Heading3"/>
+      </w:pPr>
+      <w:bookmarkStart w:id="29" w:name="_Toc413090076"/>
       <w:proofErr w:type="spellStart"/>
       <w:r>
-        <w:t>asdasd</w:t>
-      </w:r>
+        <w:t>Enqueue</w:t>
+      </w:r>
+      <w:bookmarkEnd w:id="29"/>
       <w:proofErr w:type="spellEnd"/>
     </w:p>
     <w:p>
       <w:pPr>
+        <w:tabs>
+          <w:tab w:val="left" w:pos="3420"/>
+        </w:tabs>
+      </w:pPr>
+      <w:r>
+        <w:t xml:space="preserve">Copies the data from </w:t>
+      </w:r>
+      <w:proofErr w:type="spellStart"/>
+      <w:r>
+        <w:rPr>
+          <w:b/>
+        </w:rPr>
+        <w:t>src</w:t>
+      </w:r>
+      <w:proofErr w:type="spellEnd"/>
+      <w:r>
+        <w:t xml:space="preserve"> into the circular buffer.</w:t>
+      </w:r>
+    </w:p>
+    <w:p>
+      <w:pPr>
+        <w:pStyle w:val="code1"/>
+        <w:numPr>
+          <w:ilvl w:val="0"/>
+          <w:numId w:val="12"/>
+        </w:numPr>
+        <w:pBdr>
+          <w:top w:val="single" w:sz="18" w:space="1" w:color="808080" w:themeColor="background1" w:themeShade="80"/>
+        </w:pBdr>
+      </w:pPr>
+      <w:r>
+        <w:t xml:space="preserve">void </w:t>
+      </w:r>
+      <w:proofErr w:type="spellStart"/>
+      <w:r>
+        <w:t>CircularBuffer</w:t>
+      </w:r>
+      <w:proofErr w:type="spellEnd"/>
+      <w:r>
+        <w:t>::</w:t>
+      </w:r>
+      <w:proofErr w:type="spellStart"/>
+      <w:r>
+        <w:t>enqueue</w:t>
+      </w:r>
+      <w:proofErr w:type="spellEnd"/>
+      <w:r>
+        <w:t xml:space="preserve">(void* </w:t>
+      </w:r>
+      <w:proofErr w:type="spellStart"/>
+      <w:r>
+        <w:t>src</w:t>
+      </w:r>
+      <w:proofErr w:type="spellEnd"/>
+      <w:r>
+        <w:t>)</w:t>
+      </w:r>
+    </w:p>
+    <w:p>
+      <w:pPr>
+        <w:pStyle w:val="code2"/>
+      </w:pPr>
+      <w:r>
+        <w:t>{</w:t>
+      </w:r>
+    </w:p>
+    <w:p>
+      <w:pPr>
+        <w:pStyle w:val="code1"/>
+      </w:pPr>
+      <w:r>
+        <w:t xml:space="preserve">    blocks until there is room in the queue</w:t>
+      </w:r>
+    </w:p>
+    <w:p>
+      <w:pPr>
+        <w:pStyle w:val="code2"/>
+      </w:pPr>
+      <w:r>
+        <w:t xml:space="preserve">    copies {</w:t>
+      </w:r>
+      <w:proofErr w:type="spellStart"/>
+      <w:r>
+        <w:t>elementSize</w:t>
+      </w:r>
+      <w:proofErr w:type="spellEnd"/>
+      <w:r>
+        <w:t>} bytes from {</w:t>
+      </w:r>
+      <w:proofErr w:type="spellStart"/>
+      <w:r>
+        <w:t>src</w:t>
+      </w:r>
+      <w:proofErr w:type="spellEnd"/>
+      <w:r>
+        <w:t>} into an element in the message queue</w:t>
+      </w:r>
+    </w:p>
+    <w:p>
+      <w:pPr>
+        <w:pStyle w:val="code1"/>
+        <w:pBdr>
+          <w:bottom w:val="single" w:sz="18" w:space="1" w:color="808080" w:themeColor="background1" w:themeShade="80"/>
+        </w:pBdr>
+      </w:pPr>
+      <w:r>
+        <w:t>}</w:t>
+      </w:r>
+    </w:p>
+    <w:p>
+      <w:pPr>
+        <w:pStyle w:val="Heading3"/>
+      </w:pPr>
+      <w:bookmarkStart w:id="30" w:name="_Toc413090077"/>
+      <w:proofErr w:type="spellStart"/>
+      <w:r>
+        <w:t>Dequeue</w:t>
+      </w:r>
+      <w:bookmarkEnd w:id="30"/>
+      <w:proofErr w:type="spellEnd"/>
+    </w:p>
+    <w:p>
+      <w:r>
+        <w:t xml:space="preserve">Reads an element from the buffer, and </w:t>
+      </w:r>
+      <w:r>
+        <w:t xml:space="preserve">copies it to </w:t>
+      </w:r>
+      <w:proofErr w:type="spellStart"/>
+      <w:r>
+        <w:rPr>
+          <w:b/>
+        </w:rPr>
+        <w:t>dest</w:t>
+      </w:r>
+      <w:proofErr w:type="spellEnd"/>
+      <w:r>
+        <w:t>.</w:t>
+      </w:r>
+    </w:p>
+    <w:p>
+      <w:pPr>
+        <w:pStyle w:val="code1"/>
+        <w:numPr>
+          <w:ilvl w:val="0"/>
+          <w:numId w:val="13"/>
+        </w:numPr>
+        <w:pBdr>
+          <w:top w:val="single" w:sz="18" w:space="1" w:color="808080" w:themeColor="background1" w:themeShade="80"/>
+        </w:pBdr>
+      </w:pPr>
+      <w:r>
+        <w:t xml:space="preserve">void </w:t>
+      </w:r>
+      <w:proofErr w:type="spellStart"/>
+      <w:r>
+        <w:t>CircularBuffer</w:t>
+      </w:r>
+      <w:proofErr w:type="spellEnd"/>
+      <w:r>
+        <w:t>::</w:t>
+      </w:r>
+      <w:proofErr w:type="spellStart"/>
+      <w:r>
+        <w:t>dequeue</w:t>
+      </w:r>
+      <w:proofErr w:type="spellEnd"/>
+      <w:r>
+        <w:t xml:space="preserve">(void* </w:t>
+      </w:r>
+      <w:proofErr w:type="spellStart"/>
+      <w:r>
+        <w:t>dest</w:t>
+      </w:r>
+      <w:proofErr w:type="spellEnd"/>
+      <w:r>
+        <w:t>)</w:t>
+      </w:r>
+    </w:p>
+    <w:p>
+      <w:pPr>
+        <w:pStyle w:val="code2"/>
+      </w:pPr>
+      <w:r>
+        <w:t>{</w:t>
+      </w:r>
+    </w:p>
+    <w:p>
+      <w:pPr>
+        <w:pStyle w:val="code1"/>
+      </w:pPr>
+      <w:r>
+        <w:t xml:space="preserve">    blocks until there is data in the queue to read</w:t>
+      </w:r>
+    </w:p>
+    <w:p>
+      <w:pPr>
+        <w:pStyle w:val="code2"/>
+      </w:pPr>
+      <w:r>
+        <w:t xml:space="preserve">    copies {</w:t>
+      </w:r>
+      <w:proofErr w:type="spellStart"/>
+      <w:r>
+        <w:t>elementSize</w:t>
+      </w:r>
+      <w:proofErr w:type="spellEnd"/>
+      <w:r>
+        <w:t>} bytes from the queue into {</w:t>
+      </w:r>
+      <w:proofErr w:type="spellStart"/>
+      <w:r>
+        <w:t>dest</w:t>
+      </w:r>
+      <w:proofErr w:type="spellEnd"/>
+      <w:r>
+        <w:t>}</w:t>
+      </w:r>
+    </w:p>
+    <w:p>
+      <w:pPr>
+        <w:pStyle w:val="code1"/>
+        <w:pBdr>
+          <w:bottom w:val="single" w:sz="18" w:space="1" w:color="808080" w:themeColor="background1" w:themeShade="80"/>
+        </w:pBdr>
+      </w:pPr>
+      <w:r>
+        <w:t>}</w:t>
+      </w:r>
+    </w:p>
+    <w:p>
+      <w:pPr>
+        <w:spacing w:after="0"/>
+        <w:ind w:firstLine="360"/>
+        <w:rPr>
+          <w:rFonts w:asciiTheme="majorHAnsi" w:eastAsiaTheme="majorEastAsia" w:hAnsiTheme="majorHAnsi" w:cstheme="majorBidi"/>
+          <w:color w:val="A8422A" w:themeColor="accent1" w:themeShade="BF"/>
+          <w:sz w:val="24"/>
+          <w:szCs w:val="24"/>
+        </w:rPr>
+      </w:pPr>
+      <w:r>
+        <w:br w:type="page"/>
+      </w:r>
+    </w:p>
+    <w:p>
+      <w:pPr>
         <w:pStyle w:val="Heading2"/>
       </w:pPr>
-      <w:r>
+      <w:bookmarkStart w:id="31" w:name="_Toc413090078"/>
+      <w:r>
+        <w:lastRenderedPageBreak/>
         <w:t>Message Queue</w:t>
       </w:r>
-    </w:p>
-    <w:p>
-      <w:r>
-        <w:t>asdasd</w:t>
-      </w:r>
-    </w:p>
+      <w:bookmarkEnd w:id="31"/>
+    </w:p>
+    <w:p>
+      <w:r>
+        <w:t>The message queue class is a dynamically sized queue used to store a queue of messages for a thread. Events are built into it for synchronization purposes.</w:t>
+      </w:r>
+    </w:p>
+    <w:p>
+      <w:pPr>
+        <w:pStyle w:val="Heading3"/>
+      </w:pPr>
+      <w:bookmarkStart w:id="32" w:name="_Toc413090079"/>
+      <w:proofErr w:type="spellStart"/>
+      <w:r>
+        <w:t>Enqueue</w:t>
+      </w:r>
+      <w:bookmarkEnd w:id="32"/>
+      <w:proofErr w:type="spellEnd"/>
+    </w:p>
+    <w:p>
+      <w:r>
+        <w:t xml:space="preserve">Copies </w:t>
+      </w:r>
+      <w:proofErr w:type="spellStart"/>
+      <w:r>
+        <w:rPr>
+          <w:b/>
+        </w:rPr>
+        <w:t>len</w:t>
+      </w:r>
+      <w:proofErr w:type="spellEnd"/>
+      <w:r>
+        <w:t xml:space="preserve"> bytes from </w:t>
+      </w:r>
+      <w:proofErr w:type="spellStart"/>
+      <w:r>
+        <w:rPr>
+          <w:b/>
+        </w:rPr>
+        <w:t>src</w:t>
+      </w:r>
+      <w:proofErr w:type="spellEnd"/>
+      <w:r>
+        <w:t xml:space="preserve"> into the buffer, and stores the </w:t>
+      </w:r>
+      <w:r>
+        <w:rPr>
+          <w:b/>
+        </w:rPr>
+        <w:t>type</w:t>
+      </w:r>
+      <w:r>
+        <w:t xml:space="preserve"> information as well</w:t>
+      </w:r>
+      <w:r>
+        <w:t xml:space="preserve"> so it can be returned later</w:t>
+      </w:r>
+      <w:r>
+        <w:t>.</w:t>
+      </w:r>
+    </w:p>
+    <w:p>
+      <w:pPr>
+        <w:pStyle w:val="code1"/>
+        <w:numPr>
+          <w:ilvl w:val="0"/>
+          <w:numId w:val="14"/>
+        </w:numPr>
+        <w:pBdr>
+          <w:top w:val="single" w:sz="18" w:space="1" w:color="808080" w:themeColor="background1" w:themeShade="80"/>
+        </w:pBdr>
+      </w:pPr>
+      <w:r>
+        <w:t xml:space="preserve">void </w:t>
+      </w:r>
+      <w:proofErr w:type="spellStart"/>
+      <w:r>
+        <w:t>MessageQueue</w:t>
+      </w:r>
+      <w:proofErr w:type="spellEnd"/>
+      <w:r>
+        <w:t>::</w:t>
+      </w:r>
+      <w:proofErr w:type="spellStart"/>
+      <w:r>
+        <w:t>enqueue</w:t>
+      </w:r>
+      <w:proofErr w:type="spellEnd"/>
+      <w:r>
+        <w:t>(</w:t>
+      </w:r>
+      <w:proofErr w:type="spellStart"/>
+      <w:r>
+        <w:t>int</w:t>
+      </w:r>
+      <w:proofErr w:type="spellEnd"/>
+      <w:r>
+        <w:t xml:space="preserve"> type, void* </w:t>
+      </w:r>
+      <w:proofErr w:type="spellStart"/>
+      <w:r>
+        <w:t>src</w:t>
+      </w:r>
+      <w:proofErr w:type="spellEnd"/>
+      <w:r>
+        <w:t xml:space="preserve">, </w:t>
+      </w:r>
+      <w:proofErr w:type="spellStart"/>
+      <w:r>
+        <w:t>int</w:t>
+      </w:r>
+      <w:proofErr w:type="spellEnd"/>
+      <w:r>
+        <w:t xml:space="preserve"> </w:t>
+      </w:r>
+      <w:proofErr w:type="spellStart"/>
+      <w:r>
+        <w:t>len</w:t>
+      </w:r>
+      <w:proofErr w:type="spellEnd"/>
+      <w:r>
+        <w:t>)</w:t>
+      </w:r>
+    </w:p>
+    <w:p>
+      <w:pPr>
+        <w:pStyle w:val="code2"/>
+      </w:pPr>
+      <w:r>
+        <w:t>{</w:t>
+      </w:r>
+    </w:p>
+    <w:p>
+      <w:pPr>
+        <w:pStyle w:val="code1"/>
+      </w:pPr>
+      <w:r>
+        <w:t xml:space="preserve">    blocks until there is room in the queue</w:t>
+      </w:r>
+    </w:p>
+    <w:p>
+      <w:pPr>
+        <w:pStyle w:val="code2"/>
+      </w:pPr>
+      <w:r>
+        <w:t xml:space="preserve">    copy {</w:t>
+      </w:r>
+      <w:proofErr w:type="spellStart"/>
+      <w:r>
+        <w:t>elementSize</w:t>
+      </w:r>
+      <w:proofErr w:type="spellEnd"/>
+      <w:r>
+        <w:t>} bytes from {</w:t>
+      </w:r>
+      <w:proofErr w:type="spellStart"/>
+      <w:r>
+        <w:t>src</w:t>
+      </w:r>
+      <w:proofErr w:type="spellEnd"/>
+      <w:r>
+        <w:t>} into an element in the message queue</w:t>
+      </w:r>
+    </w:p>
+    <w:p>
+      <w:pPr>
+        <w:pStyle w:val="code1"/>
+      </w:pPr>
+      <w:r>
+        <w:t xml:space="preserve">    record {</w:t>
+      </w:r>
+      <w:proofErr w:type="spellStart"/>
+      <w:r>
+        <w:t>len</w:t>
+      </w:r>
+      <w:proofErr w:type="spellEnd"/>
+      <w:r>
+        <w:t>}, so we can return it later</w:t>
+      </w:r>
+    </w:p>
+    <w:p>
+      <w:pPr>
+        <w:pStyle w:val="code2"/>
+      </w:pPr>
+      <w:r>
+        <w:t xml:space="preserve">    record {type}, so we can record it later</w:t>
+      </w:r>
+    </w:p>
+    <w:p>
+      <w:pPr>
+        <w:pStyle w:val="code1"/>
+        <w:pBdr>
+          <w:bottom w:val="single" w:sz="18" w:space="1" w:color="808080" w:themeColor="background1" w:themeShade="80"/>
+        </w:pBdr>
+      </w:pPr>
+      <w:r>
+        <w:t>}</w:t>
+      </w:r>
+    </w:p>
+    <w:p>
+      <w:pPr>
+        <w:pStyle w:val="Heading3"/>
+      </w:pPr>
+      <w:bookmarkStart w:id="33" w:name="_Toc413090080"/>
+      <w:proofErr w:type="spellStart"/>
+      <w:r>
+        <w:t>Dequeue</w:t>
+      </w:r>
+      <w:bookmarkEnd w:id="33"/>
+      <w:proofErr w:type="spellEnd"/>
+    </w:p>
+    <w:p>
+      <w:r>
+        <w:t>R</w:t>
+      </w:r>
+      <w:r>
+        <w:t>eads an element fro</w:t>
+      </w:r>
+      <w:r>
+        <w:t xml:space="preserve">m the buffer, and writes it to </w:t>
+      </w:r>
+      <w:proofErr w:type="spellStart"/>
+      <w:r>
+        <w:rPr>
+          <w:b/>
+        </w:rPr>
+        <w:t>dest</w:t>
+      </w:r>
+      <w:proofErr w:type="spellEnd"/>
+      <w:r>
+        <w:t xml:space="preserve">, and writes the number of </w:t>
+      </w:r>
+      <w:proofErr w:type="spellStart"/>
+      <w:r>
+        <w:t>bytres</w:t>
+      </w:r>
+      <w:proofErr w:type="spellEnd"/>
+      <w:r>
+        <w:t xml:space="preserve"> read from the buffer to </w:t>
+      </w:r>
+      <w:proofErr w:type="spellStart"/>
+      <w:r>
+        <w:rPr>
+          <w:b/>
+        </w:rPr>
+        <w:t>len</w:t>
+      </w:r>
+      <w:proofErr w:type="spellEnd"/>
+      <w:r>
+        <w:t>, and the</w:t>
+      </w:r>
+      <w:r>
+        <w:t xml:space="preserve"> type of data copied into </w:t>
+      </w:r>
+      <w:r>
+        <w:rPr>
+          <w:b/>
+        </w:rPr>
+        <w:t>type</w:t>
+      </w:r>
+      <w:r>
+        <w:t>.</w:t>
+      </w:r>
+    </w:p>
+    <w:p>
+      <w:pPr>
+        <w:pStyle w:val="code1"/>
+        <w:numPr>
+          <w:ilvl w:val="0"/>
+          <w:numId w:val="15"/>
+        </w:numPr>
+        <w:pBdr>
+          <w:top w:val="single" w:sz="18" w:space="1" w:color="808080" w:themeColor="background1" w:themeShade="80"/>
+        </w:pBdr>
+      </w:pPr>
+      <w:r>
+        <w:t xml:space="preserve">void </w:t>
+      </w:r>
+      <w:proofErr w:type="spellStart"/>
+      <w:r>
+        <w:t>MessageQueue</w:t>
+      </w:r>
+      <w:proofErr w:type="spellEnd"/>
+      <w:r>
+        <w:t>::</w:t>
+      </w:r>
+      <w:proofErr w:type="spellStart"/>
+      <w:r>
+        <w:t>dequeue</w:t>
+      </w:r>
+      <w:proofErr w:type="spellEnd"/>
+      <w:r>
+        <w:t>(</w:t>
+      </w:r>
+      <w:proofErr w:type="spellStart"/>
+      <w:r>
+        <w:t>int</w:t>
+      </w:r>
+      <w:proofErr w:type="spellEnd"/>
+      <w:r>
+        <w:t xml:space="preserve">* type, void* </w:t>
+      </w:r>
+      <w:proofErr w:type="spellStart"/>
+      <w:r>
+        <w:t>dest</w:t>
+      </w:r>
+      <w:proofErr w:type="spellEnd"/>
+      <w:r>
+        <w:t xml:space="preserve">, </w:t>
+      </w:r>
+      <w:proofErr w:type="spellStart"/>
+      <w:r>
+        <w:t>int</w:t>
+      </w:r>
+      <w:proofErr w:type="spellEnd"/>
+      <w:r>
+        <w:t xml:space="preserve">* </w:t>
+      </w:r>
+      <w:proofErr w:type="spellStart"/>
+      <w:r>
+        <w:t>len</w:t>
+      </w:r>
+      <w:proofErr w:type="spellEnd"/>
+      <w:r>
+        <w:t>)</w:t>
+      </w:r>
+    </w:p>
+    <w:p>
+      <w:pPr>
+        <w:pStyle w:val="code2"/>
+      </w:pPr>
+      <w:r>
+        <w:t>{</w:t>
+      </w:r>
+    </w:p>
+    <w:p>
+      <w:pPr>
+        <w:pStyle w:val="code1"/>
+      </w:pPr>
+      <w:r>
+        <w:t xml:space="preserve">    blocks until there is data in the queue to read</w:t>
+      </w:r>
+    </w:p>
+    <w:p>
+      <w:pPr>
+        <w:pStyle w:val="code2"/>
+      </w:pPr>
+      <w:r>
+        <w:t xml:space="preserve">    copy {</w:t>
+      </w:r>
+      <w:proofErr w:type="spellStart"/>
+      <w:r>
+        <w:t>elementSize</w:t>
+      </w:r>
+      <w:proofErr w:type="spellEnd"/>
+      <w:r>
+        <w:t>} bytes from the queue into {</w:t>
+      </w:r>
+      <w:proofErr w:type="spellStart"/>
+      <w:r>
+        <w:t>dest</w:t>
+      </w:r>
+      <w:proofErr w:type="spellEnd"/>
+      <w:r>
+        <w:t>}</w:t>
+      </w:r>
+    </w:p>
+    <w:p>
+      <w:pPr>
+        <w:pStyle w:val="code1"/>
+      </w:pPr>
+      <w:r>
+        <w:t xml:space="preserve">    write the number of bytes copied from the buffer to {</w:t>
+      </w:r>
+      <w:proofErr w:type="spellStart"/>
+      <w:r>
+        <w:t>len</w:t>
+      </w:r>
+      <w:proofErr w:type="spellEnd"/>
+      <w:r>
+        <w:t>}</w:t>
+      </w:r>
+    </w:p>
+    <w:p>
+      <w:pPr>
+        <w:pStyle w:val="code2"/>
+      </w:pPr>
+      <w:r>
+        <w:t xml:space="preserve">    write the type of data copied to {type}</w:t>
+      </w:r>
+    </w:p>
+    <w:p>
+      <w:pPr>
+        <w:pStyle w:val="code1"/>
+        <w:pBdr>
+          <w:bottom w:val="single" w:sz="18" w:space="1" w:color="808080" w:themeColor="background1" w:themeShade="80"/>
+        </w:pBdr>
+      </w:pPr>
+      <w:r>
+        <w:t>}</w:t>
+      </w:r>
+    </w:p>
+    <w:p/>
     <w:sectPr>
       <w:footerReference w:type="default" r:id="rId40"/>
       <w:footerReference w:type="first" r:id="rId41"/>
@@ -4265,7 +5948,7 @@
             <w:rPr>
               <w:noProof/>
             </w:rPr>
-            <w:t>19</w:t>
+            <w:t>2</w:t>
           </w:r>
         </w:fldSimple>
         <w:r>
@@ -5472,6 +7155,36 @@
   </w:num>
   <w:num w:numId="10">
     <w:abstractNumId w:val="1"/>
+  </w:num>
+  <w:num w:numId="11">
+    <w:abstractNumId w:val="5"/>
+    <w:lvlOverride w:ilvl="0">
+      <w:startOverride w:val="1"/>
+    </w:lvlOverride>
+  </w:num>
+  <w:num w:numId="12">
+    <w:abstractNumId w:val="5"/>
+    <w:lvlOverride w:ilvl="0">
+      <w:startOverride w:val="1"/>
+    </w:lvlOverride>
+  </w:num>
+  <w:num w:numId="13">
+    <w:abstractNumId w:val="5"/>
+    <w:lvlOverride w:ilvl="0">
+      <w:startOverride w:val="1"/>
+    </w:lvlOverride>
+  </w:num>
+  <w:num w:numId="14">
+    <w:abstractNumId w:val="5"/>
+    <w:lvlOverride w:ilvl="0">
+      <w:startOverride w:val="1"/>
+    </w:lvlOverride>
+  </w:num>
+  <w:num w:numId="15">
+    <w:abstractNumId w:val="5"/>
+    <w:lvlOverride w:ilvl="0">
+      <w:startOverride w:val="1"/>
+    </w:lvlOverride>
   </w:num>
   <w:numIdMacAtCleanup w:val="10"/>
 </w:numbering>
@@ -6799,7 +8512,7 @@
 </file>
 
 <file path=customXml/itemProps1.xml><?xml version="1.0" encoding="utf-8"?>
-<ds:datastoreItem xmlns:ds="http://schemas.openxmlformats.org/officeDocument/2006/customXml" ds:itemID="{428A4CD1-6325-4819-9169-D126484520D8}">
+<ds:datastoreItem xmlns:ds="http://schemas.openxmlformats.org/officeDocument/2006/customXml" ds:itemID="{E2BD0E30-D58C-4ECA-A3CB-BB51DEDFD0E6}">
   <ds:schemaRefs>
     <ds:schemaRef ds:uri="http://schemas.openxmlformats.org/officeDocument/2006/bibliography"/>
   </ds:schemaRefs>

</xml_diff>

<commit_message>
fixed a typo ;)
</commit_message>
<xml_diff>
--- a/extra/Design Document.docx
+++ b/extra/Design Document.docx
@@ -1,6 +1,6 @@
 
 <file path=word/document.xml><?xml version="1.0" encoding="utf-8"?>
-<w:document xmlns:ve="http://schemas.openxmlformats.org/markup-compatibility/2006" xmlns:o="urn:schemas-microsoft-com:office:office" xmlns:r="http://schemas.openxmlformats.org/officeDocument/2006/relationships" xmlns:m="http://schemas.openxmlformats.org/officeDocument/2006/math" xmlns:v="urn:schemas-microsoft-com:vml" xmlns:wp="http://schemas.openxmlformats.org/drawingml/2006/wordprocessingDrawing" xmlns:w10="urn:schemas-microsoft-com:office:word" xmlns:w="http://schemas.openxmlformats.org/wordprocessingml/2006/main" xmlns:wne="http://schemas.microsoft.com/office/word/2006/wordml">
+<w:document xmlns:wpc="http://schemas.microsoft.com/office/word/2010/wordprocessingCanvas" xmlns:mc="http://schemas.openxmlformats.org/markup-compatibility/2006" xmlns:o="urn:schemas-microsoft-com:office:office" xmlns:r="http://schemas.openxmlformats.org/officeDocument/2006/relationships" xmlns:m="http://schemas.openxmlformats.org/officeDocument/2006/math" xmlns:v="urn:schemas-microsoft-com:vml" xmlns:wp14="http://schemas.microsoft.com/office/word/2010/wordprocessingDrawing" xmlns:wp="http://schemas.openxmlformats.org/drawingml/2006/wordprocessingDrawing" xmlns:w10="urn:schemas-microsoft-com:office:word" xmlns:w="http://schemas.openxmlformats.org/wordprocessingml/2006/main" xmlns:w14="http://schemas.microsoft.com/office/word/2010/wordml" xmlns:w15="http://schemas.microsoft.com/office/word/2012/wordml" xmlns:wpg="http://schemas.microsoft.com/office/word/2010/wordprocessingGroup" xmlns:wpi="http://schemas.microsoft.com/office/word/2010/wordprocessingInk" xmlns:wne="http://schemas.microsoft.com/office/word/2006/wordml" xmlns:wps="http://schemas.microsoft.com/office/word/2010/wordprocessingShape" mc:Ignorable="w14 w15 wp14">
   <w:body>
     <w:tbl>
       <w:tblPr>
@@ -14,7 +14,7 @@
           <w:insideH w:val="none" w:sz="0" w:space="0" w:color="auto"/>
           <w:insideV w:val="none" w:sz="0" w:space="0" w:color="auto"/>
         </w:tblBorders>
-        <w:tblLook w:val="04A0"/>
+        <w:tblLook w:val="04A0" w:firstRow="1" w:lastRow="0" w:firstColumn="1" w:lastColumn="0" w:noHBand="0" w:noVBand="1"/>
       </w:tblPr>
       <w:tblGrid>
         <w:gridCol w:w="9576"/>
@@ -48,21 +48,7 @@
               <w:rPr>
                 <w:rStyle w:val="SubtleEmphasis"/>
               </w:rPr>
-              <w:t xml:space="preserve">Data Communications: Assignment 3, </w:t>
-            </w:r>
-            <w:proofErr w:type="spellStart"/>
-            <w:r>
-              <w:rPr>
-                <w:rStyle w:val="SubtleEmphasis"/>
-              </w:rPr>
-              <w:t>Comm</w:t>
-            </w:r>
-            <w:proofErr w:type="spellEnd"/>
-            <w:r>
-              <w:rPr>
-                <w:rStyle w:val="SubtleEmphasis"/>
-              </w:rPr>
-              <w:t xml:space="preserve"> Audio</w:t>
+              <w:t>Data Communications: Assignment 3, Comm Audio</w:t>
             </w:r>
           </w:p>
           <w:p>
@@ -79,55 +65,15 @@
               <w:rPr>
                 <w:rStyle w:val="SubtleEmphasis"/>
               </w:rPr>
-              <w:t xml:space="preserve">Manuel </w:t>
+              <w:t>Manuel Gonz</w:t>
             </w:r>
-            <w:proofErr w:type="spellStart"/>
+            <w:bookmarkStart w:id="0" w:name="_GoBack"/>
+            <w:bookmarkEnd w:id="0"/>
             <w:r>
               <w:rPr>
                 <w:rStyle w:val="SubtleEmphasis"/>
               </w:rPr>
-              <w:t>Gongales</w:t>
-            </w:r>
-            <w:proofErr w:type="spellEnd"/>
-            <w:r>
-              <w:rPr>
-                <w:rStyle w:val="SubtleEmphasis"/>
-              </w:rPr>
-              <w:t>, A00866174, 4O</w:t>
-            </w:r>
-            <w:r>
-              <w:rPr>
-                <w:rStyle w:val="SubtleEmphasis"/>
-              </w:rPr>
-              <w:br/>
-            </w:r>
-            <w:proofErr w:type="spellStart"/>
-            <w:r>
-              <w:rPr>
-                <w:rStyle w:val="SubtleEmphasis"/>
-              </w:rPr>
-              <w:t>Georgi</w:t>
-            </w:r>
-            <w:proofErr w:type="spellEnd"/>
-            <w:r>
-              <w:rPr>
-                <w:rStyle w:val="SubtleEmphasis"/>
-              </w:rPr>
-              <w:t xml:space="preserve"> </w:t>
-            </w:r>
-            <w:proofErr w:type="spellStart"/>
-            <w:r>
-              <w:rPr>
-                <w:rStyle w:val="SubtleEmphasis"/>
-              </w:rPr>
-              <w:t>Hristov</w:t>
-            </w:r>
-            <w:proofErr w:type="spellEnd"/>
-            <w:r>
-              <w:rPr>
-                <w:rStyle w:val="SubtleEmphasis"/>
-              </w:rPr>
-              <w:t>, A00795026, 4O</w:t>
+              <w:t>ales, A00866174, 4O</w:t>
             </w:r>
             <w:r>
               <w:rPr>
@@ -139,21 +85,19 @@
               <w:rPr>
                 <w:rStyle w:val="SubtleEmphasis"/>
               </w:rPr>
-              <w:t xml:space="preserve">Calvin </w:t>
+              <w:t>Georgi Hristov, A00795026, 4O</w:t>
             </w:r>
-            <w:proofErr w:type="spellStart"/>
             <w:r>
               <w:rPr>
                 <w:rStyle w:val="SubtleEmphasis"/>
               </w:rPr>
-              <w:t>Rempel</w:t>
+              <w:br/>
             </w:r>
-            <w:proofErr w:type="spellEnd"/>
             <w:r>
               <w:rPr>
                 <w:rStyle w:val="SubtleEmphasis"/>
               </w:rPr>
-              <w:t>, A00871348, 4O</w:t>
+              <w:t>Calvin Rempel, A00871348, 4O</w:t>
             </w:r>
             <w:r>
               <w:rPr>
@@ -192,7 +136,7 @@
           <w:insideH w:val="none" w:sz="0" w:space="0" w:color="auto"/>
           <w:insideV w:val="none" w:sz="0" w:space="0" w:color="auto"/>
         </w:tblBorders>
-        <w:tblLook w:val="04A0"/>
+        <w:tblLook w:val="04A0" w:firstRow="1" w:lastRow="0" w:firstColumn="1" w:lastColumn="0" w:noHBand="0" w:noVBand="1"/>
       </w:tblPr>
       <w:tblGrid>
         <w:gridCol w:w="9576"/>
@@ -224,6 +168,7 @@
                 <w:docPartUnique/>
               </w:docPartObj>
             </w:sdtPr>
+            <w:sdtEndPr/>
             <w:sdtContent>
               <w:p>
                 <w:pPr>
@@ -2626,7 +2571,7 @@
       <w:pPr>
         <w:pStyle w:val="Heading1"/>
       </w:pPr>
-      <w:bookmarkStart w:id="0" w:name="_Toc413090047"/>
+      <w:bookmarkStart w:id="1" w:name="_Toc413090047"/>
       <w:r>
         <w:lastRenderedPageBreak/>
         <w:t xml:space="preserve">Requirements &amp; </w:t>
@@ -2643,7 +2588,7 @@
       <w:r>
         <w:t>verview</w:t>
       </w:r>
-      <w:bookmarkEnd w:id="0"/>
+      <w:bookmarkEnd w:id="1"/>
     </w:p>
     <w:p>
       <w:r>
@@ -2654,11 +2599,11 @@
       <w:pPr>
         <w:pStyle w:val="Heading2"/>
       </w:pPr>
-      <w:bookmarkStart w:id="1" w:name="_Toc413090048"/>
+      <w:bookmarkStart w:id="2" w:name="_Toc413090048"/>
       <w:r>
         <w:t>Server</w:t>
       </w:r>
-      <w:bookmarkEnd w:id="1"/>
+      <w:bookmarkEnd w:id="2"/>
     </w:p>
     <w:p>
       <w:r>
@@ -2738,11 +2683,11 @@
       <w:pPr>
         <w:pStyle w:val="Heading2"/>
       </w:pPr>
-      <w:bookmarkStart w:id="2" w:name="_Toc413090049"/>
+      <w:bookmarkStart w:id="3" w:name="_Toc413090049"/>
       <w:r>
         <w:t>Client</w:t>
       </w:r>
-      <w:bookmarkEnd w:id="2"/>
+      <w:bookmarkEnd w:id="3"/>
     </w:p>
     <w:p>
       <w:r>
@@ -2816,12 +2761,12 @@
       <w:pPr>
         <w:pStyle w:val="Heading1"/>
       </w:pPr>
-      <w:bookmarkStart w:id="3" w:name="_Toc413090050"/>
+      <w:bookmarkStart w:id="4" w:name="_Toc413090050"/>
       <w:r>
         <w:lastRenderedPageBreak/>
         <w:t>State Transition Diagrams</w:t>
       </w:r>
-      <w:bookmarkEnd w:id="3"/>
+      <w:bookmarkEnd w:id="4"/>
     </w:p>
     <w:p>
       <w:r>
@@ -2832,11 +2777,11 @@
       <w:pPr>
         <w:pStyle w:val="Heading2"/>
       </w:pPr>
-      <w:bookmarkStart w:id="4" w:name="_Toc413090051"/>
+      <w:bookmarkStart w:id="5" w:name="_Toc413090051"/>
       <w:r>
         <w:t>Server</w:t>
       </w:r>
-      <w:bookmarkEnd w:id="4"/>
+      <w:bookmarkEnd w:id="5"/>
     </w:p>
     <w:p>
       <w:pPr>
@@ -2866,7 +2811,7 @@
           <v:shape id="_x0000_i1025" type="#_x0000_t75" style="width:259.5pt;height:259.5pt" o:ole="">
             <v:imagedata r:id="rId8" o:title=""/>
           </v:shape>
-          <o:OLEObject Type="Embed" ProgID="Visio.Drawing.11" ShapeID="_x0000_i1025" DrawAspect="Content" ObjectID="_1486832018" r:id="rId9"/>
+          <o:OLEObject Type="Embed" ProgID="Visio.Drawing.11" ShapeID="_x0000_i1025" DrawAspect="Content" ObjectID="_1486835030" r:id="rId9"/>
         </w:object>
       </w:r>
     </w:p>
@@ -2993,12 +2938,12 @@
       <w:pPr>
         <w:pStyle w:val="Heading2"/>
       </w:pPr>
-      <w:bookmarkStart w:id="5" w:name="_Toc413090052"/>
+      <w:bookmarkStart w:id="6" w:name="_Toc413090052"/>
       <w:r>
         <w:lastRenderedPageBreak/>
         <w:t>Client</w:t>
       </w:r>
-      <w:bookmarkEnd w:id="5"/>
+      <w:bookmarkEnd w:id="6"/>
     </w:p>
     <w:p>
       <w:pPr>
@@ -3009,7 +2954,7 @@
           <v:shape id="_x0000_i1026" type="#_x0000_t75" style="width:294.75pt;height:358.5pt" o:ole="">
             <v:imagedata r:id="rId10" o:title=""/>
           </v:shape>
-          <o:OLEObject Type="Embed" ProgID="Visio.Drawing.11" ShapeID="_x0000_i1026" DrawAspect="Content" ObjectID="_1486832019" r:id="rId11"/>
+          <o:OLEObject Type="Embed" ProgID="Visio.Drawing.11" ShapeID="_x0000_i1026" DrawAspect="Content" ObjectID="_1486835031" r:id="rId11"/>
         </w:object>
       </w:r>
     </w:p>
@@ -3157,12 +3102,12 @@
       <w:pPr>
         <w:pStyle w:val="Heading1"/>
       </w:pPr>
-      <w:bookmarkStart w:id="6" w:name="_Toc413090053"/>
+      <w:bookmarkStart w:id="7" w:name="_Toc413090053"/>
       <w:r>
         <w:lastRenderedPageBreak/>
         <w:t>Data Flow Diagrams</w:t>
       </w:r>
-      <w:bookmarkEnd w:id="6"/>
+      <w:bookmarkEnd w:id="7"/>
     </w:p>
     <w:p>
       <w:r>
@@ -3173,11 +3118,11 @@
       <w:pPr>
         <w:pStyle w:val="Heading2"/>
       </w:pPr>
-      <w:bookmarkStart w:id="7" w:name="_Toc413090054"/>
+      <w:bookmarkStart w:id="8" w:name="_Toc413090054"/>
       <w:r>
         <w:t>Server</w:t>
       </w:r>
-      <w:bookmarkEnd w:id="7"/>
+      <w:bookmarkEnd w:id="8"/>
     </w:p>
     <w:p>
       <w:pPr>
@@ -3188,7 +3133,7 @@
           <v:shape id="_x0000_i1027" type="#_x0000_t75" style="width:272.25pt;height:173.25pt" o:ole="">
             <v:imagedata r:id="rId12" o:title=""/>
           </v:shape>
-          <o:OLEObject Type="Embed" ProgID="Visio.Drawing.11" ShapeID="_x0000_i1027" DrawAspect="Content" ObjectID="_1486832020" r:id="rId13"/>
+          <o:OLEObject Type="Embed" ProgID="Visio.Drawing.11" ShapeID="_x0000_i1027" DrawAspect="Content" ObjectID="_1486835032" r:id="rId13"/>
         </w:object>
       </w:r>
     </w:p>
@@ -3254,15 +3199,7 @@
         <w:t>treaming music</w:t>
       </w:r>
       <w:r>
-        <w:t xml:space="preserve">; song data that is currently being </w:t>
-      </w:r>
-      <w:proofErr w:type="spellStart"/>
-      <w:r>
-        <w:t>multicasted</w:t>
-      </w:r>
-      <w:proofErr w:type="spellEnd"/>
-      <w:r>
-        <w:t xml:space="preserve"> across the network to the clients. This data is sent through the UDP socket.</w:t>
+        <w:t>; song data that is currently being multicasted across the network to the clients. This data is sent through the UDP socket.</w:t>
       </w:r>
     </w:p>
     <w:p>
@@ -3373,12 +3310,12 @@
       <w:pPr>
         <w:pStyle w:val="Heading2"/>
       </w:pPr>
-      <w:bookmarkStart w:id="8" w:name="_Toc413090055"/>
+      <w:bookmarkStart w:id="9" w:name="_Toc413090055"/>
       <w:r>
         <w:lastRenderedPageBreak/>
         <w:t>Client</w:t>
       </w:r>
-      <w:bookmarkEnd w:id="8"/>
+      <w:bookmarkEnd w:id="9"/>
     </w:p>
     <w:p>
       <w:pPr>
@@ -3389,7 +3326,7 @@
           <v:shape id="_x0000_i1028" type="#_x0000_t75" style="width:467.25pt;height:197.25pt" o:ole="">
             <v:imagedata r:id="rId14" o:title=""/>
           </v:shape>
-          <o:OLEObject Type="Embed" ProgID="Visio.Drawing.11" ShapeID="_x0000_i1028" DrawAspect="Content" ObjectID="_1486832021" r:id="rId15"/>
+          <o:OLEObject Type="Embed" ProgID="Visio.Drawing.11" ShapeID="_x0000_i1028" DrawAspect="Content" ObjectID="_1486835033" r:id="rId15"/>
         </w:object>
       </w:r>
     </w:p>
@@ -3521,15 +3458,7 @@
         <w:t>Record</w:t>
       </w:r>
       <w:r>
-        <w:t xml:space="preserve">; this process reads from the </w:t>
-      </w:r>
-      <w:proofErr w:type="spellStart"/>
-      <w:r>
-        <w:t>mic</w:t>
-      </w:r>
-      <w:proofErr w:type="spellEnd"/>
-      <w:r>
-        <w:t>, and writes the read data into the transmit buffer. This process only exists while the application is in the transmitting state.</w:t>
+        <w:t>; this process reads from the mic, and writes the read data into the transmit buffer. This process only exists while the application is in the transmitting state.</w:t>
       </w:r>
     </w:p>
     <w:p>
@@ -3931,15 +3860,7 @@
         <w:t>;</w:t>
       </w:r>
       <w:r>
-        <w:t xml:space="preserve"> this data is created by the user of this client application. It is created by the </w:t>
-      </w:r>
-      <w:proofErr w:type="spellStart"/>
-      <w:r>
-        <w:t>mic</w:t>
-      </w:r>
-      <w:proofErr w:type="spellEnd"/>
-      <w:r>
-        <w:t>, read by the recorder process, and placed into the transmit buffer, where it is read by the transmit process, which</w:t>
+        <w:t xml:space="preserve"> this data is created by the user of this client application. It is created by the mic, read by the recorder process, and placed into the transmit buffer, where it is read by the transmit process, which</w:t>
       </w:r>
       <w:r>
         <w:t xml:space="preserve"> sends it out the UDP socket to a multicast address, or to another client application</w:t>
@@ -3961,24 +3882,16 @@
       <w:pPr>
         <w:pStyle w:val="Heading1"/>
       </w:pPr>
-      <w:bookmarkStart w:id="9" w:name="_Toc413090056"/>
+      <w:bookmarkStart w:id="10" w:name="_Toc413090056"/>
       <w:r>
         <w:lastRenderedPageBreak/>
         <w:t>Flow Chart Diagrams</w:t>
       </w:r>
-      <w:bookmarkEnd w:id="9"/>
-    </w:p>
-    <w:p>
-      <w:r>
-        <w:t xml:space="preserve">The following flow chart diagrams in this section show how each of the threads identified in the data flow diagrams work from a high level. They show how resources are allocated, used, and </w:t>
-      </w:r>
-      <w:proofErr w:type="spellStart"/>
-      <w:r>
-        <w:t>deallocated</w:t>
-      </w:r>
-      <w:proofErr w:type="spellEnd"/>
-      <w:r>
-        <w:t xml:space="preserve"> for each thread.</w:t>
+      <w:bookmarkEnd w:id="10"/>
+    </w:p>
+    <w:p>
+      <w:r>
+        <w:t>The following flow chart diagrams in this section show how each of the threads identified in the data flow diagrams work from a high level. They show how resources are allocated, used, and deallocated for each thread.</w:t>
       </w:r>
     </w:p>
     <w:p>
@@ -3996,11 +3909,11 @@
       <w:pPr>
         <w:pStyle w:val="Heading2"/>
       </w:pPr>
-      <w:bookmarkStart w:id="10" w:name="_Toc413090057"/>
+      <w:bookmarkStart w:id="11" w:name="_Toc413090057"/>
       <w:r>
         <w:t>Server</w:t>
       </w:r>
-      <w:bookmarkEnd w:id="10"/>
+      <w:bookmarkEnd w:id="11"/>
     </w:p>
     <w:p>
       <w:r>
@@ -4011,11 +3924,11 @@
       <w:pPr>
         <w:pStyle w:val="Heading3"/>
       </w:pPr>
-      <w:bookmarkStart w:id="11" w:name="_Toc413090058"/>
+      <w:bookmarkStart w:id="12" w:name="_Toc413090058"/>
       <w:r>
         <w:t>Session Manager</w:t>
       </w:r>
-      <w:bookmarkEnd w:id="11"/>
+      <w:bookmarkEnd w:id="12"/>
     </w:p>
     <w:p>
       <w:pPr>
@@ -4026,7 +3939,7 @@
           <v:shape id="_x0000_i1029" type="#_x0000_t75" style="width:291.75pt;height:287.25pt" o:ole="">
             <v:imagedata r:id="rId16" o:title=""/>
           </v:shape>
-          <o:OLEObject Type="Embed" ProgID="Visio.Drawing.11" ShapeID="_x0000_i1029" DrawAspect="Content" ObjectID="_1486832022" r:id="rId17"/>
+          <o:OLEObject Type="Embed" ProgID="Visio.Drawing.11" ShapeID="_x0000_i1029" DrawAspect="Content" ObjectID="_1486835034" r:id="rId17"/>
         </w:object>
       </w:r>
     </w:p>
@@ -4062,12 +3975,12 @@
       <w:pPr>
         <w:pStyle w:val="Heading3"/>
       </w:pPr>
-      <w:bookmarkStart w:id="12" w:name="_Toc413090059"/>
+      <w:bookmarkStart w:id="13" w:name="_Toc413090059"/>
       <w:r>
         <w:lastRenderedPageBreak/>
         <w:t>Session</w:t>
       </w:r>
-      <w:bookmarkEnd w:id="12"/>
+      <w:bookmarkEnd w:id="13"/>
     </w:p>
     <w:tbl>
       <w:tblPr>
@@ -4081,7 +3994,7 @@
           <w:insideH w:val="none" w:sz="0" w:space="0" w:color="auto"/>
           <w:insideV w:val="none" w:sz="0" w:space="0" w:color="auto"/>
         </w:tblBorders>
-        <w:tblLook w:val="04A0"/>
+        <w:tblLook w:val="04A0" w:firstRow="1" w:lastRow="0" w:firstColumn="1" w:lastColumn="0" w:noHBand="0" w:noVBand="1"/>
       </w:tblPr>
       <w:tblGrid>
         <w:gridCol w:w="5077"/>
@@ -4101,7 +4014,7 @@
                 <v:shape id="_x0000_i1030" type="#_x0000_t75" style="width:243pt;height:603.75pt" o:ole="">
                   <v:imagedata r:id="rId18" o:title=""/>
                 </v:shape>
-                <o:OLEObject Type="Embed" ProgID="Visio.Drawing.11" ShapeID="_x0000_i1030" DrawAspect="Content" ObjectID="_1486832023" r:id="rId19"/>
+                <o:OLEObject Type="Embed" ProgID="Visio.Drawing.11" ShapeID="_x0000_i1030" DrawAspect="Content" ObjectID="_1486835035" r:id="rId19"/>
               </w:object>
             </w:r>
           </w:p>
@@ -4147,12 +4060,12 @@
       <w:pPr>
         <w:pStyle w:val="Heading3"/>
       </w:pPr>
-      <w:bookmarkStart w:id="13" w:name="_Toc413090060"/>
+      <w:bookmarkStart w:id="14" w:name="_Toc413090060"/>
       <w:r>
         <w:lastRenderedPageBreak/>
         <w:t>Upload</w:t>
       </w:r>
-      <w:bookmarkEnd w:id="13"/>
+      <w:bookmarkEnd w:id="14"/>
     </w:p>
     <w:p>
       <w:pPr>
@@ -4165,7 +4078,7 @@
           <v:shape id="_x0000_i1031" type="#_x0000_t75" style="width:229.5pt;height:372.75pt" o:ole="">
             <v:imagedata r:id="rId20" o:title=""/>
           </v:shape>
-          <o:OLEObject Type="Embed" ProgID="Visio.Drawing.11" ShapeID="_x0000_i1031" DrawAspect="Content" ObjectID="_1486832024" r:id="rId21"/>
+          <o:OLEObject Type="Embed" ProgID="Visio.Drawing.11" ShapeID="_x0000_i1031" DrawAspect="Content" ObjectID="_1486835036" r:id="rId21"/>
         </w:object>
       </w:r>
     </w:p>
@@ -4185,12 +4098,12 @@
       <w:pPr>
         <w:pStyle w:val="Heading3"/>
       </w:pPr>
-      <w:bookmarkStart w:id="14" w:name="_Toc413090061"/>
+      <w:bookmarkStart w:id="15" w:name="_Toc413090061"/>
       <w:r>
         <w:lastRenderedPageBreak/>
         <w:t>Stream</w:t>
       </w:r>
-      <w:bookmarkEnd w:id="14"/>
+      <w:bookmarkEnd w:id="15"/>
     </w:p>
     <w:p>
       <w:pPr>
@@ -4201,7 +4114,7 @@
           <v:shape id="_x0000_i1032" type="#_x0000_t75" style="width:229.5pt;height:372.75pt" o:ole="">
             <v:imagedata r:id="rId22" o:title=""/>
           </v:shape>
-          <o:OLEObject Type="Embed" ProgID="Visio.Drawing.11" ShapeID="_x0000_i1032" DrawAspect="Content" ObjectID="_1486832025" r:id="rId23"/>
+          <o:OLEObject Type="Embed" ProgID="Visio.Drawing.11" ShapeID="_x0000_i1032" DrawAspect="Content" ObjectID="_1486835037" r:id="rId23"/>
         </w:object>
       </w:r>
     </w:p>
@@ -4225,12 +4138,12 @@
       <w:pPr>
         <w:pStyle w:val="Heading2"/>
       </w:pPr>
-      <w:bookmarkStart w:id="15" w:name="_Toc413090062"/>
+      <w:bookmarkStart w:id="16" w:name="_Toc413090062"/>
       <w:r>
         <w:lastRenderedPageBreak/>
         <w:t>Client</w:t>
       </w:r>
-      <w:bookmarkEnd w:id="15"/>
+      <w:bookmarkEnd w:id="16"/>
     </w:p>
     <w:p>
       <w:r>
@@ -4247,11 +4160,11 @@
       <w:pPr>
         <w:pStyle w:val="Heading3"/>
       </w:pPr>
-      <w:bookmarkStart w:id="16" w:name="_Toc413090063"/>
+      <w:bookmarkStart w:id="17" w:name="_Toc413090063"/>
       <w:r>
         <w:t>Control</w:t>
       </w:r>
-      <w:bookmarkEnd w:id="16"/>
+      <w:bookmarkEnd w:id="17"/>
     </w:p>
     <w:tbl>
       <w:tblPr>
@@ -4265,7 +4178,7 @@
           <w:insideH w:val="none" w:sz="0" w:space="0" w:color="auto"/>
           <w:insideV w:val="none" w:sz="0" w:space="0" w:color="auto"/>
         </w:tblBorders>
-        <w:tblLook w:val="04A0"/>
+        <w:tblLook w:val="04A0" w:firstRow="1" w:lastRow="0" w:firstColumn="1" w:lastColumn="0" w:noHBand="0" w:noVBand="1"/>
       </w:tblPr>
       <w:tblGrid>
         <w:gridCol w:w="5797"/>
@@ -4285,7 +4198,7 @@
                 <v:shape id="_x0000_i1033" type="#_x0000_t75" style="width:279pt;height:549pt" o:ole="">
                   <v:imagedata r:id="rId24" o:title=""/>
                 </v:shape>
-                <o:OLEObject Type="Embed" ProgID="Visio.Drawing.11" ShapeID="_x0000_i1033" DrawAspect="Content" ObjectID="_1486832026" r:id="rId25"/>
+                <o:OLEObject Type="Embed" ProgID="Visio.Drawing.11" ShapeID="_x0000_i1033" DrawAspect="Content" ObjectID="_1486835038" r:id="rId25"/>
               </w:object>
             </w:r>
           </w:p>
@@ -4330,12 +4243,12 @@
       <w:pPr>
         <w:pStyle w:val="Heading3"/>
       </w:pPr>
-      <w:bookmarkStart w:id="17" w:name="_Toc413090064"/>
+      <w:bookmarkStart w:id="18" w:name="_Toc413090064"/>
       <w:r>
         <w:lastRenderedPageBreak/>
         <w:t>Receive</w:t>
       </w:r>
-      <w:bookmarkEnd w:id="17"/>
+      <w:bookmarkEnd w:id="18"/>
     </w:p>
     <w:p>
       <w:pPr>
@@ -4346,74 +4259,18 @@
           <v:shape id="_x0000_i1034" type="#_x0000_t75" style="width:252.75pt;height:349.5pt" o:ole="">
             <v:imagedata r:id="rId26" o:title=""/>
           </v:shape>
-          <o:OLEObject Type="Embed" ProgID="Visio.Drawing.11" ShapeID="_x0000_i1034" DrawAspect="Content" ObjectID="_1486832027" r:id="rId27"/>
+          <o:OLEObject Type="Embed" ProgID="Visio.Drawing.11" ShapeID="_x0000_i1034" DrawAspect="Content" ObjectID="_1486835039" r:id="rId27"/>
         </w:object>
       </w:r>
     </w:p>
     <w:p>
       <w:r>
-        <w:t xml:space="preserve">The receive process is used to listen to incoming </w:t>
-      </w:r>
-      <w:proofErr w:type="spellStart"/>
-      <w:r>
-        <w:t>datagrams</w:t>
-      </w:r>
-      <w:proofErr w:type="spellEnd"/>
-      <w:r>
-        <w:t xml:space="preserve"> on the client's UDP socket. Packets that can be encountered include voice </w:t>
-      </w:r>
-      <w:proofErr w:type="spellStart"/>
-      <w:r>
-        <w:t>datagrams</w:t>
-      </w:r>
-      <w:proofErr w:type="spellEnd"/>
-      <w:r>
-        <w:t xml:space="preserve"> from other clients, or music </w:t>
-      </w:r>
-      <w:proofErr w:type="spellStart"/>
-      <w:r>
-        <w:t>datagrams</w:t>
-      </w:r>
-      <w:proofErr w:type="spellEnd"/>
-      <w:r>
-        <w:t xml:space="preserve"> from the server. When such packets are received, they are inserted into their appropriate buffer; music </w:t>
-      </w:r>
-      <w:proofErr w:type="spellStart"/>
-      <w:r>
-        <w:t>datagrams</w:t>
-      </w:r>
-      <w:proofErr w:type="spellEnd"/>
-      <w:r>
-        <w:t xml:space="preserve"> are put into the music jitter buffer, and voice </w:t>
-      </w:r>
-      <w:proofErr w:type="spellStart"/>
-      <w:r>
-        <w:t>datagrams</w:t>
-      </w:r>
-      <w:proofErr w:type="spellEnd"/>
-      <w:r>
-        <w:t xml:space="preserve"> are put into the voice jitter buffer. Each voice datagram may be multiplexed into voice jitter buffers depending on their source IP.</w:t>
-      </w:r>
-    </w:p>
-    <w:p>
-      <w:r>
-        <w:t xml:space="preserve">Jitter buffers are necessary because the </w:t>
-      </w:r>
-      <w:proofErr w:type="spellStart"/>
-      <w:r>
-        <w:t>datagrams</w:t>
-      </w:r>
-      <w:proofErr w:type="spellEnd"/>
-      <w:r>
-        <w:t xml:space="preserve"> may not arrive in order. Jitter buffers allow the received </w:t>
-      </w:r>
-      <w:proofErr w:type="spellStart"/>
-      <w:r>
-        <w:t>datagrams</w:t>
-      </w:r>
-      <w:proofErr w:type="spellEnd"/>
-      <w:r>
-        <w:t xml:space="preserve"> to be put in the order they were sent, so when they are consumed and played by the output process, it is not garbled</w:t>
+        <w:t>The receive process is used to listen to incoming datagrams on the client's UDP socket. Packets that can be encountered include voice datagrams from other clients, or music datagrams from the server. When such packets are received, they are inserted into their appropriate buffer; music datagrams are put into the music jitter buffer, and voice datagrams are put into the voice jitter buffer. Each voice datagram may be multiplexed into voice jitter buffers depending on their source IP.</w:t>
+      </w:r>
+    </w:p>
+    <w:p>
+      <w:r>
+        <w:t>Jitter buffers are necessary because the datagrams may not arrive in order. Jitter buffers allow the received datagrams to be put in the order they were sent, so when they are consumed and played by the output process, it is not garbled</w:t>
       </w:r>
       <w:r>
         <w:t>, and played out of order</w:t>
@@ -4442,12 +4299,12 @@
       <w:pPr>
         <w:pStyle w:val="Heading3"/>
       </w:pPr>
-      <w:bookmarkStart w:id="18" w:name="_Toc413090065"/>
+      <w:bookmarkStart w:id="19" w:name="_Toc413090065"/>
       <w:r>
         <w:lastRenderedPageBreak/>
         <w:t>Transmit</w:t>
       </w:r>
-      <w:bookmarkEnd w:id="18"/>
+      <w:bookmarkEnd w:id="19"/>
     </w:p>
     <w:tbl>
       <w:tblPr>
@@ -4461,7 +4318,7 @@
           <w:insideH w:val="none" w:sz="0" w:space="0" w:color="auto"/>
           <w:insideV w:val="none" w:sz="0" w:space="0" w:color="auto"/>
         </w:tblBorders>
-        <w:tblLook w:val="04A0"/>
+        <w:tblLook w:val="04A0" w:firstRow="1" w:lastRow="0" w:firstColumn="1" w:lastColumn="0" w:noHBand="0" w:noVBand="1"/>
       </w:tblPr>
       <w:tblGrid>
         <w:gridCol w:w="4788"/>
@@ -4481,7 +4338,7 @@
                 <v:shape id="_x0000_i1035" type="#_x0000_t75" style="width:225pt;height:262.5pt" o:ole="">
                   <v:imagedata r:id="rId28" o:title=""/>
                 </v:shape>
-                <o:OLEObject Type="Embed" ProgID="Visio.Drawing.11" ShapeID="_x0000_i1035" DrawAspect="Content" ObjectID="_1486832028" r:id="rId29"/>
+                <o:OLEObject Type="Embed" ProgID="Visio.Drawing.11" ShapeID="_x0000_i1035" DrawAspect="Content" ObjectID="_1486835040" r:id="rId29"/>
               </w:object>
             </w:r>
           </w:p>
@@ -4502,11 +4359,11 @@
       <w:pPr>
         <w:pStyle w:val="Heading3"/>
       </w:pPr>
-      <w:bookmarkStart w:id="19" w:name="_Toc413090066"/>
+      <w:bookmarkStart w:id="20" w:name="_Toc413090066"/>
       <w:r>
         <w:t>Music Buffering</w:t>
       </w:r>
-      <w:bookmarkEnd w:id="19"/>
+      <w:bookmarkEnd w:id="20"/>
     </w:p>
     <w:tbl>
       <w:tblPr>
@@ -4520,7 +4377,7 @@
           <w:insideH w:val="none" w:sz="0" w:space="0" w:color="auto"/>
           <w:insideV w:val="none" w:sz="0" w:space="0" w:color="auto"/>
         </w:tblBorders>
-        <w:tblLook w:val="04A0"/>
+        <w:tblLook w:val="04A0" w:firstRow="1" w:lastRow="0" w:firstColumn="1" w:lastColumn="0" w:noHBand="0" w:noVBand="1"/>
       </w:tblPr>
       <w:tblGrid>
         <w:gridCol w:w="5028"/>
@@ -4540,7 +4397,7 @@
                 <v:shape id="_x0000_i1036" type="#_x0000_t75" style="width:240.75pt;height:297.75pt" o:ole="">
                   <v:imagedata r:id="rId30" o:title=""/>
                 </v:shape>
-                <o:OLEObject Type="Embed" ProgID="Visio.Drawing.11" ShapeID="_x0000_i1036" DrawAspect="Content" ObjectID="_1486832029" r:id="rId31"/>
+                <o:OLEObject Type="Embed" ProgID="Visio.Drawing.11" ShapeID="_x0000_i1036" DrawAspect="Content" ObjectID="_1486835041" r:id="rId31"/>
               </w:object>
             </w:r>
           </w:p>
@@ -4574,12 +4431,12 @@
       <w:pPr>
         <w:pStyle w:val="Heading3"/>
       </w:pPr>
-      <w:bookmarkStart w:id="20" w:name="_Toc413090067"/>
+      <w:bookmarkStart w:id="21" w:name="_Toc413090067"/>
       <w:r>
         <w:lastRenderedPageBreak/>
         <w:t>Voice Buffering</w:t>
       </w:r>
-      <w:bookmarkEnd w:id="20"/>
+      <w:bookmarkEnd w:id="21"/>
     </w:p>
     <w:p>
       <w:pPr>
@@ -4590,7 +4447,7 @@
           <v:shape id="_x0000_i1037" type="#_x0000_t75" style="width:255pt;height:287.25pt" o:ole="">
             <v:imagedata r:id="rId32" o:title=""/>
           </v:shape>
-          <o:OLEObject Type="Embed" ProgID="Visio.Drawing.11" ShapeID="_x0000_i1037" DrawAspect="Content" ObjectID="_1486832030" r:id="rId33"/>
+          <o:OLEObject Type="Embed" ProgID="Visio.Drawing.11" ShapeID="_x0000_i1037" DrawAspect="Content" ObjectID="_1486835042" r:id="rId33"/>
         </w:object>
       </w:r>
     </w:p>
@@ -4614,12 +4471,12 @@
       <w:pPr>
         <w:pStyle w:val="Heading3"/>
       </w:pPr>
-      <w:bookmarkStart w:id="21" w:name="_Toc413090068"/>
+      <w:bookmarkStart w:id="22" w:name="_Toc413090068"/>
       <w:r>
         <w:lastRenderedPageBreak/>
         <w:t>Record</w:t>
       </w:r>
-      <w:bookmarkEnd w:id="21"/>
+      <w:bookmarkEnd w:id="22"/>
     </w:p>
     <w:p>
       <w:pPr>
@@ -4630,7 +4487,7 @@
           <v:shape id="_x0000_i1038" type="#_x0000_t75" style="width:229.5pt;height:372.75pt" o:ole="">
             <v:imagedata r:id="rId34" o:title=""/>
           </v:shape>
-          <o:OLEObject Type="Embed" ProgID="Visio.Drawing.11" ShapeID="_x0000_i1038" DrawAspect="Content" ObjectID="_1486832031" r:id="rId35"/>
+          <o:OLEObject Type="Embed" ProgID="Visio.Drawing.11" ShapeID="_x0000_i1038" DrawAspect="Content" ObjectID="_1486835043" r:id="rId35"/>
         </w:object>
       </w:r>
     </w:p>
@@ -4644,15 +4501,7 @@
         </w:rPr>
       </w:pPr>
       <w:r>
-        <w:t xml:space="preserve">The record thread is simple, and only exists while the client application is in the transmitting state. This thread reads audio data from the system's </w:t>
-      </w:r>
-      <w:proofErr w:type="spellStart"/>
-      <w:r>
-        <w:t>mic</w:t>
-      </w:r>
-      <w:proofErr w:type="spellEnd"/>
-      <w:r>
-        <w:t>, and places it into the transmit buffer. The thread stops once it receives the stop command, which terminates the thread.</w:t>
+        <w:t>The record thread is simple, and only exists while the client application is in the transmitting state. This thread reads audio data from the system's mic, and places it into the transmit buffer. The thread stops once it receives the stop command, which terminates the thread.</w:t>
       </w:r>
       <w:r>
         <w:br w:type="page"/>
@@ -4662,12 +4511,12 @@
       <w:pPr>
         <w:pStyle w:val="Heading3"/>
       </w:pPr>
-      <w:bookmarkStart w:id="22" w:name="_Toc413090069"/>
+      <w:bookmarkStart w:id="23" w:name="_Toc413090069"/>
       <w:r>
         <w:lastRenderedPageBreak/>
         <w:t>Music Reader</w:t>
       </w:r>
-      <w:bookmarkEnd w:id="22"/>
+      <w:bookmarkEnd w:id="23"/>
     </w:p>
     <w:p>
       <w:pPr>
@@ -4678,7 +4527,7 @@
           <v:shape id="_x0000_i1039" type="#_x0000_t75" style="width:287.25pt;height:470.25pt" o:ole="">
             <v:imagedata r:id="rId36" o:title=""/>
           </v:shape>
-          <o:OLEObject Type="Embed" ProgID="Visio.Drawing.11" ShapeID="_x0000_i1039" DrawAspect="Content" ObjectID="_1486832032" r:id="rId37"/>
+          <o:OLEObject Type="Embed" ProgID="Visio.Drawing.11" ShapeID="_x0000_i1039" DrawAspect="Content" ObjectID="_1486835044" r:id="rId37"/>
         </w:object>
       </w:r>
     </w:p>
@@ -4702,12 +4551,12 @@
       <w:pPr>
         <w:pStyle w:val="Heading3"/>
       </w:pPr>
-      <w:bookmarkStart w:id="23" w:name="_Toc413090070"/>
+      <w:bookmarkStart w:id="24" w:name="_Toc413090070"/>
       <w:r>
         <w:lastRenderedPageBreak/>
         <w:t>Output</w:t>
       </w:r>
-      <w:bookmarkEnd w:id="23"/>
+      <w:bookmarkEnd w:id="24"/>
     </w:p>
     <w:p>
       <w:pPr>
@@ -4718,7 +4567,7 @@
           <v:shape id="_x0000_i1040" type="#_x0000_t75" style="width:229.5pt;height:372.75pt" o:ole="">
             <v:imagedata r:id="rId38" o:title=""/>
           </v:shape>
-          <o:OLEObject Type="Embed" ProgID="Visio.Drawing.11" ShapeID="_x0000_i1040" DrawAspect="Content" ObjectID="_1486832033" r:id="rId39"/>
+          <o:OLEObject Type="Embed" ProgID="Visio.Drawing.11" ShapeID="_x0000_i1040" DrawAspect="Content" ObjectID="_1486835045" r:id="rId39"/>
         </w:object>
       </w:r>
     </w:p>
@@ -4740,29 +4589,19 @@
       <w:pPr>
         <w:pStyle w:val="Heading1"/>
       </w:pPr>
-      <w:bookmarkStart w:id="24" w:name="_Toc413090071"/>
-      <w:proofErr w:type="spellStart"/>
+      <w:bookmarkStart w:id="25" w:name="_Toc413090071"/>
       <w:r>
         <w:lastRenderedPageBreak/>
         <w:t>Pseudocode</w:t>
       </w:r>
-      <w:bookmarkEnd w:id="24"/>
-      <w:proofErr w:type="spellEnd"/>
-    </w:p>
-    <w:p>
-      <w:r>
-        <w:t xml:space="preserve">The </w:t>
-      </w:r>
-      <w:proofErr w:type="spellStart"/>
-      <w:r>
-        <w:t>p</w:t>
-      </w:r>
-      <w:r>
-        <w:t>seudocode</w:t>
-      </w:r>
-      <w:proofErr w:type="spellEnd"/>
-      <w:r>
-        <w:t xml:space="preserve"> in this section present</w:t>
+      <w:bookmarkEnd w:id="25"/>
+    </w:p>
+    <w:p>
+      <w:r>
+        <w:t>The p</w:t>
+      </w:r>
+      <w:r>
+        <w:t>seudocode in this section present</w:t>
       </w:r>
       <w:r>
         <w:t>s</w:t>
@@ -4781,11 +4620,11 @@
       <w:pPr>
         <w:pStyle w:val="Heading2"/>
       </w:pPr>
-      <w:bookmarkStart w:id="25" w:name="_Toc413090072"/>
+      <w:bookmarkStart w:id="26" w:name="_Toc413090072"/>
       <w:r>
         <w:t>Jitter Buffer</w:t>
       </w:r>
-      <w:bookmarkEnd w:id="25"/>
+      <w:bookmarkEnd w:id="26"/>
     </w:p>
     <w:p>
       <w:r>
@@ -4796,14 +4635,14 @@
       <w:pPr>
         <w:pStyle w:val="Heading3"/>
       </w:pPr>
-      <w:bookmarkStart w:id="26" w:name="_Toc413090073"/>
+      <w:bookmarkStart w:id="27" w:name="_Toc413090073"/>
       <w:r>
         <w:t>I</w:t>
       </w:r>
       <w:r>
         <w:t>nsert</w:t>
       </w:r>
-      <w:bookmarkEnd w:id="26"/>
+      <w:bookmarkEnd w:id="27"/>
     </w:p>
     <w:p>
       <w:r>
@@ -4815,14 +4654,12 @@
       <w:r>
         <w:t xml:space="preserve">at </w:t>
       </w:r>
-      <w:proofErr w:type="spellStart"/>
       <w:r>
         <w:rPr>
           <w:b/>
         </w:rPr>
         <w:t>src</w:t>
       </w:r>
-      <w:proofErr w:type="spellEnd"/>
       <w:r>
         <w:t xml:space="preserve"> </w:t>
       </w:r>
@@ -4835,14 +4672,12 @@
       <w:r>
         <w:t xml:space="preserve"> at index </w:t>
       </w:r>
-      <w:proofErr w:type="spellStart"/>
       <w:r>
         <w:rPr>
           <w:b/>
         </w:rPr>
         <w:t>index</w:t>
       </w:r>
-      <w:proofErr w:type="spellEnd"/>
       <w:r>
         <w:t xml:space="preserve">. </w:t>
       </w:r>
@@ -4895,37 +4730,8 @@
           <w:top w:val="single" w:sz="18" w:space="1" w:color="808080" w:themeColor="background1" w:themeShade="80"/>
         </w:pBdr>
       </w:pPr>
-      <w:proofErr w:type="spellStart"/>
-      <w:r>
-        <w:t>int</w:t>
-      </w:r>
-      <w:proofErr w:type="spellEnd"/>
-      <w:r>
-        <w:t xml:space="preserve"> </w:t>
-      </w:r>
-      <w:proofErr w:type="spellStart"/>
-      <w:r>
-        <w:t>JitterBuffer</w:t>
-      </w:r>
-      <w:proofErr w:type="spellEnd"/>
-      <w:r>
-        <w:t>::insert(</w:t>
-      </w:r>
-      <w:proofErr w:type="spellStart"/>
-      <w:r>
-        <w:t>int</w:t>
-      </w:r>
-      <w:proofErr w:type="spellEnd"/>
-      <w:r>
-        <w:t xml:space="preserve"> index, void* </w:t>
-      </w:r>
-      <w:proofErr w:type="spellStart"/>
-      <w:r>
-        <w:t>src</w:t>
-      </w:r>
-      <w:proofErr w:type="spellEnd"/>
-      <w:r>
-        <w:t>)</w:t>
+      <w:r>
+        <w:t>int JitterBuffer::insert(int index, void* src)</w:t>
       </w:r>
     </w:p>
     <w:p>
@@ -4965,23 +4771,7 @@
         <w:pStyle w:val="code2"/>
       </w:pPr>
       <w:r>
-        <w:t xml:space="preserve">    copy {</w:t>
-      </w:r>
-      <w:proofErr w:type="spellStart"/>
-      <w:r>
-        <w:t>elementSize</w:t>
-      </w:r>
-      <w:proofErr w:type="spellEnd"/>
-      <w:r>
-        <w:t>} bytes from {</w:t>
-      </w:r>
-      <w:proofErr w:type="spellStart"/>
-      <w:r>
-        <w:t>src</w:t>
-      </w:r>
-      <w:proofErr w:type="spellEnd"/>
-      <w:r>
-        <w:t>} into index {index} of buffer</w:t>
+        <w:t xml:space="preserve">    copy {elementSize} bytes from {src} into index {index} of buffer</w:t>
       </w:r>
     </w:p>
     <w:p>
@@ -5020,11 +4810,11 @@
       <w:pPr>
         <w:pStyle w:val="Heading3"/>
       </w:pPr>
-      <w:bookmarkStart w:id="27" w:name="_Toc413090074"/>
+      <w:bookmarkStart w:id="28" w:name="_Toc413090074"/>
       <w:r>
         <w:t>Remove</w:t>
       </w:r>
-      <w:bookmarkEnd w:id="27"/>
+      <w:bookmarkEnd w:id="28"/>
     </w:p>
     <w:p>
       <w:r>
@@ -5042,14 +4832,12 @@
       <w:r>
         <w:t xml:space="preserve">the </w:t>
       </w:r>
-      <w:proofErr w:type="spellStart"/>
       <w:r>
         <w:rPr>
           <w:b/>
         </w:rPr>
         <w:t>dest</w:t>
       </w:r>
-      <w:proofErr w:type="spellEnd"/>
       <w:r>
         <w:t xml:space="preserve"> pointer.</w:t>
       </w:r>
@@ -5059,23 +4847,10 @@
         <w:t xml:space="preserve">This function may block until </w:t>
       </w:r>
       <w:r>
-        <w:t xml:space="preserve">something can be </w:t>
-      </w:r>
-      <w:proofErr w:type="spellStart"/>
-      <w:r>
-        <w:t>dequeued</w:t>
-      </w:r>
-      <w:proofErr w:type="spellEnd"/>
-      <w:r>
-        <w:t xml:space="preserve"> if nothing can be </w:t>
-      </w:r>
-      <w:proofErr w:type="spellStart"/>
-      <w:r>
-        <w:t>dequeued</w:t>
-      </w:r>
-      <w:proofErr w:type="spellEnd"/>
-      <w:r>
-        <w:t xml:space="preserve"> immediately</w:t>
+        <w:t>something can be dequeued</w:t>
+      </w:r>
+      <w:r>
+        <w:t xml:space="preserve"> if nothing can be dequeued immediately</w:t>
       </w:r>
       <w:r>
         <w:t>.</w:t>
@@ -5093,23 +4868,7 @@
         </w:pBdr>
       </w:pPr>
       <w:r>
-        <w:t xml:space="preserve">void </w:t>
-      </w:r>
-      <w:proofErr w:type="spellStart"/>
-      <w:r>
-        <w:t>JitterBuffer</w:t>
-      </w:r>
-      <w:proofErr w:type="spellEnd"/>
-      <w:r>
-        <w:t xml:space="preserve">::remove(void* </w:t>
-      </w:r>
-      <w:proofErr w:type="spellStart"/>
-      <w:r>
-        <w:t>dest</w:t>
-      </w:r>
-      <w:proofErr w:type="spellEnd"/>
-      <w:r>
-        <w:t>)</w:t>
+        <w:t>void JitterBuffer::remove(void* dest)</w:t>
       </w:r>
     </w:p>
     <w:p>
@@ -5142,15 +4901,7 @@
         <w:pStyle w:val="code1"/>
       </w:pPr>
       <w:r>
-        <w:t xml:space="preserve">    copy the data at the end of the queue into the {</w:t>
-      </w:r>
-      <w:proofErr w:type="spellStart"/>
-      <w:r>
-        <w:t>dest</w:t>
-      </w:r>
-      <w:proofErr w:type="spellEnd"/>
-      <w:r>
-        <w:t>} pointer</w:t>
+        <w:t xml:space="preserve">    copy the data at the end of the queue into the {dest} pointer</w:t>
       </w:r>
     </w:p>
     <w:p>
@@ -5188,7 +4939,7 @@
       <w:pPr>
         <w:pStyle w:val="Heading2"/>
       </w:pPr>
-      <w:bookmarkStart w:id="28" w:name="_Toc413090075"/>
+      <w:bookmarkStart w:id="29" w:name="_Toc413090075"/>
       <w:r>
         <w:lastRenderedPageBreak/>
         <w:t xml:space="preserve">Circular </w:t>
@@ -5196,7 +4947,7 @@
       <w:r>
         <w:t>Buffer</w:t>
       </w:r>
-      <w:bookmarkEnd w:id="28"/>
+      <w:bookmarkEnd w:id="29"/>
     </w:p>
     <w:p>
       <w:r>
@@ -5207,13 +4958,11 @@
       <w:pPr>
         <w:pStyle w:val="Heading3"/>
       </w:pPr>
-      <w:bookmarkStart w:id="29" w:name="_Toc413090076"/>
-      <w:proofErr w:type="spellStart"/>
+      <w:bookmarkStart w:id="30" w:name="_Toc413090076"/>
       <w:r>
         <w:t>Enqueue</w:t>
       </w:r>
-      <w:bookmarkEnd w:id="29"/>
-      <w:proofErr w:type="spellEnd"/>
+      <w:bookmarkEnd w:id="30"/>
     </w:p>
     <w:p>
       <w:pPr>
@@ -5224,14 +4973,12 @@
       <w:r>
         <w:t xml:space="preserve">Copies the data from </w:t>
       </w:r>
-      <w:proofErr w:type="spellStart"/>
       <w:r>
         <w:rPr>
           <w:b/>
         </w:rPr>
         <w:t>src</w:t>
       </w:r>
-      <w:proofErr w:type="spellEnd"/>
       <w:r>
         <w:t xml:space="preserve"> into the circular buffer.</w:t>
       </w:r>
@@ -5248,31 +4995,7 @@
         </w:pBdr>
       </w:pPr>
       <w:r>
-        <w:t xml:space="preserve">void </w:t>
-      </w:r>
-      <w:proofErr w:type="spellStart"/>
-      <w:r>
-        <w:t>CircularBuffer</w:t>
-      </w:r>
-      <w:proofErr w:type="spellEnd"/>
-      <w:r>
-        <w:t>::</w:t>
-      </w:r>
-      <w:proofErr w:type="spellStart"/>
-      <w:r>
-        <w:t>enqueue</w:t>
-      </w:r>
-      <w:proofErr w:type="spellEnd"/>
-      <w:r>
-        <w:t xml:space="preserve">(void* </w:t>
-      </w:r>
-      <w:proofErr w:type="spellStart"/>
-      <w:r>
-        <w:t>src</w:t>
-      </w:r>
-      <w:proofErr w:type="spellEnd"/>
-      <w:r>
-        <w:t>)</w:t>
+        <w:t>void CircularBuffer::enqueue(void* src)</w:t>
       </w:r>
     </w:p>
     <w:p>
@@ -5296,23 +5019,7 @@
         <w:pStyle w:val="code2"/>
       </w:pPr>
       <w:r>
-        <w:t xml:space="preserve">    copies {</w:t>
-      </w:r>
-      <w:proofErr w:type="spellStart"/>
-      <w:r>
-        <w:t>elementSize</w:t>
-      </w:r>
-      <w:proofErr w:type="spellEnd"/>
-      <w:r>
-        <w:t>} bytes from {</w:t>
-      </w:r>
-      <w:proofErr w:type="spellStart"/>
-      <w:r>
-        <w:t>src</w:t>
-      </w:r>
-      <w:proofErr w:type="spellEnd"/>
-      <w:r>
-        <w:t>} into an element in the message queue</w:t>
+        <w:t xml:space="preserve">    copies {elementSize} bytes from {src} into an element in the message queue</w:t>
       </w:r>
     </w:p>
     <w:p>
@@ -5330,13 +5037,11 @@
       <w:pPr>
         <w:pStyle w:val="Heading3"/>
       </w:pPr>
-      <w:bookmarkStart w:id="30" w:name="_Toc413090077"/>
-      <w:proofErr w:type="spellStart"/>
+      <w:bookmarkStart w:id="31" w:name="_Toc413090077"/>
       <w:r>
         <w:t>Dequeue</w:t>
       </w:r>
-      <w:bookmarkEnd w:id="30"/>
-      <w:proofErr w:type="spellEnd"/>
+      <w:bookmarkEnd w:id="31"/>
     </w:p>
     <w:p>
       <w:r>
@@ -5345,14 +5050,12 @@
       <w:r>
         <w:t xml:space="preserve">copies it to </w:t>
       </w:r>
-      <w:proofErr w:type="spellStart"/>
       <w:r>
         <w:rPr>
           <w:b/>
         </w:rPr>
         <w:t>dest</w:t>
       </w:r>
-      <w:proofErr w:type="spellEnd"/>
       <w:r>
         <w:t>.</w:t>
       </w:r>
@@ -5369,31 +5072,7 @@
         </w:pBdr>
       </w:pPr>
       <w:r>
-        <w:t xml:space="preserve">void </w:t>
-      </w:r>
-      <w:proofErr w:type="spellStart"/>
-      <w:r>
-        <w:t>CircularBuffer</w:t>
-      </w:r>
-      <w:proofErr w:type="spellEnd"/>
-      <w:r>
-        <w:t>::</w:t>
-      </w:r>
-      <w:proofErr w:type="spellStart"/>
-      <w:r>
-        <w:t>dequeue</w:t>
-      </w:r>
-      <w:proofErr w:type="spellEnd"/>
-      <w:r>
-        <w:t xml:space="preserve">(void* </w:t>
-      </w:r>
-      <w:proofErr w:type="spellStart"/>
-      <w:r>
-        <w:t>dest</w:t>
-      </w:r>
-      <w:proofErr w:type="spellEnd"/>
-      <w:r>
-        <w:t>)</w:t>
+        <w:t>void CircularBuffer::dequeue(void* dest)</w:t>
       </w:r>
     </w:p>
     <w:p>
@@ -5417,23 +5096,7 @@
         <w:pStyle w:val="code2"/>
       </w:pPr>
       <w:r>
-        <w:t xml:space="preserve">    copies {</w:t>
-      </w:r>
-      <w:proofErr w:type="spellStart"/>
-      <w:r>
-        <w:t>elementSize</w:t>
-      </w:r>
-      <w:proofErr w:type="spellEnd"/>
-      <w:r>
-        <w:t>} bytes from the queue into {</w:t>
-      </w:r>
-      <w:proofErr w:type="spellStart"/>
-      <w:r>
-        <w:t>dest</w:t>
-      </w:r>
-      <w:proofErr w:type="spellEnd"/>
-      <w:r>
-        <w:t>}</w:t>
+        <w:t xml:space="preserve">    copies {elementSize} bytes from the queue into {dest}</w:t>
       </w:r>
     </w:p>
     <w:p>
@@ -5466,12 +5129,12 @@
       <w:pPr>
         <w:pStyle w:val="Heading2"/>
       </w:pPr>
-      <w:bookmarkStart w:id="31" w:name="_Toc413090078"/>
+      <w:bookmarkStart w:id="32" w:name="_Toc413090078"/>
       <w:r>
         <w:lastRenderedPageBreak/>
         <w:t>Message Queue</w:t>
       </w:r>
-      <w:bookmarkEnd w:id="31"/>
+      <w:bookmarkEnd w:id="32"/>
     </w:p>
     <w:p>
       <w:r>
@@ -5482,37 +5145,31 @@
       <w:pPr>
         <w:pStyle w:val="Heading3"/>
       </w:pPr>
-      <w:bookmarkStart w:id="32" w:name="_Toc413090079"/>
-      <w:proofErr w:type="spellStart"/>
+      <w:bookmarkStart w:id="33" w:name="_Toc413090079"/>
       <w:r>
         <w:t>Enqueue</w:t>
       </w:r>
-      <w:bookmarkEnd w:id="32"/>
-      <w:proofErr w:type="spellEnd"/>
+      <w:bookmarkEnd w:id="33"/>
     </w:p>
     <w:p>
       <w:r>
         <w:t xml:space="preserve">Copies </w:t>
       </w:r>
-      <w:proofErr w:type="spellStart"/>
       <w:r>
         <w:rPr>
           <w:b/>
         </w:rPr>
         <w:t>len</w:t>
       </w:r>
-      <w:proofErr w:type="spellEnd"/>
       <w:r>
         <w:t xml:space="preserve"> bytes from </w:t>
       </w:r>
-      <w:proofErr w:type="spellStart"/>
       <w:r>
         <w:rPr>
           <w:b/>
         </w:rPr>
         <w:t>src</w:t>
       </w:r>
-      <w:proofErr w:type="spellEnd"/>
       <w:r>
         <w:t xml:space="preserve"> into the buffer, and stores the </w:t>
       </w:r>
@@ -5544,55 +5201,7 @@
         </w:pBdr>
       </w:pPr>
       <w:r>
-        <w:t xml:space="preserve">void </w:t>
-      </w:r>
-      <w:proofErr w:type="spellStart"/>
-      <w:r>
-        <w:t>MessageQueue</w:t>
-      </w:r>
-      <w:proofErr w:type="spellEnd"/>
-      <w:r>
-        <w:t>::</w:t>
-      </w:r>
-      <w:proofErr w:type="spellStart"/>
-      <w:r>
-        <w:t>enqueue</w:t>
-      </w:r>
-      <w:proofErr w:type="spellEnd"/>
-      <w:r>
-        <w:t>(</w:t>
-      </w:r>
-      <w:proofErr w:type="spellStart"/>
-      <w:r>
-        <w:t>int</w:t>
-      </w:r>
-      <w:proofErr w:type="spellEnd"/>
-      <w:r>
-        <w:t xml:space="preserve"> type, void* </w:t>
-      </w:r>
-      <w:proofErr w:type="spellStart"/>
-      <w:r>
-        <w:t>src</w:t>
-      </w:r>
-      <w:proofErr w:type="spellEnd"/>
-      <w:r>
-        <w:t xml:space="preserve">, </w:t>
-      </w:r>
-      <w:proofErr w:type="spellStart"/>
-      <w:r>
-        <w:t>int</w:t>
-      </w:r>
-      <w:proofErr w:type="spellEnd"/>
-      <w:r>
-        <w:t xml:space="preserve"> </w:t>
-      </w:r>
-      <w:proofErr w:type="spellStart"/>
-      <w:r>
-        <w:t>len</w:t>
-      </w:r>
-      <w:proofErr w:type="spellEnd"/>
-      <w:r>
-        <w:t>)</w:t>
+        <w:t>void MessageQueue::enqueue(int type, void* src, int len)</w:t>
       </w:r>
     </w:p>
     <w:p>
@@ -5616,23 +5225,7 @@
         <w:pStyle w:val="code2"/>
       </w:pPr>
       <w:r>
-        <w:t xml:space="preserve">    copy {</w:t>
-      </w:r>
-      <w:proofErr w:type="spellStart"/>
-      <w:r>
-        <w:t>elementSize</w:t>
-      </w:r>
-      <w:proofErr w:type="spellEnd"/>
-      <w:r>
-        <w:t>} bytes from {</w:t>
-      </w:r>
-      <w:proofErr w:type="spellStart"/>
-      <w:r>
-        <w:t>src</w:t>
-      </w:r>
-      <w:proofErr w:type="spellEnd"/>
-      <w:r>
-        <w:t>} into an element in the message queue</w:t>
+        <w:t xml:space="preserve">    copy {elementSize} bytes from {src} into an element in the message queue</w:t>
       </w:r>
     </w:p>
     <w:p>
@@ -5640,15 +5233,7 @@
         <w:pStyle w:val="code1"/>
       </w:pPr>
       <w:r>
-        <w:t xml:space="preserve">    record {</w:t>
-      </w:r>
-      <w:proofErr w:type="spellStart"/>
-      <w:r>
-        <w:t>len</w:t>
-      </w:r>
-      <w:proofErr w:type="spellEnd"/>
-      <w:r>
-        <w:t>}, so we can return it later</w:t>
+        <w:t xml:space="preserve">    record {len}, so we can return it later</w:t>
       </w:r>
     </w:p>
     <w:p>
@@ -5674,13 +5259,11 @@
       <w:pPr>
         <w:pStyle w:val="Heading3"/>
       </w:pPr>
-      <w:bookmarkStart w:id="33" w:name="_Toc413090080"/>
-      <w:proofErr w:type="spellStart"/>
+      <w:bookmarkStart w:id="34" w:name="_Toc413090080"/>
       <w:r>
         <w:t>Dequeue</w:t>
       </w:r>
-      <w:bookmarkEnd w:id="33"/>
-      <w:proofErr w:type="spellEnd"/>
+      <w:bookmarkEnd w:id="34"/>
     </w:p>
     <w:p>
       <w:r>
@@ -5692,33 +5275,24 @@
       <w:r>
         <w:t xml:space="preserve">m the buffer, and writes it to </w:t>
       </w:r>
-      <w:proofErr w:type="spellStart"/>
       <w:r>
         <w:rPr>
           <w:b/>
         </w:rPr>
         <w:t>dest</w:t>
       </w:r>
-      <w:proofErr w:type="spellEnd"/>
       <w:r>
         <w:t xml:space="preserve">, and writes the number of </w:t>
       </w:r>
-      <w:proofErr w:type="spellStart"/>
-      <w:r>
-        <w:t>bytres</w:t>
-      </w:r>
-      <w:proofErr w:type="spellEnd"/>
-      <w:r>
-        <w:t xml:space="preserve"> read from the buffer to </w:t>
-      </w:r>
-      <w:proofErr w:type="spellStart"/>
+      <w:r>
+        <w:t xml:space="preserve">bytres read from the buffer to </w:t>
+      </w:r>
       <w:r>
         <w:rPr>
           <w:b/>
         </w:rPr>
         <w:t>len</w:t>
       </w:r>
-      <w:proofErr w:type="spellEnd"/>
       <w:r>
         <w:t>, and the</w:t>
       </w:r>
@@ -5747,55 +5321,7 @@
         </w:pBdr>
       </w:pPr>
       <w:r>
-        <w:t xml:space="preserve">void </w:t>
-      </w:r>
-      <w:proofErr w:type="spellStart"/>
-      <w:r>
-        <w:t>MessageQueue</w:t>
-      </w:r>
-      <w:proofErr w:type="spellEnd"/>
-      <w:r>
-        <w:t>::</w:t>
-      </w:r>
-      <w:proofErr w:type="spellStart"/>
-      <w:r>
-        <w:t>dequeue</w:t>
-      </w:r>
-      <w:proofErr w:type="spellEnd"/>
-      <w:r>
-        <w:t>(</w:t>
-      </w:r>
-      <w:proofErr w:type="spellStart"/>
-      <w:r>
-        <w:t>int</w:t>
-      </w:r>
-      <w:proofErr w:type="spellEnd"/>
-      <w:r>
-        <w:t xml:space="preserve">* type, void* </w:t>
-      </w:r>
-      <w:proofErr w:type="spellStart"/>
-      <w:r>
-        <w:t>dest</w:t>
-      </w:r>
-      <w:proofErr w:type="spellEnd"/>
-      <w:r>
-        <w:t xml:space="preserve">, </w:t>
-      </w:r>
-      <w:proofErr w:type="spellStart"/>
-      <w:r>
-        <w:t>int</w:t>
-      </w:r>
-      <w:proofErr w:type="spellEnd"/>
-      <w:r>
-        <w:t xml:space="preserve">* </w:t>
-      </w:r>
-      <w:proofErr w:type="spellStart"/>
-      <w:r>
-        <w:t>len</w:t>
-      </w:r>
-      <w:proofErr w:type="spellEnd"/>
-      <w:r>
-        <w:t>)</w:t>
+        <w:t>void MessageQueue::dequeue(int* type, void* dest, int* len)</w:t>
       </w:r>
     </w:p>
     <w:p>
@@ -5819,23 +5345,7 @@
         <w:pStyle w:val="code2"/>
       </w:pPr>
       <w:r>
-        <w:t xml:space="preserve">    copy {</w:t>
-      </w:r>
-      <w:proofErr w:type="spellStart"/>
-      <w:r>
-        <w:t>elementSize</w:t>
-      </w:r>
-      <w:proofErr w:type="spellEnd"/>
-      <w:r>
-        <w:t>} bytes from the queue into {</w:t>
-      </w:r>
-      <w:proofErr w:type="spellStart"/>
-      <w:r>
-        <w:t>dest</w:t>
-      </w:r>
-      <w:proofErr w:type="spellEnd"/>
-      <w:r>
-        <w:t>}</w:t>
+        <w:t xml:space="preserve">    copy {elementSize} bytes from the queue into {dest}</w:t>
       </w:r>
     </w:p>
     <w:p>
@@ -5843,15 +5353,7 @@
         <w:pStyle w:val="code1"/>
       </w:pPr>
       <w:r>
-        <w:t xml:space="preserve">    write the number of bytes copied from the buffer to {</w:t>
-      </w:r>
-      <w:proofErr w:type="spellStart"/>
-      <w:r>
-        <w:t>len</w:t>
-      </w:r>
-      <w:proofErr w:type="spellEnd"/>
-      <w:r>
-        <w:t>}</w:t>
+        <w:t xml:space="preserve">    write the number of bytes copied from the buffer to {len}</w:t>
       </w:r>
     </w:p>
     <w:p>
@@ -5894,7 +5396,7 @@
 </file>
 
 <file path=word/endnotes.xml><?xml version="1.0" encoding="utf-8"?>
-<w:endnotes xmlns:ve="http://schemas.openxmlformats.org/markup-compatibility/2006" xmlns:o="urn:schemas-microsoft-com:office:office" xmlns:r="http://schemas.openxmlformats.org/officeDocument/2006/relationships" xmlns:m="http://schemas.openxmlformats.org/officeDocument/2006/math" xmlns:v="urn:schemas-microsoft-com:vml" xmlns:wp="http://schemas.openxmlformats.org/drawingml/2006/wordprocessingDrawing" xmlns:w10="urn:schemas-microsoft-com:office:word" xmlns:w="http://schemas.openxmlformats.org/wordprocessingml/2006/main" xmlns:wne="http://schemas.microsoft.com/office/word/2006/wordml">
+<w:endnotes xmlns:wpc="http://schemas.microsoft.com/office/word/2010/wordprocessingCanvas" xmlns:mc="http://schemas.openxmlformats.org/markup-compatibility/2006" xmlns:o="urn:schemas-microsoft-com:office:office" xmlns:r="http://schemas.openxmlformats.org/officeDocument/2006/relationships" xmlns:m="http://schemas.openxmlformats.org/officeDocument/2006/math" xmlns:v="urn:schemas-microsoft-com:vml" xmlns:wp14="http://schemas.microsoft.com/office/word/2010/wordprocessingDrawing" xmlns:wp="http://schemas.openxmlformats.org/drawingml/2006/wordprocessingDrawing" xmlns:w10="urn:schemas-microsoft-com:office:word" xmlns:w="http://schemas.openxmlformats.org/wordprocessingml/2006/main" xmlns:w14="http://schemas.microsoft.com/office/word/2010/wordml" xmlns:w15="http://schemas.microsoft.com/office/word/2012/wordml" xmlns:wpg="http://schemas.microsoft.com/office/word/2010/wordprocessingGroup" xmlns:wpi="http://schemas.microsoft.com/office/word/2010/wordprocessingInk" xmlns:wne="http://schemas.microsoft.com/office/word/2006/wordml" xmlns:wps="http://schemas.microsoft.com/office/word/2010/wordprocessingShape" mc:Ignorable="w14 w15 wp14">
   <w:endnote w:type="separator" w:id="-1">
     <w:p>
       <w:pPr>
@@ -5919,7 +5421,7 @@
 </file>
 
 <file path=word/footer1.xml><?xml version="1.0" encoding="utf-8"?>
-<w:ftr xmlns:ve="http://schemas.openxmlformats.org/markup-compatibility/2006" xmlns:o="urn:schemas-microsoft-com:office:office" xmlns:r="http://schemas.openxmlformats.org/officeDocument/2006/relationships" xmlns:m="http://schemas.openxmlformats.org/officeDocument/2006/math" xmlns:v="urn:schemas-microsoft-com:vml" xmlns:wp="http://schemas.openxmlformats.org/drawingml/2006/wordprocessingDrawing" xmlns:w10="urn:schemas-microsoft-com:office:word" xmlns:w="http://schemas.openxmlformats.org/wordprocessingml/2006/main" xmlns:wne="http://schemas.microsoft.com/office/word/2006/wordml">
+<w:ftr xmlns:wpc="http://schemas.microsoft.com/office/word/2010/wordprocessingCanvas" xmlns:mc="http://schemas.openxmlformats.org/markup-compatibility/2006" xmlns:o="urn:schemas-microsoft-com:office:office" xmlns:r="http://schemas.openxmlformats.org/officeDocument/2006/relationships" xmlns:m="http://schemas.openxmlformats.org/officeDocument/2006/math" xmlns:v="urn:schemas-microsoft-com:vml" xmlns:wp14="http://schemas.microsoft.com/office/word/2010/wordprocessingDrawing" xmlns:wp="http://schemas.openxmlformats.org/drawingml/2006/wordprocessingDrawing" xmlns:w10="urn:schemas-microsoft-com:office:word" xmlns:w="http://schemas.openxmlformats.org/wordprocessingml/2006/main" xmlns:w14="http://schemas.microsoft.com/office/word/2010/wordml" xmlns:w15="http://schemas.microsoft.com/office/word/2012/wordml" xmlns:wpg="http://schemas.microsoft.com/office/word/2010/wordprocessingGroup" xmlns:wpi="http://schemas.microsoft.com/office/word/2010/wordprocessingInk" xmlns:wne="http://schemas.microsoft.com/office/word/2006/wordml" xmlns:wps="http://schemas.microsoft.com/office/word/2010/wordprocessingShape" mc:Ignorable="w14 w15 wp14">
   <w:sdt>
     <w:sdtPr>
       <w:id w:val="102542438"/>
@@ -5943,14 +5445,27 @@
           </w:pBdr>
           <w:jc w:val="right"/>
         </w:pPr>
-        <w:fldSimple w:instr=" PAGE   \* MERGEFORMAT ">
-          <w:r>
-            <w:rPr>
-              <w:noProof/>
-            </w:rPr>
-            <w:t>2</w:t>
-          </w:r>
-        </w:fldSimple>
+        <w:r>
+          <w:fldChar w:fldCharType="begin"/>
+        </w:r>
+        <w:r>
+          <w:instrText xml:space="preserve"> PAGE   \* MERGEFORMAT </w:instrText>
+        </w:r>
+        <w:r>
+          <w:fldChar w:fldCharType="separate"/>
+        </w:r>
+        <w:r>
+          <w:rPr>
+            <w:noProof/>
+          </w:rPr>
+          <w:t>2</w:t>
+        </w:r>
+        <w:r>
+          <w:rPr>
+            <w:noProof/>
+          </w:rPr>
+          <w:fldChar w:fldCharType="end"/>
+        </w:r>
         <w:r>
           <w:t xml:space="preserve"> | </w:t>
         </w:r>
@@ -5973,7 +5488,7 @@
 </file>
 
 <file path=word/footer2.xml><?xml version="1.0" encoding="utf-8"?>
-<w:ftr xmlns:ve="http://schemas.openxmlformats.org/markup-compatibility/2006" xmlns:o="urn:schemas-microsoft-com:office:office" xmlns:r="http://schemas.openxmlformats.org/officeDocument/2006/relationships" xmlns:m="http://schemas.openxmlformats.org/officeDocument/2006/math" xmlns:v="urn:schemas-microsoft-com:vml" xmlns:wp="http://schemas.openxmlformats.org/drawingml/2006/wordprocessingDrawing" xmlns:w10="urn:schemas-microsoft-com:office:word" xmlns:w="http://schemas.openxmlformats.org/wordprocessingml/2006/main" xmlns:wne="http://schemas.microsoft.com/office/word/2006/wordml">
+<w:ftr xmlns:wpc="http://schemas.microsoft.com/office/word/2010/wordprocessingCanvas" xmlns:mc="http://schemas.openxmlformats.org/markup-compatibility/2006" xmlns:o="urn:schemas-microsoft-com:office:office" xmlns:r="http://schemas.openxmlformats.org/officeDocument/2006/relationships" xmlns:m="http://schemas.openxmlformats.org/officeDocument/2006/math" xmlns:v="urn:schemas-microsoft-com:vml" xmlns:wp14="http://schemas.microsoft.com/office/word/2010/wordprocessingDrawing" xmlns:wp="http://schemas.openxmlformats.org/drawingml/2006/wordprocessingDrawing" xmlns:w10="urn:schemas-microsoft-com:office:word" xmlns:w="http://schemas.openxmlformats.org/wordprocessingml/2006/main" xmlns:w14="http://schemas.microsoft.com/office/word/2010/wordml" xmlns:w15="http://schemas.microsoft.com/office/word/2012/wordml" xmlns:wpg="http://schemas.microsoft.com/office/word/2010/wordprocessingGroup" xmlns:wpi="http://schemas.microsoft.com/office/word/2010/wordprocessingInk" xmlns:wne="http://schemas.microsoft.com/office/word/2006/wordml" xmlns:wps="http://schemas.microsoft.com/office/word/2010/wordprocessingShape" mc:Ignorable="w14 w15 wp14">
   <w:p>
     <w:pPr>
       <w:pStyle w:val="Footer"/>
@@ -5993,7 +5508,7 @@
 </file>
 
 <file path=word/footnotes.xml><?xml version="1.0" encoding="utf-8"?>
-<w:footnotes xmlns:ve="http://schemas.openxmlformats.org/markup-compatibility/2006" xmlns:o="urn:schemas-microsoft-com:office:office" xmlns:r="http://schemas.openxmlformats.org/officeDocument/2006/relationships" xmlns:m="http://schemas.openxmlformats.org/officeDocument/2006/math" xmlns:v="urn:schemas-microsoft-com:vml" xmlns:wp="http://schemas.openxmlformats.org/drawingml/2006/wordprocessingDrawing" xmlns:w10="urn:schemas-microsoft-com:office:word" xmlns:w="http://schemas.openxmlformats.org/wordprocessingml/2006/main" xmlns:wne="http://schemas.microsoft.com/office/word/2006/wordml">
+<w:footnotes xmlns:wpc="http://schemas.microsoft.com/office/word/2010/wordprocessingCanvas" xmlns:mc="http://schemas.openxmlformats.org/markup-compatibility/2006" xmlns:o="urn:schemas-microsoft-com:office:office" xmlns:r="http://schemas.openxmlformats.org/officeDocument/2006/relationships" xmlns:m="http://schemas.openxmlformats.org/officeDocument/2006/math" xmlns:v="urn:schemas-microsoft-com:vml" xmlns:wp14="http://schemas.microsoft.com/office/word/2010/wordprocessingDrawing" xmlns:wp="http://schemas.openxmlformats.org/drawingml/2006/wordprocessingDrawing" xmlns:w10="urn:schemas-microsoft-com:office:word" xmlns:w="http://schemas.openxmlformats.org/wordprocessingml/2006/main" xmlns:w14="http://schemas.microsoft.com/office/word/2010/wordml" xmlns:w15="http://schemas.microsoft.com/office/word/2012/wordml" xmlns:wpg="http://schemas.microsoft.com/office/word/2010/wordprocessingGroup" xmlns:wpi="http://schemas.microsoft.com/office/word/2010/wordprocessingInk" xmlns:wne="http://schemas.microsoft.com/office/word/2006/wordml" xmlns:wps="http://schemas.microsoft.com/office/word/2010/wordprocessingShape" mc:Ignorable="w14 w15 wp14">
   <w:footnote w:type="separator" w:id="-1">
     <w:p>
       <w:pPr>
@@ -6018,7 +5533,7 @@
 </file>
 
 <file path=word/numbering.xml><?xml version="1.0" encoding="utf-8"?>
-<w:numbering xmlns:ve="http://schemas.openxmlformats.org/markup-compatibility/2006" xmlns:o="urn:schemas-microsoft-com:office:office" xmlns:r="http://schemas.openxmlformats.org/officeDocument/2006/relationships" xmlns:m="http://schemas.openxmlformats.org/officeDocument/2006/math" xmlns:v="urn:schemas-microsoft-com:vml" xmlns:wp="http://schemas.openxmlformats.org/drawingml/2006/wordprocessingDrawing" xmlns:w10="urn:schemas-microsoft-com:office:word" xmlns:w="http://schemas.openxmlformats.org/wordprocessingml/2006/main" xmlns:wne="http://schemas.microsoft.com/office/word/2006/wordml">
+<w:numbering xmlns:wpc="http://schemas.microsoft.com/office/word/2010/wordprocessingCanvas" xmlns:mc="http://schemas.openxmlformats.org/markup-compatibility/2006" xmlns:o="urn:schemas-microsoft-com:office:office" xmlns:r="http://schemas.openxmlformats.org/officeDocument/2006/relationships" xmlns:m="http://schemas.openxmlformats.org/officeDocument/2006/math" xmlns:v="urn:schemas-microsoft-com:vml" xmlns:wp14="http://schemas.microsoft.com/office/word/2010/wordprocessingDrawing" xmlns:wp="http://schemas.openxmlformats.org/drawingml/2006/wordprocessingDrawing" xmlns:w10="urn:schemas-microsoft-com:office:word" xmlns:w="http://schemas.openxmlformats.org/wordprocessingml/2006/main" xmlns:w14="http://schemas.microsoft.com/office/word/2010/wordml" xmlns:w15="http://schemas.microsoft.com/office/word/2012/wordml" xmlns:wpg="http://schemas.microsoft.com/office/word/2010/wordprocessingGroup" xmlns:wpi="http://schemas.microsoft.com/office/word/2010/wordprocessingInk" xmlns:wne="http://schemas.microsoft.com/office/word/2006/wordml" xmlns:wps="http://schemas.microsoft.com/office/word/2010/wordprocessingShape" mc:Ignorable="w14 w15 wp14">
   <w:abstractNum w:abstractNumId="0">
     <w:nsid w:val="0F2A6436"/>
     <w:multiLevelType w:val="hybridMultilevel"/>
@@ -7191,7 +6706,7 @@
 </file>
 
 <file path=word/styles.xml><?xml version="1.0" encoding="utf-8"?>
-<w:styles xmlns:r="http://schemas.openxmlformats.org/officeDocument/2006/relationships" xmlns:w="http://schemas.openxmlformats.org/wordprocessingml/2006/main">
+<w:styles xmlns:mc="http://schemas.openxmlformats.org/markup-compatibility/2006" xmlns:r="http://schemas.openxmlformats.org/officeDocument/2006/relationships" xmlns:w="http://schemas.openxmlformats.org/wordprocessingml/2006/main" xmlns:w14="http://schemas.microsoft.com/office/word/2010/wordml" xmlns:w15="http://schemas.microsoft.com/office/word/2012/wordml" mc:Ignorable="w14 w15">
   <w:docDefaults>
     <w:rPrDefault>
       <w:rPr>
@@ -7207,144 +6722,378 @@
       </w:pPr>
     </w:pPrDefault>
   </w:docDefaults>
-  <w:latentStyles w:defLockedState="0" w:defUIPriority="99" w:defSemiHidden="1" w:defUnhideWhenUsed="1" w:defQFormat="0" w:count="267">
-    <w:lsdException w:name="Normal" w:semiHidden="0" w:uiPriority="0" w:unhideWhenUsed="0" w:qFormat="1"/>
-    <w:lsdException w:name="heading 1" w:semiHidden="0" w:uiPriority="9" w:unhideWhenUsed="0" w:qFormat="1"/>
-    <w:lsdException w:name="heading 2" w:uiPriority="9" w:qFormat="1"/>
-    <w:lsdException w:name="heading 3" w:uiPriority="9" w:qFormat="1"/>
-    <w:lsdException w:name="heading 4" w:uiPriority="9" w:qFormat="1"/>
-    <w:lsdException w:name="heading 5" w:uiPriority="9" w:qFormat="1"/>
-    <w:lsdException w:name="heading 6" w:uiPriority="9" w:qFormat="1"/>
-    <w:lsdException w:name="heading 7" w:uiPriority="9" w:qFormat="1"/>
-    <w:lsdException w:name="heading 8" w:uiPriority="9" w:qFormat="1"/>
-    <w:lsdException w:name="heading 9" w:uiPriority="9" w:qFormat="1"/>
-    <w:lsdException w:name="toc 1" w:uiPriority="39"/>
-    <w:lsdException w:name="toc 2" w:uiPriority="39"/>
-    <w:lsdException w:name="toc 3" w:uiPriority="39"/>
-    <w:lsdException w:name="toc 4" w:uiPriority="39"/>
-    <w:lsdException w:name="toc 5" w:uiPriority="39"/>
-    <w:lsdException w:name="toc 6" w:uiPriority="39"/>
-    <w:lsdException w:name="toc 7" w:uiPriority="39"/>
-    <w:lsdException w:name="toc 8" w:uiPriority="39"/>
-    <w:lsdException w:name="toc 9" w:uiPriority="39"/>
-    <w:lsdException w:name="caption" w:uiPriority="35" w:qFormat="1"/>
-    <w:lsdException w:name="Title" w:semiHidden="0" w:uiPriority="10" w:unhideWhenUsed="0" w:qFormat="1"/>
-    <w:lsdException w:name="Default Paragraph Font" w:uiPriority="1"/>
-    <w:lsdException w:name="Subtitle" w:semiHidden="0" w:uiPriority="11" w:unhideWhenUsed="0" w:qFormat="1"/>
-    <w:lsdException w:name="Strong" w:semiHidden="0" w:uiPriority="22" w:unhideWhenUsed="0" w:qFormat="1"/>
-    <w:lsdException w:name="Emphasis" w:semiHidden="0" w:uiPriority="20" w:unhideWhenUsed="0" w:qFormat="1"/>
-    <w:lsdException w:name="Table Grid" w:semiHidden="0" w:uiPriority="59" w:unhideWhenUsed="0"/>
-    <w:lsdException w:name="Placeholder Text" w:unhideWhenUsed="0"/>
-    <w:lsdException w:name="No Spacing" w:semiHidden="0" w:uiPriority="1" w:unhideWhenUsed="0" w:qFormat="1"/>
-    <w:lsdException w:name="Light Shading" w:semiHidden="0" w:uiPriority="60" w:unhideWhenUsed="0"/>
-    <w:lsdException w:name="Light List" w:semiHidden="0" w:uiPriority="61" w:unhideWhenUsed="0"/>
-    <w:lsdException w:name="Light Grid" w:semiHidden="0" w:uiPriority="62" w:unhideWhenUsed="0"/>
-    <w:lsdException w:name="Medium Shading 1" w:semiHidden="0" w:uiPriority="63" w:unhideWhenUsed="0"/>
-    <w:lsdException w:name="Medium Shading 2" w:semiHidden="0" w:uiPriority="64" w:unhideWhenUsed="0"/>
-    <w:lsdException w:name="Medium List 1" w:semiHidden="0" w:uiPriority="65" w:unhideWhenUsed="0"/>
-    <w:lsdException w:name="Medium List 2" w:semiHidden="0" w:uiPriority="66" w:unhideWhenUsed="0"/>
-    <w:lsdException w:name="Medium Grid 1" w:semiHidden="0" w:uiPriority="67" w:unhideWhenUsed="0"/>
-    <w:lsdException w:name="Medium Grid 2" w:semiHidden="0" w:uiPriority="68" w:unhideWhenUsed="0"/>
-    <w:lsdException w:name="Medium Grid 3" w:semiHidden="0" w:uiPriority="69" w:unhideWhenUsed="0"/>
-    <w:lsdException w:name="Dark List" w:semiHidden="0" w:uiPriority="70" w:unhideWhenUsed="0"/>
-    <w:lsdException w:name="Colorful Shading" w:semiHidden="0" w:uiPriority="71" w:unhideWhenUsed="0"/>
-    <w:lsdException w:name="Colorful List" w:semiHidden="0" w:uiPriority="72" w:unhideWhenUsed="0"/>
-    <w:lsdException w:name="Colorful Grid" w:semiHidden="0" w:uiPriority="73" w:unhideWhenUsed="0"/>
-    <w:lsdException w:name="Light Shading Accent 1" w:semiHidden="0" w:uiPriority="60" w:unhideWhenUsed="0"/>
-    <w:lsdException w:name="Light List Accent 1" w:semiHidden="0" w:uiPriority="61" w:unhideWhenUsed="0"/>
-    <w:lsdException w:name="Light Grid Accent 1" w:semiHidden="0" w:uiPriority="62" w:unhideWhenUsed="0"/>
-    <w:lsdException w:name="Medium Shading 1 Accent 1" w:semiHidden="0" w:uiPriority="63" w:unhideWhenUsed="0"/>
-    <w:lsdException w:name="Medium Shading 2 Accent 1" w:semiHidden="0" w:uiPriority="64" w:unhideWhenUsed="0"/>
-    <w:lsdException w:name="Medium List 1 Accent 1" w:semiHidden="0" w:uiPriority="65" w:unhideWhenUsed="0"/>
-    <w:lsdException w:name="Revision" w:unhideWhenUsed="0"/>
-    <w:lsdException w:name="List Paragraph" w:semiHidden="0" w:uiPriority="34" w:unhideWhenUsed="0" w:qFormat="1"/>
-    <w:lsdException w:name="Quote" w:semiHidden="0" w:uiPriority="29" w:unhideWhenUsed="0" w:qFormat="1"/>
-    <w:lsdException w:name="Intense Quote" w:semiHidden="0" w:uiPriority="30" w:unhideWhenUsed="0" w:qFormat="1"/>
-    <w:lsdException w:name="Medium List 2 Accent 1" w:semiHidden="0" w:uiPriority="66" w:unhideWhenUsed="0"/>
-    <w:lsdException w:name="Medium Grid 1 Accent 1" w:semiHidden="0" w:uiPriority="67" w:unhideWhenUsed="0"/>
-    <w:lsdException w:name="Medium Grid 2 Accent 1" w:semiHidden="0" w:uiPriority="68" w:unhideWhenUsed="0"/>
-    <w:lsdException w:name="Medium Grid 3 Accent 1" w:semiHidden="0" w:uiPriority="69" w:unhideWhenUsed="0"/>
-    <w:lsdException w:name="Dark List Accent 1" w:semiHidden="0" w:uiPriority="70" w:unhideWhenUsed="0"/>
-    <w:lsdException w:name="Colorful Shading Accent 1" w:semiHidden="0" w:uiPriority="71" w:unhideWhenUsed="0"/>
-    <w:lsdException w:name="Colorful List Accent 1" w:semiHidden="0" w:uiPriority="72" w:unhideWhenUsed="0"/>
-    <w:lsdException w:name="Colorful Grid Accent 1" w:semiHidden="0" w:uiPriority="73" w:unhideWhenUsed="0"/>
-    <w:lsdException w:name="Light Shading Accent 2" w:semiHidden="0" w:uiPriority="60" w:unhideWhenUsed="0"/>
-    <w:lsdException w:name="Light List Accent 2" w:semiHidden="0" w:uiPriority="61" w:unhideWhenUsed="0"/>
-    <w:lsdException w:name="Light Grid Accent 2" w:semiHidden="0" w:uiPriority="62" w:unhideWhenUsed="0"/>
-    <w:lsdException w:name="Medium Shading 1 Accent 2" w:semiHidden="0" w:uiPriority="63" w:unhideWhenUsed="0"/>
-    <w:lsdException w:name="Medium Shading 2 Accent 2" w:semiHidden="0" w:uiPriority="64" w:unhideWhenUsed="0"/>
-    <w:lsdException w:name="Medium List 1 Accent 2" w:semiHidden="0" w:uiPriority="65" w:unhideWhenUsed="0"/>
-    <w:lsdException w:name="Medium List 2 Accent 2" w:semiHidden="0" w:uiPriority="66" w:unhideWhenUsed="0"/>
-    <w:lsdException w:name="Medium Grid 1 Accent 2" w:semiHidden="0" w:uiPriority="67" w:unhideWhenUsed="0"/>
-    <w:lsdException w:name="Medium Grid 2 Accent 2" w:semiHidden="0" w:uiPriority="68" w:unhideWhenUsed="0"/>
-    <w:lsdException w:name="Medium Grid 3 Accent 2" w:semiHidden="0" w:uiPriority="69" w:unhideWhenUsed="0"/>
-    <w:lsdException w:name="Dark List Accent 2" w:semiHidden="0" w:uiPriority="70" w:unhideWhenUsed="0"/>
-    <w:lsdException w:name="Colorful Shading Accent 2" w:semiHidden="0" w:uiPriority="71" w:unhideWhenUsed="0"/>
-    <w:lsdException w:name="Colorful List Accent 2" w:semiHidden="0" w:uiPriority="72" w:unhideWhenUsed="0"/>
-    <w:lsdException w:name="Colorful Grid Accent 2" w:semiHidden="0" w:uiPriority="73" w:unhideWhenUsed="0"/>
-    <w:lsdException w:name="Light Shading Accent 3" w:semiHidden="0" w:uiPriority="60" w:unhideWhenUsed="0"/>
-    <w:lsdException w:name="Light List Accent 3" w:semiHidden="0" w:uiPriority="61" w:unhideWhenUsed="0"/>
-    <w:lsdException w:name="Light Grid Accent 3" w:semiHidden="0" w:uiPriority="62" w:unhideWhenUsed="0"/>
-    <w:lsdException w:name="Medium Shading 1 Accent 3" w:semiHidden="0" w:uiPriority="63" w:unhideWhenUsed="0"/>
-    <w:lsdException w:name="Medium Shading 2 Accent 3" w:semiHidden="0" w:uiPriority="64" w:unhideWhenUsed="0"/>
-    <w:lsdException w:name="Medium List 1 Accent 3" w:semiHidden="0" w:uiPriority="65" w:unhideWhenUsed="0"/>
-    <w:lsdException w:name="Medium List 2 Accent 3" w:semiHidden="0" w:uiPriority="66" w:unhideWhenUsed="0"/>
-    <w:lsdException w:name="Medium Grid 1 Accent 3" w:semiHidden="0" w:uiPriority="67" w:unhideWhenUsed="0"/>
-    <w:lsdException w:name="Medium Grid 2 Accent 3" w:semiHidden="0" w:uiPriority="68" w:unhideWhenUsed="0"/>
-    <w:lsdException w:name="Medium Grid 3 Accent 3" w:semiHidden="0" w:uiPriority="69" w:unhideWhenUsed="0"/>
-    <w:lsdException w:name="Dark List Accent 3" w:semiHidden="0" w:uiPriority="70" w:unhideWhenUsed="0"/>
-    <w:lsdException w:name="Colorful Shading Accent 3" w:semiHidden="0" w:uiPriority="71" w:unhideWhenUsed="0"/>
-    <w:lsdException w:name="Colorful List Accent 3" w:semiHidden="0" w:uiPriority="72" w:unhideWhenUsed="0"/>
-    <w:lsdException w:name="Colorful Grid Accent 3" w:semiHidden="0" w:uiPriority="73" w:unhideWhenUsed="0"/>
-    <w:lsdException w:name="Light Shading Accent 4" w:semiHidden="0" w:uiPriority="60" w:unhideWhenUsed="0"/>
-    <w:lsdException w:name="Light List Accent 4" w:semiHidden="0" w:uiPriority="61" w:unhideWhenUsed="0"/>
-    <w:lsdException w:name="Light Grid Accent 4" w:semiHidden="0" w:uiPriority="62" w:unhideWhenUsed="0"/>
-    <w:lsdException w:name="Medium Shading 1 Accent 4" w:semiHidden="0" w:uiPriority="63" w:unhideWhenUsed="0"/>
-    <w:lsdException w:name="Medium Shading 2 Accent 4" w:semiHidden="0" w:uiPriority="64" w:unhideWhenUsed="0"/>
-    <w:lsdException w:name="Medium List 1 Accent 4" w:semiHidden="0" w:uiPriority="65" w:unhideWhenUsed="0"/>
-    <w:lsdException w:name="Medium List 2 Accent 4" w:semiHidden="0" w:uiPriority="66" w:unhideWhenUsed="0"/>
-    <w:lsdException w:name="Medium Grid 1 Accent 4" w:semiHidden="0" w:uiPriority="67" w:unhideWhenUsed="0"/>
-    <w:lsdException w:name="Medium Grid 2 Accent 4" w:semiHidden="0" w:uiPriority="68" w:unhideWhenUsed="0"/>
-    <w:lsdException w:name="Medium Grid 3 Accent 4" w:semiHidden="0" w:uiPriority="69" w:unhideWhenUsed="0"/>
-    <w:lsdException w:name="Dark List Accent 4" w:semiHidden="0" w:uiPriority="70" w:unhideWhenUsed="0"/>
-    <w:lsdException w:name="Colorful Shading Accent 4" w:semiHidden="0" w:uiPriority="71" w:unhideWhenUsed="0"/>
-    <w:lsdException w:name="Colorful List Accent 4" w:semiHidden="0" w:uiPriority="72" w:unhideWhenUsed="0"/>
-    <w:lsdException w:name="Colorful Grid Accent 4" w:semiHidden="0" w:uiPriority="73" w:unhideWhenUsed="0"/>
-    <w:lsdException w:name="Light Shading Accent 5" w:semiHidden="0" w:uiPriority="60" w:unhideWhenUsed="0"/>
-    <w:lsdException w:name="Light List Accent 5" w:semiHidden="0" w:uiPriority="61" w:unhideWhenUsed="0"/>
-    <w:lsdException w:name="Light Grid Accent 5" w:semiHidden="0" w:uiPriority="62" w:unhideWhenUsed="0"/>
-    <w:lsdException w:name="Medium Shading 1 Accent 5" w:semiHidden="0" w:uiPriority="63" w:unhideWhenUsed="0"/>
-    <w:lsdException w:name="Medium Shading 2 Accent 5" w:semiHidden="0" w:uiPriority="64" w:unhideWhenUsed="0"/>
-    <w:lsdException w:name="Medium List 1 Accent 5" w:semiHidden="0" w:uiPriority="65" w:unhideWhenUsed="0"/>
-    <w:lsdException w:name="Medium List 2 Accent 5" w:semiHidden="0" w:uiPriority="66" w:unhideWhenUsed="0"/>
-    <w:lsdException w:name="Medium Grid 1 Accent 5" w:semiHidden="0" w:uiPriority="67" w:unhideWhenUsed="0"/>
-    <w:lsdException w:name="Medium Grid 2 Accent 5" w:semiHidden="0" w:uiPriority="68" w:unhideWhenUsed="0"/>
-    <w:lsdException w:name="Medium Grid 3 Accent 5" w:semiHidden="0" w:uiPriority="69" w:unhideWhenUsed="0"/>
-    <w:lsdException w:name="Dark List Accent 5" w:semiHidden="0" w:uiPriority="70" w:unhideWhenUsed="0"/>
-    <w:lsdException w:name="Colorful Shading Accent 5" w:semiHidden="0" w:uiPriority="71" w:unhideWhenUsed="0"/>
-    <w:lsdException w:name="Colorful List Accent 5" w:semiHidden="0" w:uiPriority="72" w:unhideWhenUsed="0"/>
-    <w:lsdException w:name="Colorful Grid Accent 5" w:semiHidden="0" w:uiPriority="73" w:unhideWhenUsed="0"/>
-    <w:lsdException w:name="Light Shading Accent 6" w:semiHidden="0" w:uiPriority="60" w:unhideWhenUsed="0"/>
-    <w:lsdException w:name="Light List Accent 6" w:semiHidden="0" w:uiPriority="61" w:unhideWhenUsed="0"/>
-    <w:lsdException w:name="Light Grid Accent 6" w:semiHidden="0" w:uiPriority="62" w:unhideWhenUsed="0"/>
-    <w:lsdException w:name="Medium Shading 1 Accent 6" w:semiHidden="0" w:uiPriority="63" w:unhideWhenUsed="0"/>
-    <w:lsdException w:name="Medium Shading 2 Accent 6" w:semiHidden="0" w:uiPriority="64" w:unhideWhenUsed="0"/>
-    <w:lsdException w:name="Medium List 1 Accent 6" w:semiHidden="0" w:uiPriority="65" w:unhideWhenUsed="0"/>
-    <w:lsdException w:name="Medium List 2 Accent 6" w:semiHidden="0" w:uiPriority="66" w:unhideWhenUsed="0"/>
-    <w:lsdException w:name="Medium Grid 1 Accent 6" w:semiHidden="0" w:uiPriority="67" w:unhideWhenUsed="0"/>
-    <w:lsdException w:name="Medium Grid 2 Accent 6" w:semiHidden="0" w:uiPriority="68" w:unhideWhenUsed="0"/>
-    <w:lsdException w:name="Medium Grid 3 Accent 6" w:semiHidden="0" w:uiPriority="69" w:unhideWhenUsed="0"/>
-    <w:lsdException w:name="Dark List Accent 6" w:semiHidden="0" w:uiPriority="70" w:unhideWhenUsed="0"/>
-    <w:lsdException w:name="Colorful Shading Accent 6" w:semiHidden="0" w:uiPriority="71" w:unhideWhenUsed="0"/>
-    <w:lsdException w:name="Colorful List Accent 6" w:semiHidden="0" w:uiPriority="72" w:unhideWhenUsed="0"/>
-    <w:lsdException w:name="Colorful Grid Accent 6" w:semiHidden="0" w:uiPriority="73" w:unhideWhenUsed="0"/>
-    <w:lsdException w:name="Subtle Emphasis" w:semiHidden="0" w:uiPriority="19" w:unhideWhenUsed="0" w:qFormat="1"/>
-    <w:lsdException w:name="Intense Emphasis" w:semiHidden="0" w:uiPriority="21" w:unhideWhenUsed="0" w:qFormat="1"/>
-    <w:lsdException w:name="Subtle Reference" w:semiHidden="0" w:uiPriority="31" w:unhideWhenUsed="0" w:qFormat="1"/>
-    <w:lsdException w:name="Intense Reference" w:semiHidden="0" w:uiPriority="32" w:unhideWhenUsed="0" w:qFormat="1"/>
-    <w:lsdException w:name="Book Title" w:semiHidden="0" w:uiPriority="33" w:unhideWhenUsed="0" w:qFormat="1"/>
-    <w:lsdException w:name="Bibliography" w:uiPriority="37"/>
-    <w:lsdException w:name="TOC Heading" w:uiPriority="39" w:qFormat="1"/>
+  <w:latentStyles w:defLockedState="0" w:defUIPriority="99" w:defSemiHidden="0" w:defUnhideWhenUsed="0" w:defQFormat="0" w:count="371">
+    <w:lsdException w:name="Normal" w:uiPriority="0" w:qFormat="1"/>
+    <w:lsdException w:name="heading 1" w:uiPriority="9" w:qFormat="1"/>
+    <w:lsdException w:name="heading 2" w:semiHidden="1" w:uiPriority="9" w:unhideWhenUsed="1" w:qFormat="1"/>
+    <w:lsdException w:name="heading 3" w:semiHidden="1" w:uiPriority="9" w:unhideWhenUsed="1" w:qFormat="1"/>
+    <w:lsdException w:name="heading 4" w:semiHidden="1" w:uiPriority="9" w:unhideWhenUsed="1" w:qFormat="1"/>
+    <w:lsdException w:name="heading 5" w:semiHidden="1" w:uiPriority="9" w:unhideWhenUsed="1" w:qFormat="1"/>
+    <w:lsdException w:name="heading 6" w:semiHidden="1" w:uiPriority="9" w:unhideWhenUsed="1" w:qFormat="1"/>
+    <w:lsdException w:name="heading 7" w:semiHidden="1" w:uiPriority="9" w:unhideWhenUsed="1" w:qFormat="1"/>
+    <w:lsdException w:name="heading 8" w:semiHidden="1" w:uiPriority="9" w:unhideWhenUsed="1" w:qFormat="1"/>
+    <w:lsdException w:name="heading 9" w:semiHidden="1" w:uiPriority="9" w:unhideWhenUsed="1" w:qFormat="1"/>
+    <w:lsdException w:name="index 1" w:semiHidden="1" w:unhideWhenUsed="1"/>
+    <w:lsdException w:name="index 2" w:semiHidden="1" w:unhideWhenUsed="1"/>
+    <w:lsdException w:name="index 3" w:semiHidden="1" w:unhideWhenUsed="1"/>
+    <w:lsdException w:name="index 4" w:semiHidden="1" w:unhideWhenUsed="1"/>
+    <w:lsdException w:name="index 5" w:semiHidden="1" w:unhideWhenUsed="1"/>
+    <w:lsdException w:name="index 6" w:semiHidden="1" w:unhideWhenUsed="1"/>
+    <w:lsdException w:name="index 7" w:semiHidden="1" w:unhideWhenUsed="1"/>
+    <w:lsdException w:name="index 8" w:semiHidden="1" w:unhideWhenUsed="1"/>
+    <w:lsdException w:name="index 9" w:semiHidden="1" w:unhideWhenUsed="1"/>
+    <w:lsdException w:name="toc 1" w:semiHidden="1" w:uiPriority="39" w:unhideWhenUsed="1"/>
+    <w:lsdException w:name="toc 2" w:semiHidden="1" w:uiPriority="39" w:unhideWhenUsed="1"/>
+    <w:lsdException w:name="toc 3" w:semiHidden="1" w:uiPriority="39" w:unhideWhenUsed="1"/>
+    <w:lsdException w:name="toc 4" w:semiHidden="1" w:uiPriority="39" w:unhideWhenUsed="1"/>
+    <w:lsdException w:name="toc 5" w:semiHidden="1" w:uiPriority="39" w:unhideWhenUsed="1"/>
+    <w:lsdException w:name="toc 6" w:semiHidden="1" w:uiPriority="39" w:unhideWhenUsed="1"/>
+    <w:lsdException w:name="toc 7" w:semiHidden="1" w:uiPriority="39" w:unhideWhenUsed="1"/>
+    <w:lsdException w:name="toc 8" w:semiHidden="1" w:uiPriority="39" w:unhideWhenUsed="1"/>
+    <w:lsdException w:name="toc 9" w:semiHidden="1" w:uiPriority="39" w:unhideWhenUsed="1"/>
+    <w:lsdException w:name="Normal Indent" w:semiHidden="1" w:unhideWhenUsed="1"/>
+    <w:lsdException w:name="footnote text" w:semiHidden="1" w:unhideWhenUsed="1"/>
+    <w:lsdException w:name="annotation text" w:semiHidden="1" w:unhideWhenUsed="1"/>
+    <w:lsdException w:name="header" w:semiHidden="1" w:unhideWhenUsed="1"/>
+    <w:lsdException w:name="footer" w:semiHidden="1" w:unhideWhenUsed="1"/>
+    <w:lsdException w:name="index heading" w:semiHidden="1" w:unhideWhenUsed="1"/>
+    <w:lsdException w:name="caption" w:semiHidden="1" w:uiPriority="35" w:unhideWhenUsed="1" w:qFormat="1"/>
+    <w:lsdException w:name="table of figures" w:semiHidden="1" w:unhideWhenUsed="1"/>
+    <w:lsdException w:name="envelope address" w:semiHidden="1" w:unhideWhenUsed="1"/>
+    <w:lsdException w:name="envelope return" w:semiHidden="1" w:unhideWhenUsed="1"/>
+    <w:lsdException w:name="footnote reference" w:semiHidden="1" w:unhideWhenUsed="1"/>
+    <w:lsdException w:name="annotation reference" w:semiHidden="1" w:unhideWhenUsed="1"/>
+    <w:lsdException w:name="line number" w:semiHidden="1" w:unhideWhenUsed="1"/>
+    <w:lsdException w:name="page number" w:semiHidden="1" w:unhideWhenUsed="1"/>
+    <w:lsdException w:name="endnote reference" w:semiHidden="1" w:unhideWhenUsed="1"/>
+    <w:lsdException w:name="endnote text" w:semiHidden="1" w:unhideWhenUsed="1"/>
+    <w:lsdException w:name="table of authorities" w:semiHidden="1" w:unhideWhenUsed="1"/>
+    <w:lsdException w:name="macro" w:semiHidden="1" w:unhideWhenUsed="1"/>
+    <w:lsdException w:name="toa heading" w:semiHidden="1" w:unhideWhenUsed="1"/>
+    <w:lsdException w:name="List" w:semiHidden="1" w:unhideWhenUsed="1"/>
+    <w:lsdException w:name="List Bullet" w:semiHidden="1" w:unhideWhenUsed="1"/>
+    <w:lsdException w:name="List Number" w:semiHidden="1" w:unhideWhenUsed="1"/>
+    <w:lsdException w:name="List 2" w:semiHidden="1" w:unhideWhenUsed="1"/>
+    <w:lsdException w:name="List 3" w:semiHidden="1" w:unhideWhenUsed="1"/>
+    <w:lsdException w:name="List 4" w:semiHidden="1" w:unhideWhenUsed="1"/>
+    <w:lsdException w:name="List 5" w:semiHidden="1" w:unhideWhenUsed="1"/>
+    <w:lsdException w:name="List Bullet 2" w:semiHidden="1" w:unhideWhenUsed="1"/>
+    <w:lsdException w:name="List Bullet 3" w:semiHidden="1" w:unhideWhenUsed="1"/>
+    <w:lsdException w:name="List Bullet 4" w:semiHidden="1" w:unhideWhenUsed="1"/>
+    <w:lsdException w:name="List Bullet 5" w:semiHidden="1" w:unhideWhenUsed="1"/>
+    <w:lsdException w:name="List Number 2" w:semiHidden="1" w:unhideWhenUsed="1"/>
+    <w:lsdException w:name="List Number 3" w:semiHidden="1" w:unhideWhenUsed="1"/>
+    <w:lsdException w:name="List Number 4" w:semiHidden="1" w:unhideWhenUsed="1"/>
+    <w:lsdException w:name="List Number 5" w:semiHidden="1" w:unhideWhenUsed="1"/>
+    <w:lsdException w:name="Title" w:uiPriority="10" w:qFormat="1"/>
+    <w:lsdException w:name="Closing" w:semiHidden="1" w:unhideWhenUsed="1"/>
+    <w:lsdException w:name="Signature" w:semiHidden="1" w:unhideWhenUsed="1"/>
+    <w:lsdException w:name="Default Paragraph Font" w:semiHidden="1" w:uiPriority="1" w:unhideWhenUsed="1"/>
+    <w:lsdException w:name="Body Text" w:semiHidden="1" w:unhideWhenUsed="1"/>
+    <w:lsdException w:name="Body Text Indent" w:semiHidden="1" w:unhideWhenUsed="1"/>
+    <w:lsdException w:name="List Continue" w:semiHidden="1" w:unhideWhenUsed="1"/>
+    <w:lsdException w:name="List Continue 2" w:semiHidden="1" w:unhideWhenUsed="1"/>
+    <w:lsdException w:name="List Continue 3" w:semiHidden="1" w:unhideWhenUsed="1"/>
+    <w:lsdException w:name="List Continue 4" w:semiHidden="1" w:unhideWhenUsed="1"/>
+    <w:lsdException w:name="List Continue 5" w:semiHidden="1" w:unhideWhenUsed="1"/>
+    <w:lsdException w:name="Message Header" w:semiHidden="1" w:unhideWhenUsed="1"/>
+    <w:lsdException w:name="Subtitle" w:uiPriority="11" w:qFormat="1"/>
+    <w:lsdException w:name="Salutation" w:semiHidden="1" w:unhideWhenUsed="1"/>
+    <w:lsdException w:name="Date" w:semiHidden="1" w:unhideWhenUsed="1"/>
+    <w:lsdException w:name="Body Text First Indent" w:semiHidden="1" w:unhideWhenUsed="1"/>
+    <w:lsdException w:name="Body Text First Indent 2" w:semiHidden="1" w:unhideWhenUsed="1"/>
+    <w:lsdException w:name="Note Heading" w:semiHidden="1" w:unhideWhenUsed="1"/>
+    <w:lsdException w:name="Body Text 2" w:semiHidden="1" w:unhideWhenUsed="1"/>
+    <w:lsdException w:name="Body Text 3" w:semiHidden="1" w:unhideWhenUsed="1"/>
+    <w:lsdException w:name="Body Text Indent 2" w:semiHidden="1" w:unhideWhenUsed="1"/>
+    <w:lsdException w:name="Body Text Indent 3" w:semiHidden="1" w:unhideWhenUsed="1"/>
+    <w:lsdException w:name="Block Text" w:semiHidden="1" w:unhideWhenUsed="1"/>
+    <w:lsdException w:name="Hyperlink" w:semiHidden="1" w:unhideWhenUsed="1"/>
+    <w:lsdException w:name="FollowedHyperlink" w:semiHidden="1" w:unhideWhenUsed="1"/>
+    <w:lsdException w:name="Strong" w:uiPriority="22" w:qFormat="1"/>
+    <w:lsdException w:name="Emphasis" w:uiPriority="20" w:qFormat="1"/>
+    <w:lsdException w:name="Document Map" w:semiHidden="1" w:unhideWhenUsed="1"/>
+    <w:lsdException w:name="Plain Text" w:semiHidden="1" w:unhideWhenUsed="1"/>
+    <w:lsdException w:name="E-mail Signature" w:semiHidden="1" w:unhideWhenUsed="1"/>
+    <w:lsdException w:name="HTML Top of Form" w:semiHidden="1" w:unhideWhenUsed="1"/>
+    <w:lsdException w:name="HTML Bottom of Form" w:semiHidden="1" w:unhideWhenUsed="1"/>
+    <w:lsdException w:name="Normal (Web)" w:semiHidden="1" w:unhideWhenUsed="1"/>
+    <w:lsdException w:name="HTML Acronym" w:semiHidden="1" w:unhideWhenUsed="1"/>
+    <w:lsdException w:name="HTML Address" w:semiHidden="1" w:unhideWhenUsed="1"/>
+    <w:lsdException w:name="HTML Cite" w:semiHidden="1" w:unhideWhenUsed="1"/>
+    <w:lsdException w:name="HTML Code" w:semiHidden="1" w:unhideWhenUsed="1"/>
+    <w:lsdException w:name="HTML Definition" w:semiHidden="1" w:unhideWhenUsed="1"/>
+    <w:lsdException w:name="HTML Keyboard" w:semiHidden="1" w:unhideWhenUsed="1"/>
+    <w:lsdException w:name="HTML Preformatted" w:semiHidden="1" w:unhideWhenUsed="1"/>
+    <w:lsdException w:name="HTML Sample" w:semiHidden="1" w:unhideWhenUsed="1"/>
+    <w:lsdException w:name="HTML Typewriter" w:semiHidden="1" w:unhideWhenUsed="1"/>
+    <w:lsdException w:name="HTML Variable" w:semiHidden="1" w:unhideWhenUsed="1"/>
+    <w:lsdException w:name="Normal Table" w:semiHidden="1" w:unhideWhenUsed="1"/>
+    <w:lsdException w:name="annotation subject" w:semiHidden="1" w:unhideWhenUsed="1"/>
+    <w:lsdException w:name="No List" w:semiHidden="1" w:unhideWhenUsed="1"/>
+    <w:lsdException w:name="Outline List 1" w:semiHidden="1" w:unhideWhenUsed="1"/>
+    <w:lsdException w:name="Outline List 2" w:semiHidden="1" w:unhideWhenUsed="1"/>
+    <w:lsdException w:name="Outline List 3" w:semiHidden="1" w:unhideWhenUsed="1"/>
+    <w:lsdException w:name="Table Simple 1" w:semiHidden="1" w:unhideWhenUsed="1"/>
+    <w:lsdException w:name="Table Simple 2" w:semiHidden="1" w:unhideWhenUsed="1"/>
+    <w:lsdException w:name="Table Simple 3" w:semiHidden="1" w:unhideWhenUsed="1"/>
+    <w:lsdException w:name="Table Classic 1" w:semiHidden="1" w:unhideWhenUsed="1"/>
+    <w:lsdException w:name="Table Classic 2" w:semiHidden="1" w:unhideWhenUsed="1"/>
+    <w:lsdException w:name="Table Classic 3" w:semiHidden="1" w:unhideWhenUsed="1"/>
+    <w:lsdException w:name="Table Classic 4" w:semiHidden="1" w:unhideWhenUsed="1"/>
+    <w:lsdException w:name="Table Colorful 1" w:semiHidden="1" w:unhideWhenUsed="1"/>
+    <w:lsdException w:name="Table Colorful 2" w:semiHidden="1" w:unhideWhenUsed="1"/>
+    <w:lsdException w:name="Table Colorful 3" w:semiHidden="1" w:unhideWhenUsed="1"/>
+    <w:lsdException w:name="Table Columns 1" w:semiHidden="1" w:unhideWhenUsed="1"/>
+    <w:lsdException w:name="Table Columns 2" w:semiHidden="1" w:unhideWhenUsed="1"/>
+    <w:lsdException w:name="Table Columns 3" w:semiHidden="1" w:unhideWhenUsed="1"/>
+    <w:lsdException w:name="Table Columns 4" w:semiHidden="1" w:unhideWhenUsed="1"/>
+    <w:lsdException w:name="Table Columns 5" w:semiHidden="1" w:unhideWhenUsed="1"/>
+    <w:lsdException w:name="Table Grid 1" w:semiHidden="1" w:unhideWhenUsed="1"/>
+    <w:lsdException w:name="Table Grid 2" w:semiHidden="1" w:unhideWhenUsed="1"/>
+    <w:lsdException w:name="Table Grid 3" w:semiHidden="1" w:unhideWhenUsed="1"/>
+    <w:lsdException w:name="Table Grid 4" w:semiHidden="1" w:unhideWhenUsed="1"/>
+    <w:lsdException w:name="Table Grid 5" w:semiHidden="1" w:unhideWhenUsed="1"/>
+    <w:lsdException w:name="Table Grid 6" w:semiHidden="1" w:unhideWhenUsed="1"/>
+    <w:lsdException w:name="Table Grid 7" w:semiHidden="1" w:unhideWhenUsed="1"/>
+    <w:lsdException w:name="Table Grid 8" w:semiHidden="1" w:unhideWhenUsed="1"/>
+    <w:lsdException w:name="Table List 1" w:semiHidden="1" w:unhideWhenUsed="1"/>
+    <w:lsdException w:name="Table List 2" w:semiHidden="1" w:unhideWhenUsed="1"/>
+    <w:lsdException w:name="Table List 3" w:semiHidden="1" w:unhideWhenUsed="1"/>
+    <w:lsdException w:name="Table List 4" w:semiHidden="1" w:unhideWhenUsed="1"/>
+    <w:lsdException w:name="Table List 5" w:semiHidden="1" w:unhideWhenUsed="1"/>
+    <w:lsdException w:name="Table List 6" w:semiHidden="1" w:unhideWhenUsed="1"/>
+    <w:lsdException w:name="Table List 7" w:semiHidden="1" w:unhideWhenUsed="1"/>
+    <w:lsdException w:name="Table List 8" w:semiHidden="1" w:unhideWhenUsed="1"/>
+    <w:lsdException w:name="Table 3D effects 1" w:semiHidden="1" w:unhideWhenUsed="1"/>
+    <w:lsdException w:name="Table 3D effects 2" w:semiHidden="1" w:unhideWhenUsed="1"/>
+    <w:lsdException w:name="Table 3D effects 3" w:semiHidden="1" w:unhideWhenUsed="1"/>
+    <w:lsdException w:name="Table Contemporary" w:semiHidden="1" w:unhideWhenUsed="1"/>
+    <w:lsdException w:name="Table Elegant" w:semiHidden="1" w:unhideWhenUsed="1"/>
+    <w:lsdException w:name="Table Professional" w:semiHidden="1" w:unhideWhenUsed="1"/>
+    <w:lsdException w:name="Table Subtle 1" w:semiHidden="1" w:unhideWhenUsed="1"/>
+    <w:lsdException w:name="Table Subtle 2" w:semiHidden="1" w:unhideWhenUsed="1"/>
+    <w:lsdException w:name="Table Web 1" w:semiHidden="1" w:unhideWhenUsed="1"/>
+    <w:lsdException w:name="Table Web 2" w:semiHidden="1" w:unhideWhenUsed="1"/>
+    <w:lsdException w:name="Table Web 3" w:semiHidden="1" w:unhideWhenUsed="1"/>
+    <w:lsdException w:name="Balloon Text" w:semiHidden="1" w:unhideWhenUsed="1"/>
+    <w:lsdException w:name="Table Grid" w:uiPriority="59"/>
+    <w:lsdException w:name="Table Theme" w:semiHidden="1" w:unhideWhenUsed="1"/>
+    <w:lsdException w:name="Placeholder Text" w:semiHidden="1"/>
+    <w:lsdException w:name="No Spacing" w:uiPriority="1" w:qFormat="1"/>
+    <w:lsdException w:name="Light Shading" w:uiPriority="60"/>
+    <w:lsdException w:name="Light List" w:uiPriority="61"/>
+    <w:lsdException w:name="Light Grid" w:uiPriority="62"/>
+    <w:lsdException w:name="Medium Shading 1" w:uiPriority="63"/>
+    <w:lsdException w:name="Medium Shading 2" w:uiPriority="64"/>
+    <w:lsdException w:name="Medium List 1" w:uiPriority="65"/>
+    <w:lsdException w:name="Medium List 2" w:uiPriority="66"/>
+    <w:lsdException w:name="Medium Grid 1" w:uiPriority="67"/>
+    <w:lsdException w:name="Medium Grid 2" w:uiPriority="68"/>
+    <w:lsdException w:name="Medium Grid 3" w:uiPriority="69"/>
+    <w:lsdException w:name="Dark List" w:uiPriority="70"/>
+    <w:lsdException w:name="Colorful Shading" w:uiPriority="71"/>
+    <w:lsdException w:name="Colorful List" w:uiPriority="72"/>
+    <w:lsdException w:name="Colorful Grid" w:uiPriority="73"/>
+    <w:lsdException w:name="Light Shading Accent 1" w:uiPriority="60"/>
+    <w:lsdException w:name="Light List Accent 1" w:uiPriority="61"/>
+    <w:lsdException w:name="Light Grid Accent 1" w:uiPriority="62"/>
+    <w:lsdException w:name="Medium Shading 1 Accent 1" w:uiPriority="63"/>
+    <w:lsdException w:name="Medium Shading 2 Accent 1" w:uiPriority="64"/>
+    <w:lsdException w:name="Medium List 1 Accent 1" w:uiPriority="65"/>
+    <w:lsdException w:name="Revision" w:semiHidden="1"/>
+    <w:lsdException w:name="List Paragraph" w:uiPriority="34" w:qFormat="1"/>
+    <w:lsdException w:name="Quote" w:uiPriority="29" w:qFormat="1"/>
+    <w:lsdException w:name="Intense Quote" w:uiPriority="30" w:qFormat="1"/>
+    <w:lsdException w:name="Medium List 2 Accent 1" w:uiPriority="66"/>
+    <w:lsdException w:name="Medium Grid 1 Accent 1" w:uiPriority="67"/>
+    <w:lsdException w:name="Medium Grid 2 Accent 1" w:uiPriority="68"/>
+    <w:lsdException w:name="Medium Grid 3 Accent 1" w:uiPriority="69"/>
+    <w:lsdException w:name="Dark List Accent 1" w:uiPriority="70"/>
+    <w:lsdException w:name="Colorful Shading Accent 1" w:uiPriority="71"/>
+    <w:lsdException w:name="Colorful List Accent 1" w:uiPriority="72"/>
+    <w:lsdException w:name="Colorful Grid Accent 1" w:uiPriority="73"/>
+    <w:lsdException w:name="Light Shading Accent 2" w:uiPriority="60"/>
+    <w:lsdException w:name="Light List Accent 2" w:uiPriority="61"/>
+    <w:lsdException w:name="Light Grid Accent 2" w:uiPriority="62"/>
+    <w:lsdException w:name="Medium Shading 1 Accent 2" w:uiPriority="63"/>
+    <w:lsdException w:name="Medium Shading 2 Accent 2" w:uiPriority="64"/>
+    <w:lsdException w:name="Medium List 1 Accent 2" w:uiPriority="65"/>
+    <w:lsdException w:name="Medium List 2 Accent 2" w:uiPriority="66"/>
+    <w:lsdException w:name="Medium Grid 1 Accent 2" w:uiPriority="67"/>
+    <w:lsdException w:name="Medium Grid 2 Accent 2" w:uiPriority="68"/>
+    <w:lsdException w:name="Medium Grid 3 Accent 2" w:uiPriority="69"/>
+    <w:lsdException w:name="Dark List Accent 2" w:uiPriority="70"/>
+    <w:lsdException w:name="Colorful Shading Accent 2" w:uiPriority="71"/>
+    <w:lsdException w:name="Colorful List Accent 2" w:uiPriority="72"/>
+    <w:lsdException w:name="Colorful Grid Accent 2" w:uiPriority="73"/>
+    <w:lsdException w:name="Light Shading Accent 3" w:uiPriority="60"/>
+    <w:lsdException w:name="Light List Accent 3" w:uiPriority="61"/>
+    <w:lsdException w:name="Light Grid Accent 3" w:uiPriority="62"/>
+    <w:lsdException w:name="Medium Shading 1 Accent 3" w:uiPriority="63"/>
+    <w:lsdException w:name="Medium Shading 2 Accent 3" w:uiPriority="64"/>
+    <w:lsdException w:name="Medium List 1 Accent 3" w:uiPriority="65"/>
+    <w:lsdException w:name="Medium List 2 Accent 3" w:uiPriority="66"/>
+    <w:lsdException w:name="Medium Grid 1 Accent 3" w:uiPriority="67"/>
+    <w:lsdException w:name="Medium Grid 2 Accent 3" w:uiPriority="68"/>
+    <w:lsdException w:name="Medium Grid 3 Accent 3" w:uiPriority="69"/>
+    <w:lsdException w:name="Dark List Accent 3" w:uiPriority="70"/>
+    <w:lsdException w:name="Colorful Shading Accent 3" w:uiPriority="71"/>
+    <w:lsdException w:name="Colorful List Accent 3" w:uiPriority="72"/>
+    <w:lsdException w:name="Colorful Grid Accent 3" w:uiPriority="73"/>
+    <w:lsdException w:name="Light Shading Accent 4" w:uiPriority="60"/>
+    <w:lsdException w:name="Light List Accent 4" w:uiPriority="61"/>
+    <w:lsdException w:name="Light Grid Accent 4" w:uiPriority="62"/>
+    <w:lsdException w:name="Medium Shading 1 Accent 4" w:uiPriority="63"/>
+    <w:lsdException w:name="Medium Shading 2 Accent 4" w:uiPriority="64"/>
+    <w:lsdException w:name="Medium List 1 Accent 4" w:uiPriority="65"/>
+    <w:lsdException w:name="Medium List 2 Accent 4" w:uiPriority="66"/>
+    <w:lsdException w:name="Medium Grid 1 Accent 4" w:uiPriority="67"/>
+    <w:lsdException w:name="Medium Grid 2 Accent 4" w:uiPriority="68"/>
+    <w:lsdException w:name="Medium Grid 3 Accent 4" w:uiPriority="69"/>
+    <w:lsdException w:name="Dark List Accent 4" w:uiPriority="70"/>
+    <w:lsdException w:name="Colorful Shading Accent 4" w:uiPriority="71"/>
+    <w:lsdException w:name="Colorful List Accent 4" w:uiPriority="72"/>
+    <w:lsdException w:name="Colorful Grid Accent 4" w:uiPriority="73"/>
+    <w:lsdException w:name="Light Shading Accent 5" w:uiPriority="60"/>
+    <w:lsdException w:name="Light List Accent 5" w:uiPriority="61"/>
+    <w:lsdException w:name="Light Grid Accent 5" w:uiPriority="62"/>
+    <w:lsdException w:name="Medium Shading 1 Accent 5" w:uiPriority="63"/>
+    <w:lsdException w:name="Medium Shading 2 Accent 5" w:uiPriority="64"/>
+    <w:lsdException w:name="Medium List 1 Accent 5" w:uiPriority="65"/>
+    <w:lsdException w:name="Medium List 2 Accent 5" w:uiPriority="66"/>
+    <w:lsdException w:name="Medium Grid 1 Accent 5" w:uiPriority="67"/>
+    <w:lsdException w:name="Medium Grid 2 Accent 5" w:uiPriority="68"/>
+    <w:lsdException w:name="Medium Grid 3 Accent 5" w:uiPriority="69"/>
+    <w:lsdException w:name="Dark List Accent 5" w:uiPriority="70"/>
+    <w:lsdException w:name="Colorful Shading Accent 5" w:uiPriority="71"/>
+    <w:lsdException w:name="Colorful List Accent 5" w:uiPriority="72"/>
+    <w:lsdException w:name="Colorful Grid Accent 5" w:uiPriority="73"/>
+    <w:lsdException w:name="Light Shading Accent 6" w:uiPriority="60"/>
+    <w:lsdException w:name="Light List Accent 6" w:uiPriority="61"/>
+    <w:lsdException w:name="Light Grid Accent 6" w:uiPriority="62"/>
+    <w:lsdException w:name="Medium Shading 1 Accent 6" w:uiPriority="63"/>
+    <w:lsdException w:name="Medium Shading 2 Accent 6" w:uiPriority="64"/>
+    <w:lsdException w:name="Medium List 1 Accent 6" w:uiPriority="65"/>
+    <w:lsdException w:name="Medium List 2 Accent 6" w:uiPriority="66"/>
+    <w:lsdException w:name="Medium Grid 1 Accent 6" w:uiPriority="67"/>
+    <w:lsdException w:name="Medium Grid 2 Accent 6" w:uiPriority="68"/>
+    <w:lsdException w:name="Medium Grid 3 Accent 6" w:uiPriority="69"/>
+    <w:lsdException w:name="Dark List Accent 6" w:uiPriority="70"/>
+    <w:lsdException w:name="Colorful Shading Accent 6" w:uiPriority="71"/>
+    <w:lsdException w:name="Colorful List Accent 6" w:uiPriority="72"/>
+    <w:lsdException w:name="Colorful Grid Accent 6" w:uiPriority="73"/>
+    <w:lsdException w:name="Subtle Emphasis" w:uiPriority="19" w:qFormat="1"/>
+    <w:lsdException w:name="Intense Emphasis" w:uiPriority="21" w:qFormat="1"/>
+    <w:lsdException w:name="Subtle Reference" w:uiPriority="31" w:qFormat="1"/>
+    <w:lsdException w:name="Intense Reference" w:uiPriority="32" w:qFormat="1"/>
+    <w:lsdException w:name="Book Title" w:uiPriority="33" w:qFormat="1"/>
+    <w:lsdException w:name="Bibliography" w:semiHidden="1" w:uiPriority="37" w:unhideWhenUsed="1"/>
+    <w:lsdException w:name="TOC Heading" w:semiHidden="1" w:uiPriority="39" w:unhideWhenUsed="1" w:qFormat="1"/>
+    <w:lsdException w:name="Plain Table 1" w:uiPriority="41"/>
+    <w:lsdException w:name="Plain Table 2" w:uiPriority="42"/>
+    <w:lsdException w:name="Plain Table 3" w:uiPriority="43"/>
+    <w:lsdException w:name="Plain Table 4" w:uiPriority="44"/>
+    <w:lsdException w:name="Plain Table 5" w:uiPriority="45"/>
+    <w:lsdException w:name="Grid Table Light" w:uiPriority="40"/>
+    <w:lsdException w:name="Grid Table 1 Light" w:uiPriority="46"/>
+    <w:lsdException w:name="Grid Table 2" w:uiPriority="47"/>
+    <w:lsdException w:name="Grid Table 3" w:uiPriority="48"/>
+    <w:lsdException w:name="Grid Table 4" w:uiPriority="49"/>
+    <w:lsdException w:name="Grid Table 5 Dark" w:uiPriority="50"/>
+    <w:lsdException w:name="Grid Table 6 Colorful" w:uiPriority="51"/>
+    <w:lsdException w:name="Grid Table 7 Colorful" w:uiPriority="52"/>
+    <w:lsdException w:name="Grid Table 1 Light Accent 1" w:uiPriority="46"/>
+    <w:lsdException w:name="Grid Table 2 Accent 1" w:uiPriority="47"/>
+    <w:lsdException w:name="Grid Table 3 Accent 1" w:uiPriority="48"/>
+    <w:lsdException w:name="Grid Table 4 Accent 1" w:uiPriority="49"/>
+    <w:lsdException w:name="Grid Table 5 Dark Accent 1" w:uiPriority="50"/>
+    <w:lsdException w:name="Grid Table 6 Colorful Accent 1" w:uiPriority="51"/>
+    <w:lsdException w:name="Grid Table 7 Colorful Accent 1" w:uiPriority="52"/>
+    <w:lsdException w:name="Grid Table 1 Light Accent 2" w:uiPriority="46"/>
+    <w:lsdException w:name="Grid Table 2 Accent 2" w:uiPriority="47"/>
+    <w:lsdException w:name="Grid Table 3 Accent 2" w:uiPriority="48"/>
+    <w:lsdException w:name="Grid Table 4 Accent 2" w:uiPriority="49"/>
+    <w:lsdException w:name="Grid Table 5 Dark Accent 2" w:uiPriority="50"/>
+    <w:lsdException w:name="Grid Table 6 Colorful Accent 2" w:uiPriority="51"/>
+    <w:lsdException w:name="Grid Table 7 Colorful Accent 2" w:uiPriority="52"/>
+    <w:lsdException w:name="Grid Table 1 Light Accent 3" w:uiPriority="46"/>
+    <w:lsdException w:name="Grid Table 2 Accent 3" w:uiPriority="47"/>
+    <w:lsdException w:name="Grid Table 3 Accent 3" w:uiPriority="48"/>
+    <w:lsdException w:name="Grid Table 4 Accent 3" w:uiPriority="49"/>
+    <w:lsdException w:name="Grid Table 5 Dark Accent 3" w:uiPriority="50"/>
+    <w:lsdException w:name="Grid Table 6 Colorful Accent 3" w:uiPriority="51"/>
+    <w:lsdException w:name="Grid Table 7 Colorful Accent 3" w:uiPriority="52"/>
+    <w:lsdException w:name="Grid Table 1 Light Accent 4" w:uiPriority="46"/>
+    <w:lsdException w:name="Grid Table 2 Accent 4" w:uiPriority="47"/>
+    <w:lsdException w:name="Grid Table 3 Accent 4" w:uiPriority="48"/>
+    <w:lsdException w:name="Grid Table 4 Accent 4" w:uiPriority="49"/>
+    <w:lsdException w:name="Grid Table 5 Dark Accent 4" w:uiPriority="50"/>
+    <w:lsdException w:name="Grid Table 6 Colorful Accent 4" w:uiPriority="51"/>
+    <w:lsdException w:name="Grid Table 7 Colorful Accent 4" w:uiPriority="52"/>
+    <w:lsdException w:name="Grid Table 1 Light Accent 5" w:uiPriority="46"/>
+    <w:lsdException w:name="Grid Table 2 Accent 5" w:uiPriority="47"/>
+    <w:lsdException w:name="Grid Table 3 Accent 5" w:uiPriority="48"/>
+    <w:lsdException w:name="Grid Table 4 Accent 5" w:uiPriority="49"/>
+    <w:lsdException w:name="Grid Table 5 Dark Accent 5" w:uiPriority="50"/>
+    <w:lsdException w:name="Grid Table 6 Colorful Accent 5" w:uiPriority="51"/>
+    <w:lsdException w:name="Grid Table 7 Colorful Accent 5" w:uiPriority="52"/>
+    <w:lsdException w:name="Grid Table 1 Light Accent 6" w:uiPriority="46"/>
+    <w:lsdException w:name="Grid Table 2 Accent 6" w:uiPriority="47"/>
+    <w:lsdException w:name="Grid Table 3 Accent 6" w:uiPriority="48"/>
+    <w:lsdException w:name="Grid Table 4 Accent 6" w:uiPriority="49"/>
+    <w:lsdException w:name="Grid Table 5 Dark Accent 6" w:uiPriority="50"/>
+    <w:lsdException w:name="Grid Table 6 Colorful Accent 6" w:uiPriority="51"/>
+    <w:lsdException w:name="Grid Table 7 Colorful Accent 6" w:uiPriority="52"/>
+    <w:lsdException w:name="List Table 1 Light" w:uiPriority="46"/>
+    <w:lsdException w:name="List Table 2" w:uiPriority="47"/>
+    <w:lsdException w:name="List Table 3" w:uiPriority="48"/>
+    <w:lsdException w:name="List Table 4" w:uiPriority="49"/>
+    <w:lsdException w:name="List Table 5 Dark" w:uiPriority="50"/>
+    <w:lsdException w:name="List Table 6 Colorful" w:uiPriority="51"/>
+    <w:lsdException w:name="List Table 7 Colorful" w:uiPriority="52"/>
+    <w:lsdException w:name="List Table 1 Light Accent 1" w:uiPriority="46"/>
+    <w:lsdException w:name="List Table 2 Accent 1" w:uiPriority="47"/>
+    <w:lsdException w:name="List Table 3 Accent 1" w:uiPriority="48"/>
+    <w:lsdException w:name="List Table 4 Accent 1" w:uiPriority="49"/>
+    <w:lsdException w:name="List Table 5 Dark Accent 1" w:uiPriority="50"/>
+    <w:lsdException w:name="List Table 6 Colorful Accent 1" w:uiPriority="51"/>
+    <w:lsdException w:name="List Table 7 Colorful Accent 1" w:uiPriority="52"/>
+    <w:lsdException w:name="List Table 1 Light Accent 2" w:uiPriority="46"/>
+    <w:lsdException w:name="List Table 2 Accent 2" w:uiPriority="47"/>
+    <w:lsdException w:name="List Table 3 Accent 2" w:uiPriority="48"/>
+    <w:lsdException w:name="List Table 4 Accent 2" w:uiPriority="49"/>
+    <w:lsdException w:name="List Table 5 Dark Accent 2" w:uiPriority="50"/>
+    <w:lsdException w:name="List Table 6 Colorful Accent 2" w:uiPriority="51"/>
+    <w:lsdException w:name="List Table 7 Colorful Accent 2" w:uiPriority="52"/>
+    <w:lsdException w:name="List Table 1 Light Accent 3" w:uiPriority="46"/>
+    <w:lsdException w:name="List Table 2 Accent 3" w:uiPriority="47"/>
+    <w:lsdException w:name="List Table 3 Accent 3" w:uiPriority="48"/>
+    <w:lsdException w:name="List Table 4 Accent 3" w:uiPriority="49"/>
+    <w:lsdException w:name="List Table 5 Dark Accent 3" w:uiPriority="50"/>
+    <w:lsdException w:name="List Table 6 Colorful Accent 3" w:uiPriority="51"/>
+    <w:lsdException w:name="List Table 7 Colorful Accent 3" w:uiPriority="52"/>
+    <w:lsdException w:name="List Table 1 Light Accent 4" w:uiPriority="46"/>
+    <w:lsdException w:name="List Table 2 Accent 4" w:uiPriority="47"/>
+    <w:lsdException w:name="List Table 3 Accent 4" w:uiPriority="48"/>
+    <w:lsdException w:name="List Table 4 Accent 4" w:uiPriority="49"/>
+    <w:lsdException w:name="List Table 5 Dark Accent 4" w:uiPriority="50"/>
+    <w:lsdException w:name="List Table 6 Colorful Accent 4" w:uiPriority="51"/>
+    <w:lsdException w:name="List Table 7 Colorful Accent 4" w:uiPriority="52"/>
+    <w:lsdException w:name="List Table 1 Light Accent 5" w:uiPriority="46"/>
+    <w:lsdException w:name="List Table 2 Accent 5" w:uiPriority="47"/>
+    <w:lsdException w:name="List Table 3 Accent 5" w:uiPriority="48"/>
+    <w:lsdException w:name="List Table 4 Accent 5" w:uiPriority="49"/>
+    <w:lsdException w:name="List Table 5 Dark Accent 5" w:uiPriority="50"/>
+    <w:lsdException w:name="List Table 6 Colorful Accent 5" w:uiPriority="51"/>
+    <w:lsdException w:name="List Table 7 Colorful Accent 5" w:uiPriority="52"/>
+    <w:lsdException w:name="List Table 1 Light Accent 6" w:uiPriority="46"/>
+    <w:lsdException w:name="List Table 2 Accent 6" w:uiPriority="47"/>
+    <w:lsdException w:name="List Table 3 Accent 6" w:uiPriority="48"/>
+    <w:lsdException w:name="List Table 4 Accent 6" w:uiPriority="49"/>
+    <w:lsdException w:name="List Table 5 Dark Accent 6" w:uiPriority="50"/>
+    <w:lsdException w:name="List Table 6 Colorful Accent 6" w:uiPriority="51"/>
+    <w:lsdException w:name="List Table 7 Colorful Accent 6" w:uiPriority="52"/>
   </w:latentStyles>
   <w:style w:type="paragraph" w:default="1" w:styleId="Normal">
     <w:name w:val="Normal"/>
@@ -7582,7 +7331,6 @@
     <w:uiPriority w:val="99"/>
     <w:semiHidden/>
     <w:unhideWhenUsed/>
-    <w:qFormat/>
     <w:tblPr>
       <w:tblInd w:w="0" w:type="dxa"/>
       <w:tblCellMar>
@@ -8031,7 +7779,6 @@
     <w:uiPriority w:val="59"/>
     <w:rsid w:val="00855CDA"/>
     <w:tblPr>
-      <w:tblInd w:w="0" w:type="dxa"/>
       <w:tblBorders>
         <w:top w:val="single" w:sz="4" w:space="0" w:color="auto"/>
         <w:left w:val="single" w:sz="4" w:space="0" w:color="auto"/>
@@ -8040,12 +7787,6 @@
         <w:insideH w:val="single" w:sz="4" w:space="0" w:color="auto"/>
         <w:insideV w:val="single" w:sz="4" w:space="0" w:color="auto"/>
       </w:tblBorders>
-      <w:tblCellMar>
-        <w:top w:w="0" w:type="dxa"/>
-        <w:left w:w="108" w:type="dxa"/>
-        <w:bottom w:w="0" w:type="dxa"/>
-        <w:right w:w="108" w:type="dxa"/>
-      </w:tblCellMar>
     </w:tblPr>
   </w:style>
   <w:style w:type="paragraph" w:styleId="TOC1">
@@ -8220,6 +7961,10 @@
     <w:basedOn w:val="code1Char"/>
     <w:link w:val="code2"/>
     <w:rsid w:val="003E229F"/>
+    <w:rPr>
+      <w:rFonts w:ascii="Courier New" w:hAnsi="Courier New"/>
+      <w:shd w:val="pct10" w:color="auto" w:fill="auto"/>
+    </w:rPr>
   </w:style>
 </w:styles>
 </file>
@@ -8512,7 +8257,7 @@
 </file>
 
 <file path=customXml/itemProps1.xml><?xml version="1.0" encoding="utf-8"?>
-<ds:datastoreItem xmlns:ds="http://schemas.openxmlformats.org/officeDocument/2006/customXml" ds:itemID="{E2BD0E30-D58C-4ECA-A3CB-BB51DEDFD0E6}">
+<ds:datastoreItem xmlns:ds="http://schemas.openxmlformats.org/officeDocument/2006/customXml" ds:itemID="{FE8E6C92-B4A6-45C3-B675-AAC2D67823FE}">
   <ds:schemaRefs>
     <ds:schemaRef ds:uri="http://schemas.openxmlformats.org/officeDocument/2006/bibliography"/>
   </ds:schemaRefs>

</xml_diff>

<commit_message>
Fixed some minor formatting
</commit_message>
<xml_diff>
--- a/extra/Design Document.docx
+++ b/extra/Design Document.docx
@@ -48,21 +48,7 @@
               <w:rPr>
                 <w:rStyle w:val="SubtleEmphasis"/>
               </w:rPr>
-              <w:t xml:space="preserve">Data Communications: Assignment 3, </w:t>
-            </w:r>
-            <w:proofErr w:type="spellStart"/>
-            <w:r>
-              <w:rPr>
-                <w:rStyle w:val="SubtleEmphasis"/>
-              </w:rPr>
-              <w:t>Comm</w:t>
-            </w:r>
-            <w:proofErr w:type="spellEnd"/>
-            <w:r>
-              <w:rPr>
-                <w:rStyle w:val="SubtleEmphasis"/>
-              </w:rPr>
-              <w:t xml:space="preserve"> Audio</w:t>
+              <w:t>Data Communications: Assignment 3, Comm Audio</w:t>
             </w:r>
           </w:p>
           <w:p>
@@ -93,33 +79,11 @@
               </w:rPr>
               <w:br/>
             </w:r>
-            <w:proofErr w:type="spellStart"/>
             <w:r>
               <w:rPr>
                 <w:rStyle w:val="SubtleEmphasis"/>
               </w:rPr>
-              <w:t>Georgi</w:t>
-            </w:r>
-            <w:proofErr w:type="spellEnd"/>
-            <w:r>
-              <w:rPr>
-                <w:rStyle w:val="SubtleEmphasis"/>
-              </w:rPr>
-              <w:t xml:space="preserve"> </w:t>
-            </w:r>
-            <w:proofErr w:type="spellStart"/>
-            <w:r>
-              <w:rPr>
-                <w:rStyle w:val="SubtleEmphasis"/>
-              </w:rPr>
-              <w:t>Hristov</w:t>
-            </w:r>
-            <w:proofErr w:type="spellEnd"/>
-            <w:r>
-              <w:rPr>
-                <w:rStyle w:val="SubtleEmphasis"/>
-              </w:rPr>
-              <w:t>, A00795026, 4O</w:t>
+              <w:t>Georgi Hristov, A00795026, 4O</w:t>
             </w:r>
             <w:r>
               <w:rPr>
@@ -131,21 +95,7 @@
               <w:rPr>
                 <w:rStyle w:val="SubtleEmphasis"/>
               </w:rPr>
-              <w:t xml:space="preserve">Calvin </w:t>
-            </w:r>
-            <w:proofErr w:type="spellStart"/>
-            <w:r>
-              <w:rPr>
-                <w:rStyle w:val="SubtleEmphasis"/>
-              </w:rPr>
-              <w:t>Rempel</w:t>
-            </w:r>
-            <w:proofErr w:type="spellEnd"/>
-            <w:r>
-              <w:rPr>
-                <w:rStyle w:val="SubtleEmphasis"/>
-              </w:rPr>
-              <w:t>, A00871348, 4O</w:t>
+              <w:t>Calvin Rempel, A00871348, 4O</w:t>
             </w:r>
             <w:r>
               <w:rPr>
@@ -216,6 +166,7 @@
                 <w:docPartUnique/>
               </w:docPartObj>
             </w:sdtPr>
+            <w:sdtEndPr/>
             <w:sdtContent>
               <w:p>
                 <w:pPr>
@@ -2858,7 +2809,7 @@
           <v:shape id="_x0000_i1025" type="#_x0000_t75" style="width:259.5pt;height:259.5pt" o:ole="">
             <v:imagedata r:id="rId8" o:title=""/>
           </v:shape>
-          <o:OLEObject Type="Embed" ProgID="Visio.Drawing.11" ShapeID="_x0000_i1025" DrawAspect="Content" ObjectID="_1486925703" r:id="rId9"/>
+          <o:OLEObject Type="Embed" ProgID="Visio.Drawing.11" ShapeID="_x0000_i1025" DrawAspect="Content" ObjectID="_1486926033" r:id="rId9"/>
         </w:object>
       </w:r>
     </w:p>
@@ -3001,7 +2952,7 @@
           <v:shape id="_x0000_i1026" type="#_x0000_t75" style="width:294.75pt;height:358.5pt" o:ole="">
             <v:imagedata r:id="rId10" o:title=""/>
           </v:shape>
-          <o:OLEObject Type="Embed" ProgID="Visio.Drawing.11" ShapeID="_x0000_i1026" DrawAspect="Content" ObjectID="_1486925704" r:id="rId11"/>
+          <o:OLEObject Type="Embed" ProgID="Visio.Drawing.11" ShapeID="_x0000_i1026" DrawAspect="Content" ObjectID="_1486926034" r:id="rId11"/>
         </w:object>
       </w:r>
     </w:p>
@@ -3180,21 +3131,13 @@
           <v:shape id="_x0000_i1027" type="#_x0000_t75" style="width:272.25pt;height:173.25pt" o:ole="">
             <v:imagedata r:id="rId12" o:title=""/>
           </v:shape>
-          <o:OLEObject Type="Embed" ProgID="Visio.Drawing.11" ShapeID="_x0000_i1027" DrawAspect="Content" ObjectID="_1486925705" r:id="rId13"/>
+          <o:OLEObject Type="Embed" ProgID="Visio.Drawing.11" ShapeID="_x0000_i1027" DrawAspect="Content" ObjectID="_1486926035" r:id="rId13"/>
         </w:object>
       </w:r>
     </w:p>
     <w:p>
       <w:r>
-        <w:t xml:space="preserve">Above is a data flow diagram illustrating how data flows within the server </w:t>
-      </w:r>
-      <w:proofErr w:type="gramStart"/>
-      <w:r>
-        <w:t>application.</w:t>
-      </w:r>
-      <w:proofErr w:type="gramEnd"/>
-      <w:r>
-        <w:t xml:space="preserve"> The kind of data that circulat</w:t>
+        <w:t>Above is a data flow diagram illustrating how data flows within the server application. The kind of data that circulat</w:t>
       </w:r>
       <w:r>
         <w:t>es in the application includes:</w:t>
@@ -3224,15 +3167,7 @@
         <w:t xml:space="preserve">; </w:t>
       </w:r>
       <w:r>
-        <w:t xml:space="preserve">control data includes a few things. </w:t>
-      </w:r>
-      <w:proofErr w:type="gramStart"/>
-      <w:r>
-        <w:t>some</w:t>
-      </w:r>
-      <w:proofErr w:type="gramEnd"/>
-      <w:r>
-        <w:t xml:space="preserve"> examples are </w:t>
+        <w:t xml:space="preserve">control data includes a few things. some examples are </w:t>
       </w:r>
       <w:r>
         <w:t>information indicating to clients that a new song will now be streamed, or a new client has connected, or an existing client has disconnected.</w:t>
@@ -3262,15 +3197,7 @@
         <w:t>treaming music</w:t>
       </w:r>
       <w:r>
-        <w:t xml:space="preserve">; song data that is currently being </w:t>
-      </w:r>
-      <w:proofErr w:type="spellStart"/>
-      <w:r>
-        <w:t>multicasted</w:t>
-      </w:r>
-      <w:proofErr w:type="spellEnd"/>
-      <w:r>
-        <w:t xml:space="preserve"> across the network to the clients. This data is sent through the UDP socket.</w:t>
+        <w:t>; song data that is currently being multicasted across the network to the clients. This data is sent through the UDP socket.</w:t>
       </w:r>
     </w:p>
     <w:p>
@@ -3397,7 +3324,7 @@
           <v:shape id="_x0000_i1028" type="#_x0000_t75" style="width:467.25pt;height:197.25pt" o:ole="">
             <v:imagedata r:id="rId14" o:title=""/>
           </v:shape>
-          <o:OLEObject Type="Embed" ProgID="Visio.Drawing.11" ShapeID="_x0000_i1028" DrawAspect="Content" ObjectID="_1486925706" r:id="rId15"/>
+          <o:OLEObject Type="Embed" ProgID="Visio.Drawing.11" ShapeID="_x0000_i1028" DrawAspect="Content" ObjectID="_1486926036" r:id="rId15"/>
         </w:object>
       </w:r>
     </w:p>
@@ -3409,18 +3336,10 @@
         <w:t>client</w:t>
       </w:r>
       <w:r>
-        <w:t xml:space="preserve"> </w:t>
-      </w:r>
-      <w:proofErr w:type="gramStart"/>
-      <w:r>
-        <w:t>application</w:t>
-      </w:r>
-      <w:r>
-        <w:t>.</w:t>
-      </w:r>
-      <w:proofErr w:type="gramEnd"/>
-      <w:r>
-        <w:t xml:space="preserve"> As shown, there are various processes in the client application:</w:t>
+        <w:t xml:space="preserve"> application</w:t>
+      </w:r>
+      <w:r>
+        <w:t>. As shown, there are various processes in the client application:</w:t>
       </w:r>
     </w:p>
     <w:p>
@@ -3970,15 +3889,7 @@
     </w:p>
     <w:p>
       <w:r>
-        <w:t xml:space="preserve">The following flow chart diagrams in this section show how each of the threads identified in the data flow diagrams work from a high level. They show how resources are allocated, used, and </w:t>
-      </w:r>
-      <w:proofErr w:type="spellStart"/>
-      <w:r>
-        <w:t>deallocated</w:t>
-      </w:r>
-      <w:proofErr w:type="spellEnd"/>
-      <w:r>
-        <w:t xml:space="preserve"> for each thread.</w:t>
+        <w:t>The following flow chart diagrams in this section show how each of the threads identified in the data flow diagrams work from a high level. They show how resources are allocated, used, and deallocated for each thread.</w:t>
       </w:r>
     </w:p>
     <w:p>
@@ -4026,7 +3937,7 @@
           <v:shape id="_x0000_i1029" type="#_x0000_t75" style="width:291.75pt;height:287.25pt" o:ole="">
             <v:imagedata r:id="rId16" o:title=""/>
           </v:shape>
-          <o:OLEObject Type="Embed" ProgID="Visio.Drawing.11" ShapeID="_x0000_i1029" DrawAspect="Content" ObjectID="_1486925707" r:id="rId17"/>
+          <o:OLEObject Type="Embed" ProgID="Visio.Drawing.11" ShapeID="_x0000_i1029" DrawAspect="Content" ObjectID="_1486926037" r:id="rId17"/>
         </w:object>
       </w:r>
     </w:p>
@@ -4101,7 +4012,7 @@
                 <v:shape id="_x0000_i1030" type="#_x0000_t75" style="width:243pt;height:603.75pt" o:ole="">
                   <v:imagedata r:id="rId18" o:title=""/>
                 </v:shape>
-                <o:OLEObject Type="Embed" ProgID="Visio.Drawing.11" ShapeID="_x0000_i1030" DrawAspect="Content" ObjectID="_1486925708" r:id="rId19"/>
+                <o:OLEObject Type="Embed" ProgID="Visio.Drawing.11" ShapeID="_x0000_i1030" DrawAspect="Content" ObjectID="_1486926038" r:id="rId19"/>
               </w:object>
             </w:r>
           </w:p>
@@ -4165,7 +4076,7 @@
           <v:shape id="_x0000_i1031" type="#_x0000_t75" style="width:229.5pt;height:372.75pt" o:ole="">
             <v:imagedata r:id="rId20" o:title=""/>
           </v:shape>
-          <o:OLEObject Type="Embed" ProgID="Visio.Drawing.11" ShapeID="_x0000_i1031" DrawAspect="Content" ObjectID="_1486925709" r:id="rId21"/>
+          <o:OLEObject Type="Embed" ProgID="Visio.Drawing.11" ShapeID="_x0000_i1031" DrawAspect="Content" ObjectID="_1486926039" r:id="rId21"/>
         </w:object>
       </w:r>
     </w:p>
@@ -4201,7 +4112,7 @@
           <v:shape id="_x0000_i1032" type="#_x0000_t75" style="width:229.5pt;height:372.75pt" o:ole="">
             <v:imagedata r:id="rId22" o:title=""/>
           </v:shape>
-          <o:OLEObject Type="Embed" ProgID="Visio.Drawing.11" ShapeID="_x0000_i1032" DrawAspect="Content" ObjectID="_1486925710" r:id="rId23"/>
+          <o:OLEObject Type="Embed" ProgID="Visio.Drawing.11" ShapeID="_x0000_i1032" DrawAspect="Content" ObjectID="_1486926040" r:id="rId23"/>
         </w:object>
       </w:r>
     </w:p>
@@ -4285,7 +4196,7 @@
                 <v:shape id="_x0000_i1033" type="#_x0000_t75" style="width:279pt;height:549pt" o:ole="">
                   <v:imagedata r:id="rId24" o:title=""/>
                 </v:shape>
-                <o:OLEObject Type="Embed" ProgID="Visio.Drawing.11" ShapeID="_x0000_i1033" DrawAspect="Content" ObjectID="_1486925711" r:id="rId25"/>
+                <o:OLEObject Type="Embed" ProgID="Visio.Drawing.11" ShapeID="_x0000_i1033" DrawAspect="Content" ObjectID="_1486926041" r:id="rId25"/>
               </w:object>
             </w:r>
           </w:p>
@@ -4346,7 +4257,7 @@
           <v:shape id="_x0000_i1034" type="#_x0000_t75" style="width:252.75pt;height:349.5pt" o:ole="">
             <v:imagedata r:id="rId26" o:title=""/>
           </v:shape>
-          <o:OLEObject Type="Embed" ProgID="Visio.Drawing.11" ShapeID="_x0000_i1034" DrawAspect="Content" ObjectID="_1486925712" r:id="rId27"/>
+          <o:OLEObject Type="Embed" ProgID="Visio.Drawing.11" ShapeID="_x0000_i1034" DrawAspect="Content" ObjectID="_1486926042" r:id="rId27"/>
         </w:object>
       </w:r>
     </w:p>
@@ -4425,7 +4336,7 @@
                 <v:shape id="_x0000_i1035" type="#_x0000_t75" style="width:225pt;height:262.5pt" o:ole="">
                   <v:imagedata r:id="rId28" o:title=""/>
                 </v:shape>
-                <o:OLEObject Type="Embed" ProgID="Visio.Drawing.11" ShapeID="_x0000_i1035" DrawAspect="Content" ObjectID="_1486925713" r:id="rId29"/>
+                <o:OLEObject Type="Embed" ProgID="Visio.Drawing.11" ShapeID="_x0000_i1035" DrawAspect="Content" ObjectID="_1486926043" r:id="rId29"/>
               </w:object>
             </w:r>
           </w:p>
@@ -4484,7 +4395,7 @@
                 <v:shape id="_x0000_i1036" type="#_x0000_t75" style="width:240.75pt;height:297.75pt" o:ole="">
                   <v:imagedata r:id="rId30" o:title=""/>
                 </v:shape>
-                <o:OLEObject Type="Embed" ProgID="Visio.Drawing.11" ShapeID="_x0000_i1036" DrawAspect="Content" ObjectID="_1486925714" r:id="rId31"/>
+                <o:OLEObject Type="Embed" ProgID="Visio.Drawing.11" ShapeID="_x0000_i1036" DrawAspect="Content" ObjectID="_1486926044" r:id="rId31"/>
               </w:object>
             </w:r>
           </w:p>
@@ -4534,7 +4445,7 @@
           <v:shape id="_x0000_i1037" type="#_x0000_t75" style="width:255pt;height:287.25pt" o:ole="">
             <v:imagedata r:id="rId32" o:title=""/>
           </v:shape>
-          <o:OLEObject Type="Embed" ProgID="Visio.Drawing.11" ShapeID="_x0000_i1037" DrawAspect="Content" ObjectID="_1486925715" r:id="rId33"/>
+          <o:OLEObject Type="Embed" ProgID="Visio.Drawing.11" ShapeID="_x0000_i1037" DrawAspect="Content" ObjectID="_1486926045" r:id="rId33"/>
         </w:object>
       </w:r>
     </w:p>
@@ -4548,15 +4459,7 @@
         </w:rPr>
       </w:pPr>
       <w:r>
-        <w:t xml:space="preserve">The voice buffering thread is simple. It reads the data from the voice jitter buffer, and writes the read data to </w:t>
-      </w:r>
-      <w:proofErr w:type="gramStart"/>
-      <w:r>
-        <w:t>the an</w:t>
-      </w:r>
-      <w:proofErr w:type="gramEnd"/>
-      <w:r>
-        <w:t xml:space="preserve"> audio buffer, which is used to play it. This thread continues to do this until it receives the stop event, which terminates the thread.</w:t>
+        <w:t>The voice buffering thread is simple. It reads the data from the voice jitter buffer, and writes the read data to the an audio buffer, which is used to play it. This thread continues to do this until it receives the stop event, which terminates the thread.</w:t>
       </w:r>
       <w:r>
         <w:br w:type="page"/>
@@ -4582,7 +4485,7 @@
           <v:shape id="_x0000_i1038" type="#_x0000_t75" style="width:229.5pt;height:372.75pt" o:ole="">
             <v:imagedata r:id="rId34" o:title=""/>
           </v:shape>
-          <o:OLEObject Type="Embed" ProgID="Visio.Drawing.11" ShapeID="_x0000_i1038" DrawAspect="Content" ObjectID="_1486925716" r:id="rId35"/>
+          <o:OLEObject Type="Embed" ProgID="Visio.Drawing.11" ShapeID="_x0000_i1038" DrawAspect="Content" ObjectID="_1486926046" r:id="rId35"/>
         </w:object>
       </w:r>
     </w:p>
@@ -4622,7 +4525,7 @@
           <v:shape id="_x0000_i1039" type="#_x0000_t75" style="width:287.25pt;height:470.25pt" o:ole="">
             <v:imagedata r:id="rId36" o:title=""/>
           </v:shape>
-          <o:OLEObject Type="Embed" ProgID="Visio.Drawing.11" ShapeID="_x0000_i1039" DrawAspect="Content" ObjectID="_1486925717" r:id="rId37"/>
+          <o:OLEObject Type="Embed" ProgID="Visio.Drawing.11" ShapeID="_x0000_i1039" DrawAspect="Content" ObjectID="_1486926047" r:id="rId37"/>
         </w:object>
       </w:r>
     </w:p>
@@ -4662,7 +4565,7 @@
           <v:shape id="_x0000_i1040" type="#_x0000_t75" style="width:229.5pt;height:372.75pt" o:ole="">
             <v:imagedata r:id="rId38" o:title=""/>
           </v:shape>
-          <o:OLEObject Type="Embed" ProgID="Visio.Drawing.11" ShapeID="_x0000_i1040" DrawAspect="Content" ObjectID="_1486925718" r:id="rId39"/>
+          <o:OLEObject Type="Embed" ProgID="Visio.Drawing.11" ShapeID="_x0000_i1040" DrawAspect="Content" ObjectID="_1486926048" r:id="rId39"/>
         </w:object>
       </w:r>
     </w:p>
@@ -4685,28 +4588,18 @@
         <w:pStyle w:val="Heading1"/>
       </w:pPr>
       <w:bookmarkStart w:id="24" w:name="_Toc413090071"/>
-      <w:proofErr w:type="spellStart"/>
       <w:r>
         <w:lastRenderedPageBreak/>
         <w:t>Pseudocode</w:t>
       </w:r>
       <w:bookmarkEnd w:id="24"/>
-      <w:proofErr w:type="spellEnd"/>
-    </w:p>
-    <w:p>
-      <w:r>
-        <w:t xml:space="preserve">The </w:t>
-      </w:r>
-      <w:proofErr w:type="spellStart"/>
-      <w:r>
-        <w:t>p</w:t>
-      </w:r>
-      <w:r>
-        <w:t>seudocode</w:t>
-      </w:r>
-      <w:proofErr w:type="spellEnd"/>
-      <w:r>
-        <w:t xml:space="preserve"> in this section present</w:t>
+    </w:p>
+    <w:p>
+      <w:r>
+        <w:t>The p</w:t>
+      </w:r>
+      <w:r>
+        <w:t>seudocode in this section present</w:t>
       </w:r>
       <w:r>
         <w:t>s</w:t>
@@ -4760,14 +4653,12 @@
       <w:r>
         <w:t xml:space="preserve">at </w:t>
       </w:r>
-      <w:proofErr w:type="spellStart"/>
       <w:r>
         <w:rPr>
           <w:b/>
         </w:rPr>
         <w:t>src</w:t>
       </w:r>
-      <w:proofErr w:type="spellEnd"/>
       <w:r>
         <w:t xml:space="preserve"> </w:t>
       </w:r>
@@ -4780,14 +4671,12 @@
       <w:r>
         <w:t xml:space="preserve"> at index </w:t>
       </w:r>
-      <w:proofErr w:type="spellStart"/>
       <w:r>
         <w:rPr>
           <w:b/>
         </w:rPr>
         <w:t>index</w:t>
       </w:r>
-      <w:proofErr w:type="spellEnd"/>
       <w:r>
         <w:t xml:space="preserve">. </w:t>
       </w:r>
@@ -4841,37 +4730,8 @@
           <w:top w:val="single" w:sz="18" w:space="1" w:color="808080" w:themeColor="background1" w:themeShade="80"/>
         </w:pBdr>
       </w:pPr>
-      <w:proofErr w:type="spellStart"/>
-      <w:r>
-        <w:t>int</w:t>
-      </w:r>
-      <w:proofErr w:type="spellEnd"/>
-      <w:r>
-        <w:t xml:space="preserve"> </w:t>
-      </w:r>
-      <w:proofErr w:type="spellStart"/>
-      <w:r>
-        <w:t>JitterBuffer</w:t>
-      </w:r>
-      <w:proofErr w:type="spellEnd"/>
-      <w:r>
-        <w:t>::insert(</w:t>
-      </w:r>
-      <w:proofErr w:type="spellStart"/>
-      <w:r>
-        <w:t>int</w:t>
-      </w:r>
-      <w:proofErr w:type="spellEnd"/>
-      <w:r>
-        <w:t xml:space="preserve"> index, void* </w:t>
-      </w:r>
-      <w:proofErr w:type="spellStart"/>
-      <w:r>
-        <w:t>src</w:t>
-      </w:r>
-      <w:proofErr w:type="spellEnd"/>
-      <w:r>
-        <w:t>)</w:t>
+      <w:r>
+        <w:t>int JitterBuffer::insert(int index, void* src)</w:t>
       </w:r>
     </w:p>
     <w:p>
@@ -4889,13 +4749,8 @@
       <w:r>
         <w:tab/>
       </w:r>
-      <w:proofErr w:type="gramStart"/>
-      <w:r>
-        <w:t>if</w:t>
-      </w:r>
-      <w:proofErr w:type="gramEnd"/>
-      <w:r>
-        <w:t xml:space="preserve"> index is smaller than the last consumed element...</w:t>
+      <w:r>
+        <w:t>if index is smaller than the last consumed element...</w:t>
       </w:r>
     </w:p>
     <w:p>
@@ -4925,23 +4780,7 @@
         <w:tab/>
       </w:r>
       <w:r>
-        <w:t>copy {</w:t>
-      </w:r>
-      <w:proofErr w:type="spellStart"/>
-      <w:r>
-        <w:t>elementSize</w:t>
-      </w:r>
-      <w:proofErr w:type="spellEnd"/>
-      <w:r>
-        <w:t>} bytes from {</w:t>
-      </w:r>
-      <w:proofErr w:type="spellStart"/>
-      <w:r>
-        <w:t>src</w:t>
-      </w:r>
-      <w:proofErr w:type="spellEnd"/>
-      <w:r>
-        <w:t>} into index {index} of buffer</w:t>
+        <w:t>copy {elementSize} bytes from {src} into index {index} of buffer</w:t>
       </w:r>
     </w:p>
     <w:p>
@@ -4954,48 +4793,46 @@
       <w:r>
         <w:t>update book keeping variables that keep track of last produced and such</w:t>
       </w:r>
-      <w:bookmarkStart w:id="27" w:name="_GoBack"/>
+    </w:p>
+    <w:p>
+      <w:pPr>
+        <w:pStyle w:val="code2"/>
+      </w:pPr>
+    </w:p>
+    <w:p>
+      <w:pPr>
+        <w:pStyle w:val="code1"/>
+      </w:pPr>
+      <w:r>
+        <w:tab/>
+      </w:r>
+      <w:r>
+        <w:t>return 0</w:t>
+      </w:r>
+    </w:p>
+    <w:p>
+      <w:pPr>
+        <w:pStyle w:val="code2"/>
+        <w:pBdr>
+          <w:bottom w:val="single" w:sz="18" w:space="1" w:color="808080" w:themeColor="background1" w:themeShade="80"/>
+        </w:pBdr>
+      </w:pPr>
+      <w:r>
+        <w:t>}</w:t>
+      </w:r>
+    </w:p>
+    <w:p/>
+    <w:p>
+      <w:pPr>
+        <w:pStyle w:val="Heading3"/>
+      </w:pPr>
+      <w:bookmarkStart w:id="27" w:name="_Toc413090074"/>
+      <w:r>
+        <w:t>Remove</w:t>
+      </w:r>
       <w:bookmarkEnd w:id="27"/>
     </w:p>
     <w:p>
-      <w:pPr>
-        <w:pStyle w:val="code2"/>
-      </w:pPr>
-    </w:p>
-    <w:p>
-      <w:pPr>
-        <w:pStyle w:val="code1"/>
-      </w:pPr>
-      <w:r>
-        <w:tab/>
-      </w:r>
-      <w:r>
-        <w:t>return 0</w:t>
-      </w:r>
-    </w:p>
-    <w:p>
-      <w:pPr>
-        <w:pStyle w:val="code2"/>
-        <w:pBdr>
-          <w:bottom w:val="single" w:sz="18" w:space="1" w:color="808080" w:themeColor="background1" w:themeShade="80"/>
-        </w:pBdr>
-      </w:pPr>
-      <w:r>
-        <w:t>}</w:t>
-      </w:r>
-    </w:p>
-    <w:p/>
-    <w:p>
-      <w:pPr>
-        <w:pStyle w:val="Heading3"/>
-      </w:pPr>
-      <w:bookmarkStart w:id="28" w:name="_Toc413090074"/>
-      <w:r>
-        <w:t>Remove</w:t>
-      </w:r>
-      <w:bookmarkEnd w:id="28"/>
-    </w:p>
-    <w:p>
       <w:r>
         <w:t>Copies</w:t>
       </w:r>
@@ -5011,14 +4848,12 @@
       <w:r>
         <w:t xml:space="preserve">the </w:t>
       </w:r>
-      <w:proofErr w:type="spellStart"/>
       <w:r>
         <w:rPr>
           <w:b/>
         </w:rPr>
         <w:t>dest</w:t>
       </w:r>
-      <w:proofErr w:type="spellEnd"/>
       <w:r>
         <w:t xml:space="preserve"> pointer.</w:t>
       </w:r>
@@ -5028,23 +4863,10 @@
         <w:t xml:space="preserve">This function may block until </w:t>
       </w:r>
       <w:r>
-        <w:t xml:space="preserve">something can be </w:t>
-      </w:r>
-      <w:proofErr w:type="spellStart"/>
-      <w:r>
-        <w:t>dequeued</w:t>
-      </w:r>
-      <w:proofErr w:type="spellEnd"/>
-      <w:r>
-        <w:t xml:space="preserve"> if nothing can be </w:t>
-      </w:r>
-      <w:proofErr w:type="spellStart"/>
-      <w:r>
-        <w:t>dequeued</w:t>
-      </w:r>
-      <w:proofErr w:type="spellEnd"/>
-      <w:r>
-        <w:t xml:space="preserve"> immediately</w:t>
+        <w:t>something can be dequeued</w:t>
+      </w:r>
+      <w:r>
+        <w:t xml:space="preserve"> if nothing can be dequeued immediately</w:t>
       </w:r>
       <w:r>
         <w:t>.</w:t>
@@ -5063,23 +4885,7 @@
         </w:pBdr>
       </w:pPr>
       <w:r>
-        <w:t xml:space="preserve">void </w:t>
-      </w:r>
-      <w:proofErr w:type="spellStart"/>
-      <w:r>
-        <w:t>JitterBuffer</w:t>
-      </w:r>
-      <w:proofErr w:type="spellEnd"/>
-      <w:r>
-        <w:t xml:space="preserve">::remove(void* </w:t>
-      </w:r>
-      <w:proofErr w:type="spellStart"/>
-      <w:r>
-        <w:t>dest</w:t>
-      </w:r>
-      <w:proofErr w:type="spellEnd"/>
-      <w:r>
-        <w:t>)</w:t>
+        <w:t>void JitterBuffer::remove(void* dest)</w:t>
       </w:r>
     </w:p>
     <w:p>
@@ -5118,15 +4924,7 @@
         <w:tab/>
       </w:r>
       <w:r>
-        <w:t>copy the data at the end of the queue into the {</w:t>
-      </w:r>
-      <w:proofErr w:type="spellStart"/>
-      <w:r>
-        <w:t>dest</w:t>
-      </w:r>
-      <w:proofErr w:type="spellEnd"/>
-      <w:r>
-        <w:t>} pointer</w:t>
+        <w:t>copy the data at the end of the queue into the {dest} pointer</w:t>
       </w:r>
     </w:p>
     <w:p>
@@ -5167,7 +4965,7 @@
       <w:pPr>
         <w:pStyle w:val="Heading2"/>
       </w:pPr>
-      <w:bookmarkStart w:id="29" w:name="_Toc413090075"/>
+      <w:bookmarkStart w:id="28" w:name="_Toc413090075"/>
       <w:r>
         <w:lastRenderedPageBreak/>
         <w:t xml:space="preserve">Circular </w:t>
@@ -5175,25 +4973,23 @@
       <w:r>
         <w:t>Buffer</w:t>
       </w:r>
+      <w:bookmarkEnd w:id="28"/>
+    </w:p>
+    <w:p>
+      <w:r>
+        <w:t>This section contains pseudo code for a buffer. The buffer is a fixed-sized first-in-first-out queue.</w:t>
+      </w:r>
+    </w:p>
+    <w:p/>
+    <w:p>
+      <w:pPr>
+        <w:pStyle w:val="Heading3"/>
+      </w:pPr>
+      <w:bookmarkStart w:id="29" w:name="_Toc413090076"/>
+      <w:r>
+        <w:t>Enqueue</w:t>
+      </w:r>
       <w:bookmarkEnd w:id="29"/>
-    </w:p>
-    <w:p>
-      <w:r>
-        <w:t>This section contains pseudo code for a buffer. The buffer is a fixed-sized first-in-first-out queue.</w:t>
-      </w:r>
-    </w:p>
-    <w:p/>
-    <w:p>
-      <w:pPr>
-        <w:pStyle w:val="Heading3"/>
-      </w:pPr>
-      <w:bookmarkStart w:id="30" w:name="_Toc413090076"/>
-      <w:proofErr w:type="spellStart"/>
-      <w:r>
-        <w:t>Enqueue</w:t>
-      </w:r>
-      <w:bookmarkEnd w:id="30"/>
-      <w:proofErr w:type="spellEnd"/>
     </w:p>
     <w:p>
       <w:pPr>
@@ -5204,14 +5000,12 @@
       <w:r>
         <w:t xml:space="preserve">Copies the data from </w:t>
       </w:r>
-      <w:proofErr w:type="spellStart"/>
       <w:r>
         <w:rPr>
           <w:b/>
         </w:rPr>
         <w:t>src</w:t>
       </w:r>
-      <w:proofErr w:type="spellEnd"/>
       <w:r>
         <w:t xml:space="preserve"> into the circular buffer.</w:t>
       </w:r>
@@ -5235,31 +5029,7 @@
         </w:pBdr>
       </w:pPr>
       <w:r>
-        <w:t xml:space="preserve">void </w:t>
-      </w:r>
-      <w:proofErr w:type="spellStart"/>
-      <w:r>
-        <w:t>CircularBuffer</w:t>
-      </w:r>
-      <w:proofErr w:type="spellEnd"/>
-      <w:r>
-        <w:t>::</w:t>
-      </w:r>
-      <w:proofErr w:type="spellStart"/>
-      <w:r>
-        <w:t>enqueue</w:t>
-      </w:r>
-      <w:proofErr w:type="spellEnd"/>
-      <w:r>
-        <w:t xml:space="preserve">(void* </w:t>
-      </w:r>
-      <w:proofErr w:type="spellStart"/>
-      <w:r>
-        <w:t>src</w:t>
-      </w:r>
-      <w:proofErr w:type="spellEnd"/>
-      <w:r>
-        <w:t>)</w:t>
+        <w:t>void CircularBuffer::enqueue(void* src)</w:t>
       </w:r>
     </w:p>
     <w:p>
@@ -5289,23 +5059,7 @@
         <w:tab/>
       </w:r>
       <w:r>
-        <w:t>copies {</w:t>
-      </w:r>
-      <w:proofErr w:type="spellStart"/>
-      <w:r>
-        <w:t>elementSize</w:t>
-      </w:r>
-      <w:proofErr w:type="spellEnd"/>
-      <w:r>
-        <w:t>} bytes from {</w:t>
-      </w:r>
-      <w:proofErr w:type="spellStart"/>
-      <w:r>
-        <w:t>src</w:t>
-      </w:r>
-      <w:proofErr w:type="spellEnd"/>
-      <w:r>
-        <w:t>} into an element in the message queue</w:t>
+        <w:t>copies {elementSize} bytes from {src} into an element in the message queue</w:t>
       </w:r>
     </w:p>
     <w:p>
@@ -5324,13 +5078,11 @@
       <w:pPr>
         <w:pStyle w:val="Heading3"/>
       </w:pPr>
-      <w:bookmarkStart w:id="31" w:name="_Toc413090077"/>
-      <w:proofErr w:type="spellStart"/>
+      <w:bookmarkStart w:id="30" w:name="_Toc413090077"/>
       <w:r>
         <w:t>Dequeue</w:t>
       </w:r>
-      <w:bookmarkEnd w:id="31"/>
-      <w:proofErr w:type="spellEnd"/>
+      <w:bookmarkEnd w:id="30"/>
     </w:p>
     <w:p>
       <w:r>
@@ -5339,14 +5091,12 @@
       <w:r>
         <w:t xml:space="preserve">copies it to </w:t>
       </w:r>
-      <w:proofErr w:type="spellStart"/>
       <w:r>
         <w:rPr>
           <w:b/>
         </w:rPr>
         <w:t>dest</w:t>
       </w:r>
-      <w:proofErr w:type="spellEnd"/>
       <w:r>
         <w:t>.</w:t>
       </w:r>
@@ -5364,31 +5114,7 @@
         </w:pBdr>
       </w:pPr>
       <w:r>
-        <w:t xml:space="preserve">void </w:t>
-      </w:r>
-      <w:proofErr w:type="spellStart"/>
-      <w:r>
-        <w:t>CircularBuffer</w:t>
-      </w:r>
-      <w:proofErr w:type="spellEnd"/>
-      <w:r>
-        <w:t>::</w:t>
-      </w:r>
-      <w:proofErr w:type="spellStart"/>
-      <w:r>
-        <w:t>dequeue</w:t>
-      </w:r>
-      <w:proofErr w:type="spellEnd"/>
-      <w:r>
-        <w:t xml:space="preserve">(void* </w:t>
-      </w:r>
-      <w:proofErr w:type="spellStart"/>
-      <w:r>
-        <w:t>dest</w:t>
-      </w:r>
-      <w:proofErr w:type="spellEnd"/>
-      <w:r>
-        <w:t>)</w:t>
+        <w:t>void CircularBuffer::dequeue(void* dest)</w:t>
       </w:r>
     </w:p>
     <w:p>
@@ -5418,23 +5144,7 @@
         <w:tab/>
       </w:r>
       <w:r>
-        <w:t>copies {</w:t>
-      </w:r>
-      <w:proofErr w:type="spellStart"/>
-      <w:r>
-        <w:t>elementSize</w:t>
-      </w:r>
-      <w:proofErr w:type="spellEnd"/>
-      <w:r>
-        <w:t>} bytes from the queue into {</w:t>
-      </w:r>
-      <w:proofErr w:type="spellStart"/>
-      <w:r>
-        <w:t>dest</w:t>
-      </w:r>
-      <w:proofErr w:type="spellEnd"/>
-      <w:r>
-        <w:t>}</w:t>
+        <w:t>copies {elementSize} bytes from the queue into {dest}</w:t>
       </w:r>
     </w:p>
     <w:p>
@@ -5467,13 +5177,15 @@
       <w:pPr>
         <w:pStyle w:val="Heading2"/>
       </w:pPr>
-      <w:bookmarkStart w:id="32" w:name="_Toc413090078"/>
+      <w:bookmarkStart w:id="31" w:name="_Toc413090078"/>
+      <w:bookmarkStart w:id="32" w:name="_GoBack"/>
       <w:r>
         <w:lastRenderedPageBreak/>
         <w:t>Message Queue</w:t>
       </w:r>
-      <w:bookmarkEnd w:id="32"/>
-    </w:p>
+      <w:bookmarkEnd w:id="31"/>
+    </w:p>
+    <w:bookmarkEnd w:id="32"/>
     <w:p>
       <w:r>
         <w:t>The message queue class is a dynamically sized queue used to store a queue of messages for a thread. Events are built into it for synchronization purposes.</w:t>
@@ -5485,36 +5197,30 @@
         <w:pStyle w:val="Heading3"/>
       </w:pPr>
       <w:bookmarkStart w:id="33" w:name="_Toc413090079"/>
-      <w:proofErr w:type="spellStart"/>
       <w:r>
         <w:t>Enqueue</w:t>
       </w:r>
       <w:bookmarkEnd w:id="33"/>
-      <w:proofErr w:type="spellEnd"/>
     </w:p>
     <w:p>
       <w:r>
         <w:t xml:space="preserve">Copies </w:t>
       </w:r>
-      <w:proofErr w:type="spellStart"/>
       <w:r>
         <w:rPr>
           <w:b/>
         </w:rPr>
         <w:t>len</w:t>
       </w:r>
-      <w:proofErr w:type="spellEnd"/>
       <w:r>
         <w:t xml:space="preserve"> bytes from </w:t>
       </w:r>
-      <w:proofErr w:type="spellStart"/>
       <w:r>
         <w:rPr>
           <w:b/>
         </w:rPr>
         <w:t>src</w:t>
       </w:r>
-      <w:proofErr w:type="spellEnd"/>
       <w:r>
         <w:t xml:space="preserve"> into the buffer, and stores the </w:t>
       </w:r>
@@ -5547,55 +5253,7 @@
         </w:pBdr>
       </w:pPr>
       <w:r>
-        <w:t xml:space="preserve">void </w:t>
-      </w:r>
-      <w:proofErr w:type="spellStart"/>
-      <w:r>
-        <w:t>MessageQueue</w:t>
-      </w:r>
-      <w:proofErr w:type="spellEnd"/>
-      <w:r>
-        <w:t>::</w:t>
-      </w:r>
-      <w:proofErr w:type="spellStart"/>
-      <w:r>
-        <w:t>enqueue</w:t>
-      </w:r>
-      <w:proofErr w:type="spellEnd"/>
-      <w:r>
-        <w:t>(</w:t>
-      </w:r>
-      <w:proofErr w:type="spellStart"/>
-      <w:r>
-        <w:t>int</w:t>
-      </w:r>
-      <w:proofErr w:type="spellEnd"/>
-      <w:r>
-        <w:t xml:space="preserve"> type, void* </w:t>
-      </w:r>
-      <w:proofErr w:type="spellStart"/>
-      <w:r>
-        <w:t>src</w:t>
-      </w:r>
-      <w:proofErr w:type="spellEnd"/>
-      <w:r>
-        <w:t xml:space="preserve">, </w:t>
-      </w:r>
-      <w:proofErr w:type="spellStart"/>
-      <w:r>
-        <w:t>int</w:t>
-      </w:r>
-      <w:proofErr w:type="spellEnd"/>
-      <w:r>
-        <w:t xml:space="preserve"> </w:t>
-      </w:r>
-      <w:proofErr w:type="spellStart"/>
-      <w:r>
-        <w:t>len</w:t>
-      </w:r>
-      <w:proofErr w:type="spellEnd"/>
-      <w:r>
-        <w:t>)</w:t>
+        <w:t>void MessageQueue::enqueue(int type, void* src, int len)</w:t>
       </w:r>
     </w:p>
     <w:p>
@@ -5625,39 +5283,15 @@
         <w:tab/>
       </w:r>
       <w:r>
-        <w:t>copy {</w:t>
-      </w:r>
-      <w:proofErr w:type="spellStart"/>
-      <w:r>
-        <w:t>elementSize</w:t>
-      </w:r>
-      <w:proofErr w:type="spellEnd"/>
-      <w:r>
-        <w:t>} bytes from {</w:t>
-      </w:r>
-      <w:proofErr w:type="spellStart"/>
-      <w:r>
-        <w:t>src</w:t>
-      </w:r>
-      <w:proofErr w:type="spellEnd"/>
-      <w:r>
-        <w:t>} into an element in the message queue</w:t>
-      </w:r>
-    </w:p>
-    <w:p>
-      <w:pPr>
-        <w:pStyle w:val="code1"/>
-      </w:pPr>
-      <w:r>
-        <w:t xml:space="preserve">   record {</w:t>
-      </w:r>
-      <w:proofErr w:type="spellStart"/>
-      <w:r>
-        <w:t>len</w:t>
-      </w:r>
-      <w:proofErr w:type="spellEnd"/>
-      <w:r>
-        <w:t>}, so we can return it later</w:t>
+        <w:t>copy {elementSize} bytes from {src} into an element in the message queue</w:t>
+      </w:r>
+    </w:p>
+    <w:p>
+      <w:pPr>
+        <w:pStyle w:val="code1"/>
+      </w:pPr>
+      <w:r>
+        <w:t xml:space="preserve">   record {len}, so we can return it later</w:t>
       </w:r>
     </w:p>
     <w:p>
@@ -5686,12 +5320,10 @@
         <w:pStyle w:val="Heading3"/>
       </w:pPr>
       <w:bookmarkStart w:id="34" w:name="_Toc413090080"/>
-      <w:proofErr w:type="spellStart"/>
       <w:r>
         <w:t>Dequeue</w:t>
       </w:r>
       <w:bookmarkEnd w:id="34"/>
-      <w:proofErr w:type="spellEnd"/>
     </w:p>
     <w:p>
       <w:r>
@@ -5703,33 +5335,24 @@
       <w:r>
         <w:t xml:space="preserve">m the buffer, and writes it to </w:t>
       </w:r>
-      <w:proofErr w:type="spellStart"/>
       <w:r>
         <w:rPr>
           <w:b/>
         </w:rPr>
         <w:t>dest</w:t>
       </w:r>
-      <w:proofErr w:type="spellEnd"/>
       <w:r>
         <w:t xml:space="preserve">, and writes the number of </w:t>
       </w:r>
-      <w:proofErr w:type="spellStart"/>
-      <w:r>
-        <w:t>bytres</w:t>
-      </w:r>
-      <w:proofErr w:type="spellEnd"/>
-      <w:r>
-        <w:t xml:space="preserve"> read from the buffer to </w:t>
-      </w:r>
-      <w:proofErr w:type="spellStart"/>
+      <w:r>
+        <w:t xml:space="preserve">bytres read from the buffer to </w:t>
+      </w:r>
       <w:r>
         <w:rPr>
           <w:b/>
         </w:rPr>
         <w:t>len</w:t>
       </w:r>
-      <w:proofErr w:type="spellEnd"/>
       <w:r>
         <w:t>, and the</w:t>
       </w:r>
@@ -5759,55 +5382,7 @@
         </w:pBdr>
       </w:pPr>
       <w:r>
-        <w:t xml:space="preserve">void </w:t>
-      </w:r>
-      <w:proofErr w:type="spellStart"/>
-      <w:r>
-        <w:t>MessageQueue</w:t>
-      </w:r>
-      <w:proofErr w:type="spellEnd"/>
-      <w:r>
-        <w:t>::</w:t>
-      </w:r>
-      <w:proofErr w:type="spellStart"/>
-      <w:r>
-        <w:t>dequeue</w:t>
-      </w:r>
-      <w:proofErr w:type="spellEnd"/>
-      <w:r>
-        <w:t>(</w:t>
-      </w:r>
-      <w:proofErr w:type="spellStart"/>
-      <w:r>
-        <w:t>int</w:t>
-      </w:r>
-      <w:proofErr w:type="spellEnd"/>
-      <w:r>
-        <w:t xml:space="preserve">* type, void* </w:t>
-      </w:r>
-      <w:proofErr w:type="spellStart"/>
-      <w:r>
-        <w:t>dest</w:t>
-      </w:r>
-      <w:proofErr w:type="spellEnd"/>
-      <w:r>
-        <w:t xml:space="preserve">, </w:t>
-      </w:r>
-      <w:proofErr w:type="spellStart"/>
-      <w:r>
-        <w:t>int</w:t>
-      </w:r>
-      <w:proofErr w:type="spellEnd"/>
-      <w:r>
-        <w:t xml:space="preserve">* </w:t>
-      </w:r>
-      <w:proofErr w:type="spellStart"/>
-      <w:r>
-        <w:t>len</w:t>
-      </w:r>
-      <w:proofErr w:type="spellEnd"/>
-      <w:r>
-        <w:t>)</w:t>
+        <w:t>void MessageQueue::dequeue(int* type, void* dest, int* len)</w:t>
       </w:r>
     </w:p>
     <w:p>
@@ -5837,23 +5412,7 @@
         <w:tab/>
       </w:r>
       <w:r>
-        <w:t>copy {</w:t>
-      </w:r>
-      <w:proofErr w:type="spellStart"/>
-      <w:r>
-        <w:t>elementSize</w:t>
-      </w:r>
-      <w:proofErr w:type="spellEnd"/>
-      <w:r>
-        <w:t>} bytes from the queue into {</w:t>
-      </w:r>
-      <w:proofErr w:type="spellStart"/>
-      <w:r>
-        <w:t>dest</w:t>
-      </w:r>
-      <w:proofErr w:type="spellEnd"/>
-      <w:r>
-        <w:t>}</w:t>
+        <w:t>copy {elementSize} bytes from the queue into {dest}</w:t>
       </w:r>
     </w:p>
     <w:p>
@@ -5864,15 +5423,7 @@
         <w:t xml:space="preserve">   </w:t>
       </w:r>
       <w:r>
-        <w:t>write the number of bytes copied from the buffer to {</w:t>
-      </w:r>
-      <w:proofErr w:type="spellStart"/>
-      <w:r>
-        <w:t>len</w:t>
-      </w:r>
-      <w:proofErr w:type="spellEnd"/>
-      <w:r>
-        <w:t>}</w:t>
+        <w:t>write the number of bytes copied from the buffer to {len}</w:t>
       </w:r>
     </w:p>
     <w:p>
@@ -6468,23 +6019,23 @@
         </w:pBdr>
       </w:pPr>
       <w:r>
+        <w:tab/>
+      </w:r>
+      <w:r>
+        <w:tab/>
+        <w:t>if(flag == download request)</w:t>
+      </w:r>
+    </w:p>
+    <w:p>
+      <w:pPr>
+        <w:pStyle w:val="code2"/>
+        <w:pBdr>
+          <w:top w:val="single" w:sz="18" w:space="1" w:color="808080" w:themeColor="background1" w:themeShade="80"/>
+          <w:bottom w:val="single" w:sz="18" w:space="1" w:color="808080" w:themeColor="background1" w:themeShade="80"/>
+        </w:pBdr>
+      </w:pPr>
+      <w:r>
         <w:lastRenderedPageBreak/>
-        <w:tab/>
-      </w:r>
-      <w:r>
-        <w:tab/>
-        <w:t>if(flag == download request)</w:t>
-      </w:r>
-    </w:p>
-    <w:p>
-      <w:pPr>
-        <w:pStyle w:val="code2"/>
-        <w:pBdr>
-          <w:top w:val="single" w:sz="18" w:space="1" w:color="808080" w:themeColor="background1" w:themeShade="80"/>
-          <w:bottom w:val="single" w:sz="18" w:space="1" w:color="808080" w:themeColor="background1" w:themeShade="80"/>
-        </w:pBdr>
-      </w:pPr>
-      <w:r>
         <w:tab/>
       </w:r>
       <w:r>
@@ -6999,694 +6550,6 @@
     <w:p>
       <w:pPr>
         <w:pStyle w:val="code2"/>
-        <w:pBdr>
-          <w:top w:val="single" w:sz="18" w:space="1" w:color="808080" w:themeColor="background1" w:themeShade="80"/>
-          <w:bottom w:val="single" w:sz="18" w:space="1" w:color="808080" w:themeColor="background1" w:themeShade="80"/>
-        </w:pBdr>
-      </w:pPr>
-      <w:r>
-        <w:t>}</w:t>
-      </w:r>
-    </w:p>
-    <w:p/>
-    <w:p/>
-    <w:p/>
-    <w:p/>
-    <w:p>
-      <w:pPr>
-        <w:pStyle w:val="Heading3"/>
-      </w:pPr>
-      <w:r>
-        <w:lastRenderedPageBreak/>
-        <w:t>Stream</w:t>
-      </w:r>
-    </w:p>
-    <w:p>
-      <w:r>
-        <w:t>Reads from the currently selected music file, and multicasts it on the network</w:t>
-      </w:r>
-    </w:p>
-    <w:p/>
-    <w:p>
-      <w:pPr>
-        <w:pStyle w:val="code1"/>
-        <w:pBdr>
-          <w:top w:val="single" w:sz="18" w:space="1" w:color="808080" w:themeColor="background1" w:themeShade="80"/>
-          <w:bottom w:val="single" w:sz="18" w:space="1" w:color="808080" w:themeColor="background1" w:themeShade="80"/>
-        </w:pBdr>
-      </w:pPr>
-      <w:r>
-        <w:t>Stream()</w:t>
-      </w:r>
-    </w:p>
-    <w:p>
-      <w:pPr>
-        <w:pStyle w:val="code2"/>
-        <w:pBdr>
-          <w:top w:val="single" w:sz="18" w:space="1" w:color="808080" w:themeColor="background1" w:themeShade="80"/>
-          <w:bottom w:val="single" w:sz="18" w:space="1" w:color="808080" w:themeColor="background1" w:themeShade="80"/>
-        </w:pBdr>
-      </w:pPr>
-      <w:r>
-        <w:t>{</w:t>
-      </w:r>
-    </w:p>
-    <w:p>
-      <w:pPr>
-        <w:pStyle w:val="code1"/>
-        <w:pBdr>
-          <w:top w:val="single" w:sz="18" w:space="1" w:color="808080" w:themeColor="background1" w:themeShade="80"/>
-          <w:bottom w:val="single" w:sz="18" w:space="1" w:color="808080" w:themeColor="background1" w:themeShade="80"/>
-        </w:pBdr>
-      </w:pPr>
-      <w:r>
-        <w:tab/>
-        <w:t xml:space="preserve">While </w:t>
-      </w:r>
-    </w:p>
-    <w:p>
-      <w:pPr>
-        <w:pStyle w:val="code2"/>
-        <w:pBdr>
-          <w:top w:val="single" w:sz="18" w:space="1" w:color="808080" w:themeColor="background1" w:themeShade="80"/>
-          <w:bottom w:val="single" w:sz="18" w:space="1" w:color="808080" w:themeColor="background1" w:themeShade="80"/>
-        </w:pBdr>
-      </w:pPr>
-      <w:r>
-        <w:tab/>
-        <w:t>{</w:t>
-      </w:r>
-    </w:p>
-    <w:p>
-      <w:pPr>
-        <w:pStyle w:val="code1"/>
-        <w:pBdr>
-          <w:top w:val="single" w:sz="18" w:space="1" w:color="808080" w:themeColor="background1" w:themeShade="80"/>
-          <w:bottom w:val="single" w:sz="18" w:space="1" w:color="808080" w:themeColor="background1" w:themeShade="80"/>
-        </w:pBdr>
-      </w:pPr>
-      <w:r>
-        <w:tab/>
-      </w:r>
-      <w:r>
-        <w:tab/>
-        <w:t>get resources</w:t>
-      </w:r>
-    </w:p>
-    <w:p>
-      <w:pPr>
-        <w:pStyle w:val="code1"/>
-        <w:pBdr>
-          <w:top w:val="single" w:sz="18" w:space="1" w:color="808080" w:themeColor="background1" w:themeShade="80"/>
-          <w:bottom w:val="single" w:sz="18" w:space="1" w:color="808080" w:themeColor="background1" w:themeShade="80"/>
-        </w:pBdr>
-      </w:pPr>
-    </w:p>
-    <w:p>
-      <w:pPr>
-        <w:pStyle w:val="code2"/>
-        <w:pBdr>
-          <w:top w:val="single" w:sz="18" w:space="1" w:color="808080" w:themeColor="background1" w:themeShade="80"/>
-          <w:bottom w:val="single" w:sz="18" w:space="1" w:color="808080" w:themeColor="background1" w:themeShade="80"/>
-        </w:pBdr>
-      </w:pPr>
-      <w:r>
-        <w:tab/>
-      </w:r>
-      <w:r>
-        <w:tab/>
-        <w:t>if(there are Song requests)</w:t>
-      </w:r>
-    </w:p>
-    <w:p>
-      <w:pPr>
-        <w:pStyle w:val="code1"/>
-        <w:pBdr>
-          <w:top w:val="single" w:sz="18" w:space="1" w:color="808080" w:themeColor="background1" w:themeShade="80"/>
-          <w:bottom w:val="single" w:sz="18" w:space="1" w:color="808080" w:themeColor="background1" w:themeShade="80"/>
-        </w:pBdr>
-      </w:pPr>
-      <w:r>
-        <w:tab/>
-      </w:r>
-      <w:r>
-        <w:tab/>
-        <w:t>{</w:t>
-      </w:r>
-    </w:p>
-    <w:p>
-      <w:pPr>
-        <w:pStyle w:val="code2"/>
-        <w:pBdr>
-          <w:top w:val="single" w:sz="18" w:space="1" w:color="808080" w:themeColor="background1" w:themeShade="80"/>
-          <w:bottom w:val="single" w:sz="18" w:space="1" w:color="808080" w:themeColor="background1" w:themeShade="80"/>
-        </w:pBdr>
-      </w:pPr>
-      <w:r>
-        <w:tab/>
-      </w:r>
-      <w:r>
-        <w:tab/>
-      </w:r>
-      <w:r>
-        <w:tab/>
-        <w:t>Open the File(Song)</w:t>
-      </w:r>
-      <w:r>
-        <w:tab/>
-      </w:r>
-    </w:p>
-    <w:p>
-      <w:pPr>
-        <w:pStyle w:val="code2"/>
-        <w:pBdr>
-          <w:top w:val="single" w:sz="18" w:space="1" w:color="808080" w:themeColor="background1" w:themeShade="80"/>
-          <w:bottom w:val="single" w:sz="18" w:space="1" w:color="808080" w:themeColor="background1" w:themeShade="80"/>
-        </w:pBdr>
-      </w:pPr>
-      <w:r>
-        <w:tab/>
-      </w:r>
-      <w:r>
-        <w:tab/>
-      </w:r>
-    </w:p>
-    <w:p>
-      <w:pPr>
-        <w:pStyle w:val="code1"/>
-        <w:pBdr>
-          <w:top w:val="single" w:sz="18" w:space="1" w:color="808080" w:themeColor="background1" w:themeShade="80"/>
-          <w:bottom w:val="single" w:sz="18" w:space="1" w:color="808080" w:themeColor="background1" w:themeShade="80"/>
-        </w:pBdr>
-      </w:pPr>
-      <w:r>
-        <w:tab/>
-      </w:r>
-      <w:r>
-        <w:tab/>
-      </w:r>
-      <w:r>
-        <w:tab/>
-        <w:t>while</w:t>
-      </w:r>
-    </w:p>
-    <w:p>
-      <w:pPr>
-        <w:pStyle w:val="code2"/>
-        <w:pBdr>
-          <w:top w:val="single" w:sz="18" w:space="1" w:color="808080" w:themeColor="background1" w:themeShade="80"/>
-          <w:bottom w:val="single" w:sz="18" w:space="1" w:color="808080" w:themeColor="background1" w:themeShade="80"/>
-        </w:pBdr>
-      </w:pPr>
-      <w:r>
-        <w:tab/>
-      </w:r>
-      <w:r>
-        <w:tab/>
-      </w:r>
-      <w:r>
-        <w:tab/>
-        <w:t>{</w:t>
-      </w:r>
-    </w:p>
-    <w:p>
-      <w:pPr>
-        <w:pStyle w:val="code1"/>
-        <w:pBdr>
-          <w:top w:val="single" w:sz="18" w:space="1" w:color="808080" w:themeColor="background1" w:themeShade="80"/>
-          <w:bottom w:val="single" w:sz="18" w:space="1" w:color="808080" w:themeColor="background1" w:themeShade="80"/>
-        </w:pBdr>
-      </w:pPr>
-      <w:r>
-        <w:tab/>
-      </w:r>
-      <w:r>
-        <w:tab/>
-      </w:r>
-      <w:r>
-        <w:tab/>
-      </w:r>
-      <w:r>
-        <w:tab/>
-        <w:t>Start Playing Song</w:t>
-      </w:r>
-    </w:p>
-    <w:p>
-      <w:pPr>
-        <w:pStyle w:val="code1"/>
-        <w:pBdr>
-          <w:top w:val="single" w:sz="18" w:space="1" w:color="808080" w:themeColor="background1" w:themeShade="80"/>
-          <w:bottom w:val="single" w:sz="18" w:space="1" w:color="808080" w:themeColor="background1" w:themeShade="80"/>
-        </w:pBdr>
-      </w:pPr>
-    </w:p>
-    <w:p>
-      <w:pPr>
-        <w:pStyle w:val="code2"/>
-        <w:pBdr>
-          <w:top w:val="single" w:sz="18" w:space="1" w:color="808080" w:themeColor="background1" w:themeShade="80"/>
-          <w:bottom w:val="single" w:sz="18" w:space="1" w:color="808080" w:themeColor="background1" w:themeShade="80"/>
-        </w:pBdr>
-      </w:pPr>
-      <w:r>
-        <w:tab/>
-      </w:r>
-      <w:r>
-        <w:tab/>
-      </w:r>
-      <w:r>
-        <w:tab/>
-      </w:r>
-      <w:r>
-        <w:tab/>
-        <w:t>//Let Client know the song being played</w:t>
-      </w:r>
-      <w:r>
-        <w:tab/>
-      </w:r>
-      <w:r>
-        <w:tab/>
-      </w:r>
-      <w:r>
-        <w:tab/>
-      </w:r>
-      <w:r>
-        <w:tab/>
-      </w:r>
-      <w:r>
-        <w:tab/>
-      </w:r>
-    </w:p>
-    <w:p>
-      <w:pPr>
-        <w:pStyle w:val="code1"/>
-        <w:pBdr>
-          <w:top w:val="single" w:sz="18" w:space="1" w:color="808080" w:themeColor="background1" w:themeShade="80"/>
-          <w:bottom w:val="single" w:sz="18" w:space="1" w:color="808080" w:themeColor="background1" w:themeShade="80"/>
-        </w:pBdr>
-      </w:pPr>
-      <w:r>
-        <w:tab/>
-      </w:r>
-      <w:r>
-        <w:tab/>
-      </w:r>
-      <w:r>
-        <w:tab/>
-      </w:r>
-      <w:r>
-        <w:tab/>
-        <w:t>Multicast the audio using the UDP socket</w:t>
-      </w:r>
-      <w:r>
-        <w:tab/>
-      </w:r>
-      <w:r>
-        <w:tab/>
-      </w:r>
-      <w:r>
-        <w:tab/>
-      </w:r>
-      <w:r>
-        <w:tab/>
-      </w:r>
-    </w:p>
-    <w:p>
-      <w:pPr>
-        <w:pStyle w:val="code2"/>
-        <w:pBdr>
-          <w:top w:val="single" w:sz="18" w:space="1" w:color="808080" w:themeColor="background1" w:themeShade="80"/>
-          <w:bottom w:val="single" w:sz="18" w:space="1" w:color="808080" w:themeColor="background1" w:themeShade="80"/>
-        </w:pBdr>
-      </w:pPr>
-      <w:r>
-        <w:tab/>
-      </w:r>
-      <w:r>
-        <w:tab/>
-      </w:r>
-      <w:r>
-        <w:tab/>
-      </w:r>
-      <w:r>
-        <w:tab/>
-        <w:t>if(Song is complete)</w:t>
-      </w:r>
-    </w:p>
-    <w:p>
-      <w:pPr>
-        <w:pStyle w:val="code1"/>
-        <w:pBdr>
-          <w:top w:val="single" w:sz="18" w:space="1" w:color="808080" w:themeColor="background1" w:themeShade="80"/>
-          <w:bottom w:val="single" w:sz="18" w:space="1" w:color="808080" w:themeColor="background1" w:themeShade="80"/>
-        </w:pBdr>
-      </w:pPr>
-      <w:r>
-        <w:tab/>
-      </w:r>
-      <w:r>
-        <w:tab/>
-      </w:r>
-      <w:r>
-        <w:tab/>
-      </w:r>
-      <w:r>
-        <w:tab/>
-        <w:t>{</w:t>
-      </w:r>
-    </w:p>
-    <w:p>
-      <w:pPr>
-        <w:pStyle w:val="code2"/>
-        <w:pBdr>
-          <w:top w:val="single" w:sz="18" w:space="1" w:color="808080" w:themeColor="background1" w:themeShade="80"/>
-          <w:bottom w:val="single" w:sz="18" w:space="1" w:color="808080" w:themeColor="background1" w:themeShade="80"/>
-        </w:pBdr>
-      </w:pPr>
-      <w:r>
-        <w:tab/>
-      </w:r>
-      <w:r>
-        <w:tab/>
-      </w:r>
-      <w:r>
-        <w:tab/>
-      </w:r>
-      <w:r>
-        <w:tab/>
-      </w:r>
-      <w:r>
-        <w:tab/>
-        <w:t>Close File</w:t>
-      </w:r>
-    </w:p>
-    <w:p>
-      <w:pPr>
-        <w:pStyle w:val="code1"/>
-        <w:pBdr>
-          <w:top w:val="single" w:sz="18" w:space="1" w:color="808080" w:themeColor="background1" w:themeShade="80"/>
-          <w:bottom w:val="single" w:sz="18" w:space="1" w:color="808080" w:themeColor="background1" w:themeShade="80"/>
-        </w:pBdr>
-      </w:pPr>
-      <w:r>
-        <w:tab/>
-      </w:r>
-      <w:r>
-        <w:tab/>
-      </w:r>
-      <w:r>
-        <w:tab/>
-      </w:r>
-      <w:r>
-        <w:tab/>
-      </w:r>
-      <w:r>
-        <w:tab/>
-        <w:t>break</w:t>
-      </w:r>
-    </w:p>
-    <w:p>
-      <w:pPr>
-        <w:pStyle w:val="code2"/>
-        <w:pBdr>
-          <w:top w:val="single" w:sz="18" w:space="1" w:color="808080" w:themeColor="background1" w:themeShade="80"/>
-          <w:bottom w:val="single" w:sz="18" w:space="1" w:color="808080" w:themeColor="background1" w:themeShade="80"/>
-        </w:pBdr>
-      </w:pPr>
-      <w:r>
-        <w:tab/>
-      </w:r>
-      <w:r>
-        <w:tab/>
-      </w:r>
-      <w:r>
-        <w:tab/>
-      </w:r>
-      <w:r>
-        <w:tab/>
-        <w:t>}</w:t>
-      </w:r>
-      <w:r>
-        <w:tab/>
-      </w:r>
-    </w:p>
-    <w:p>
-      <w:pPr>
-        <w:pStyle w:val="code2"/>
-        <w:pBdr>
-          <w:top w:val="single" w:sz="18" w:space="1" w:color="808080" w:themeColor="background1" w:themeShade="80"/>
-          <w:bottom w:val="single" w:sz="18" w:space="1" w:color="808080" w:themeColor="background1" w:themeShade="80"/>
-        </w:pBdr>
-      </w:pPr>
-      <w:r>
-        <w:tab/>
-      </w:r>
-      <w:r>
-        <w:tab/>
-      </w:r>
-      <w:r>
-        <w:tab/>
-      </w:r>
-    </w:p>
-    <w:p>
-      <w:pPr>
-        <w:pStyle w:val="code1"/>
-        <w:pBdr>
-          <w:top w:val="single" w:sz="18" w:space="1" w:color="808080" w:themeColor="background1" w:themeShade="80"/>
-          <w:bottom w:val="single" w:sz="18" w:space="1" w:color="808080" w:themeColor="background1" w:themeShade="80"/>
-        </w:pBdr>
-      </w:pPr>
-      <w:r>
-        <w:tab/>
-      </w:r>
-      <w:r>
-        <w:tab/>
-      </w:r>
-      <w:r>
-        <w:tab/>
-      </w:r>
-      <w:r>
-        <w:tab/>
-        <w:t>if(there is a new request)</w:t>
-      </w:r>
-    </w:p>
-    <w:p>
-      <w:pPr>
-        <w:pStyle w:val="code2"/>
-        <w:pBdr>
-          <w:top w:val="single" w:sz="18" w:space="1" w:color="808080" w:themeColor="background1" w:themeShade="80"/>
-          <w:bottom w:val="single" w:sz="18" w:space="1" w:color="808080" w:themeColor="background1" w:themeShade="80"/>
-        </w:pBdr>
-      </w:pPr>
-      <w:r>
-        <w:tab/>
-      </w:r>
-      <w:r>
-        <w:tab/>
-      </w:r>
-      <w:r>
-        <w:tab/>
-      </w:r>
-      <w:r>
-        <w:tab/>
-        <w:t>{</w:t>
-      </w:r>
-    </w:p>
-    <w:p>
-      <w:pPr>
-        <w:pStyle w:val="code1"/>
-        <w:pBdr>
-          <w:top w:val="single" w:sz="18" w:space="1" w:color="808080" w:themeColor="background1" w:themeShade="80"/>
-          <w:bottom w:val="single" w:sz="18" w:space="1" w:color="808080" w:themeColor="background1" w:themeShade="80"/>
-        </w:pBdr>
-      </w:pPr>
-      <w:r>
-        <w:tab/>
-      </w:r>
-      <w:r>
-        <w:tab/>
-      </w:r>
-      <w:r>
-        <w:tab/>
-      </w:r>
-      <w:r>
-        <w:tab/>
-      </w:r>
-      <w:r>
-        <w:tab/>
-        <w:t>Close File</w:t>
-      </w:r>
-    </w:p>
-    <w:p>
-      <w:pPr>
-        <w:pStyle w:val="code2"/>
-        <w:pBdr>
-          <w:top w:val="single" w:sz="18" w:space="1" w:color="808080" w:themeColor="background1" w:themeShade="80"/>
-          <w:bottom w:val="single" w:sz="18" w:space="1" w:color="808080" w:themeColor="background1" w:themeShade="80"/>
-        </w:pBdr>
-      </w:pPr>
-      <w:r>
-        <w:tab/>
-      </w:r>
-      <w:r>
-        <w:tab/>
-      </w:r>
-      <w:r>
-        <w:tab/>
-      </w:r>
-      <w:r>
-        <w:tab/>
-      </w:r>
-      <w:r>
-        <w:tab/>
-        <w:t>break</w:t>
-      </w:r>
-    </w:p>
-    <w:p>
-      <w:pPr>
-        <w:pStyle w:val="code1"/>
-        <w:pBdr>
-          <w:top w:val="single" w:sz="18" w:space="1" w:color="808080" w:themeColor="background1" w:themeShade="80"/>
-          <w:bottom w:val="single" w:sz="18" w:space="1" w:color="808080" w:themeColor="background1" w:themeShade="80"/>
-        </w:pBdr>
-      </w:pPr>
-      <w:r>
-        <w:tab/>
-      </w:r>
-      <w:r>
-        <w:tab/>
-      </w:r>
-      <w:r>
-        <w:tab/>
-      </w:r>
-      <w:r>
-        <w:t>}</w:t>
-      </w:r>
-    </w:p>
-    <w:p>
-      <w:pPr>
-        <w:pStyle w:val="code2"/>
-        <w:pBdr>
-          <w:top w:val="single" w:sz="18" w:space="1" w:color="808080" w:themeColor="background1" w:themeShade="80"/>
-          <w:bottom w:val="single" w:sz="18" w:space="1" w:color="808080" w:themeColor="background1" w:themeShade="80"/>
-        </w:pBdr>
-      </w:pPr>
-      <w:r>
-        <w:tab/>
-      </w:r>
-      <w:r>
-        <w:tab/>
-      </w:r>
-      <w:r>
-        <w:t>}</w:t>
-      </w:r>
-    </w:p>
-    <w:p>
-      <w:pPr>
-        <w:pStyle w:val="code1"/>
-        <w:pBdr>
-          <w:top w:val="single" w:sz="18" w:space="1" w:color="808080" w:themeColor="background1" w:themeShade="80"/>
-          <w:bottom w:val="single" w:sz="18" w:space="1" w:color="808080" w:themeColor="background1" w:themeShade="80"/>
-        </w:pBdr>
-      </w:pPr>
-      <w:r>
-        <w:tab/>
-      </w:r>
-      <w:r>
-        <w:t>}</w:t>
-      </w:r>
-    </w:p>
-    <w:p>
-      <w:pPr>
-        <w:pStyle w:val="code1"/>
-        <w:pBdr>
-          <w:top w:val="single" w:sz="18" w:space="1" w:color="808080" w:themeColor="background1" w:themeShade="80"/>
-          <w:bottom w:val="single" w:sz="18" w:space="1" w:color="808080" w:themeColor="background1" w:themeShade="80"/>
-        </w:pBdr>
-      </w:pPr>
-    </w:p>
-    <w:p>
-      <w:pPr>
-        <w:pStyle w:val="code2"/>
-        <w:pBdr>
-          <w:top w:val="single" w:sz="18" w:space="1" w:color="808080" w:themeColor="background1" w:themeShade="80"/>
-          <w:bottom w:val="single" w:sz="18" w:space="1" w:color="808080" w:themeColor="background1" w:themeShade="80"/>
-        </w:pBdr>
-      </w:pPr>
-      <w:r>
-        <w:tab/>
-      </w:r>
-      <w:r>
-        <w:t>if(stopped)</w:t>
-      </w:r>
-    </w:p>
-    <w:p>
-      <w:pPr>
-        <w:pStyle w:val="code1"/>
-        <w:pBdr>
-          <w:top w:val="single" w:sz="18" w:space="1" w:color="808080" w:themeColor="background1" w:themeShade="80"/>
-          <w:bottom w:val="single" w:sz="18" w:space="1" w:color="808080" w:themeColor="background1" w:themeShade="80"/>
-        </w:pBdr>
-      </w:pPr>
-      <w:r>
-        <w:tab/>
-      </w:r>
-      <w:r>
-        <w:t>{</w:t>
-      </w:r>
-    </w:p>
-    <w:p>
-      <w:pPr>
-        <w:pStyle w:val="code2"/>
-        <w:pBdr>
-          <w:top w:val="single" w:sz="18" w:space="1" w:color="808080" w:themeColor="background1" w:themeShade="80"/>
-          <w:bottom w:val="single" w:sz="18" w:space="1" w:color="808080" w:themeColor="background1" w:themeShade="80"/>
-        </w:pBdr>
-      </w:pPr>
-      <w:r>
-        <w:tab/>
-      </w:r>
-      <w:r>
-        <w:tab/>
-      </w:r>
-      <w:r>
-        <w:t>free resources</w:t>
-      </w:r>
-    </w:p>
-    <w:p>
-      <w:pPr>
-        <w:pStyle w:val="code1"/>
-        <w:pBdr>
-          <w:top w:val="single" w:sz="18" w:space="1" w:color="808080" w:themeColor="background1" w:themeShade="80"/>
-          <w:bottom w:val="single" w:sz="18" w:space="1" w:color="808080" w:themeColor="background1" w:themeShade="80"/>
-        </w:pBdr>
-      </w:pPr>
-      <w:r>
-        <w:tab/>
-        <w:t>}</w:t>
-      </w:r>
-      <w:r>
-        <w:tab/>
-      </w:r>
-    </w:p>
-    <w:p>
-      <w:pPr>
-        <w:pStyle w:val="code2"/>
-        <w:pBdr>
-          <w:top w:val="single" w:sz="18" w:space="1" w:color="808080" w:themeColor="background1" w:themeShade="80"/>
-          <w:bottom w:val="single" w:sz="18" w:space="1" w:color="808080" w:themeColor="background1" w:themeShade="80"/>
-        </w:pBdr>
-      </w:pPr>
-      <w:r>
-        <w:t xml:space="preserve">  </w:t>
-      </w:r>
-      <w:r>
-        <w:t>}</w:t>
-      </w:r>
-    </w:p>
-    <w:p>
-      <w:pPr>
-        <w:pStyle w:val="code1"/>
         <w:pBdr>
           <w:top w:val="single" w:sz="18" w:space="1" w:color="808080" w:themeColor="background1" w:themeShade="80"/>
           <w:bottom w:val="single" w:sz="18" w:space="1" w:color="808080" w:themeColor="background1" w:themeShade="80"/>
@@ -7703,6 +6566,680 @@
     <w:p/>
     <w:p>
       <w:pPr>
+        <w:pStyle w:val="Heading3"/>
+      </w:pPr>
+      <w:r>
+        <w:lastRenderedPageBreak/>
+        <w:t>Stream</w:t>
+      </w:r>
+    </w:p>
+    <w:p>
+      <w:r>
+        <w:t>Reads from the currently selected music file, and multicasts it on the network</w:t>
+      </w:r>
+    </w:p>
+    <w:p/>
+    <w:p>
+      <w:pPr>
+        <w:pStyle w:val="code1"/>
+        <w:pBdr>
+          <w:top w:val="single" w:sz="18" w:space="1" w:color="808080" w:themeColor="background1" w:themeShade="80"/>
+          <w:bottom w:val="single" w:sz="18" w:space="1" w:color="808080" w:themeColor="background1" w:themeShade="80"/>
+        </w:pBdr>
+      </w:pPr>
+      <w:r>
+        <w:t>Stream()</w:t>
+      </w:r>
+    </w:p>
+    <w:p>
+      <w:pPr>
+        <w:pStyle w:val="code2"/>
+        <w:pBdr>
+          <w:top w:val="single" w:sz="18" w:space="1" w:color="808080" w:themeColor="background1" w:themeShade="80"/>
+          <w:bottom w:val="single" w:sz="18" w:space="1" w:color="808080" w:themeColor="background1" w:themeShade="80"/>
+        </w:pBdr>
+      </w:pPr>
+      <w:r>
+        <w:t>{</w:t>
+      </w:r>
+    </w:p>
+    <w:p>
+      <w:pPr>
+        <w:pStyle w:val="code1"/>
+        <w:pBdr>
+          <w:top w:val="single" w:sz="18" w:space="1" w:color="808080" w:themeColor="background1" w:themeShade="80"/>
+          <w:bottom w:val="single" w:sz="18" w:space="1" w:color="808080" w:themeColor="background1" w:themeShade="80"/>
+        </w:pBdr>
+      </w:pPr>
+      <w:r>
+        <w:tab/>
+        <w:t xml:space="preserve">While </w:t>
+      </w:r>
+    </w:p>
+    <w:p>
+      <w:pPr>
+        <w:pStyle w:val="code2"/>
+        <w:pBdr>
+          <w:top w:val="single" w:sz="18" w:space="1" w:color="808080" w:themeColor="background1" w:themeShade="80"/>
+          <w:bottom w:val="single" w:sz="18" w:space="1" w:color="808080" w:themeColor="background1" w:themeShade="80"/>
+        </w:pBdr>
+      </w:pPr>
+      <w:r>
+        <w:tab/>
+        <w:t>{</w:t>
+      </w:r>
+    </w:p>
+    <w:p>
+      <w:pPr>
+        <w:pStyle w:val="code1"/>
+        <w:pBdr>
+          <w:top w:val="single" w:sz="18" w:space="1" w:color="808080" w:themeColor="background1" w:themeShade="80"/>
+          <w:bottom w:val="single" w:sz="18" w:space="1" w:color="808080" w:themeColor="background1" w:themeShade="80"/>
+        </w:pBdr>
+      </w:pPr>
+      <w:r>
+        <w:tab/>
+      </w:r>
+      <w:r>
+        <w:tab/>
+        <w:t>get resources</w:t>
+      </w:r>
+    </w:p>
+    <w:p>
+      <w:pPr>
+        <w:pStyle w:val="code1"/>
+        <w:pBdr>
+          <w:top w:val="single" w:sz="18" w:space="1" w:color="808080" w:themeColor="background1" w:themeShade="80"/>
+          <w:bottom w:val="single" w:sz="18" w:space="1" w:color="808080" w:themeColor="background1" w:themeShade="80"/>
+        </w:pBdr>
+      </w:pPr>
+    </w:p>
+    <w:p>
+      <w:pPr>
+        <w:pStyle w:val="code2"/>
+        <w:pBdr>
+          <w:top w:val="single" w:sz="18" w:space="1" w:color="808080" w:themeColor="background1" w:themeShade="80"/>
+          <w:bottom w:val="single" w:sz="18" w:space="1" w:color="808080" w:themeColor="background1" w:themeShade="80"/>
+        </w:pBdr>
+      </w:pPr>
+      <w:r>
+        <w:tab/>
+      </w:r>
+      <w:r>
+        <w:tab/>
+        <w:t>if(there are Song requests)</w:t>
+      </w:r>
+    </w:p>
+    <w:p>
+      <w:pPr>
+        <w:pStyle w:val="code1"/>
+        <w:pBdr>
+          <w:top w:val="single" w:sz="18" w:space="1" w:color="808080" w:themeColor="background1" w:themeShade="80"/>
+          <w:bottom w:val="single" w:sz="18" w:space="1" w:color="808080" w:themeColor="background1" w:themeShade="80"/>
+        </w:pBdr>
+      </w:pPr>
+      <w:r>
+        <w:tab/>
+      </w:r>
+      <w:r>
+        <w:tab/>
+        <w:t>{</w:t>
+      </w:r>
+    </w:p>
+    <w:p>
+      <w:pPr>
+        <w:pStyle w:val="code2"/>
+        <w:pBdr>
+          <w:top w:val="single" w:sz="18" w:space="1" w:color="808080" w:themeColor="background1" w:themeShade="80"/>
+          <w:bottom w:val="single" w:sz="18" w:space="1" w:color="808080" w:themeColor="background1" w:themeShade="80"/>
+        </w:pBdr>
+      </w:pPr>
+      <w:r>
+        <w:tab/>
+      </w:r>
+      <w:r>
+        <w:tab/>
+      </w:r>
+      <w:r>
+        <w:tab/>
+        <w:t>Open the File(Song)</w:t>
+      </w:r>
+      <w:r>
+        <w:tab/>
+      </w:r>
+    </w:p>
+    <w:p>
+      <w:pPr>
+        <w:pStyle w:val="code2"/>
+        <w:pBdr>
+          <w:top w:val="single" w:sz="18" w:space="1" w:color="808080" w:themeColor="background1" w:themeShade="80"/>
+          <w:bottom w:val="single" w:sz="18" w:space="1" w:color="808080" w:themeColor="background1" w:themeShade="80"/>
+        </w:pBdr>
+      </w:pPr>
+      <w:r>
+        <w:tab/>
+      </w:r>
+      <w:r>
+        <w:tab/>
+      </w:r>
+    </w:p>
+    <w:p>
+      <w:pPr>
+        <w:pStyle w:val="code1"/>
+        <w:pBdr>
+          <w:top w:val="single" w:sz="18" w:space="1" w:color="808080" w:themeColor="background1" w:themeShade="80"/>
+          <w:bottom w:val="single" w:sz="18" w:space="1" w:color="808080" w:themeColor="background1" w:themeShade="80"/>
+        </w:pBdr>
+      </w:pPr>
+      <w:r>
+        <w:tab/>
+      </w:r>
+      <w:r>
+        <w:tab/>
+      </w:r>
+      <w:r>
+        <w:tab/>
+        <w:t>while</w:t>
+      </w:r>
+    </w:p>
+    <w:p>
+      <w:pPr>
+        <w:pStyle w:val="code2"/>
+        <w:pBdr>
+          <w:top w:val="single" w:sz="18" w:space="1" w:color="808080" w:themeColor="background1" w:themeShade="80"/>
+          <w:bottom w:val="single" w:sz="18" w:space="1" w:color="808080" w:themeColor="background1" w:themeShade="80"/>
+        </w:pBdr>
+      </w:pPr>
+      <w:r>
+        <w:tab/>
+      </w:r>
+      <w:r>
+        <w:tab/>
+      </w:r>
+      <w:r>
+        <w:tab/>
+        <w:t>{</w:t>
+      </w:r>
+    </w:p>
+    <w:p>
+      <w:pPr>
+        <w:pStyle w:val="code1"/>
+        <w:pBdr>
+          <w:top w:val="single" w:sz="18" w:space="1" w:color="808080" w:themeColor="background1" w:themeShade="80"/>
+          <w:bottom w:val="single" w:sz="18" w:space="1" w:color="808080" w:themeColor="background1" w:themeShade="80"/>
+        </w:pBdr>
+      </w:pPr>
+      <w:r>
+        <w:tab/>
+      </w:r>
+      <w:r>
+        <w:tab/>
+      </w:r>
+      <w:r>
+        <w:tab/>
+      </w:r>
+      <w:r>
+        <w:tab/>
+        <w:t>Start Playing Song</w:t>
+      </w:r>
+    </w:p>
+    <w:p>
+      <w:pPr>
+        <w:pStyle w:val="code1"/>
+        <w:pBdr>
+          <w:top w:val="single" w:sz="18" w:space="1" w:color="808080" w:themeColor="background1" w:themeShade="80"/>
+          <w:bottom w:val="single" w:sz="18" w:space="1" w:color="808080" w:themeColor="background1" w:themeShade="80"/>
+        </w:pBdr>
+      </w:pPr>
+    </w:p>
+    <w:p>
+      <w:pPr>
+        <w:pStyle w:val="code2"/>
+        <w:pBdr>
+          <w:top w:val="single" w:sz="18" w:space="1" w:color="808080" w:themeColor="background1" w:themeShade="80"/>
+          <w:bottom w:val="single" w:sz="18" w:space="1" w:color="808080" w:themeColor="background1" w:themeShade="80"/>
+        </w:pBdr>
+      </w:pPr>
+      <w:r>
+        <w:tab/>
+      </w:r>
+      <w:r>
+        <w:tab/>
+      </w:r>
+      <w:r>
+        <w:tab/>
+      </w:r>
+      <w:r>
+        <w:tab/>
+        <w:t>//Let Client know the song being played</w:t>
+      </w:r>
+      <w:r>
+        <w:tab/>
+      </w:r>
+      <w:r>
+        <w:tab/>
+      </w:r>
+      <w:r>
+        <w:tab/>
+      </w:r>
+      <w:r>
+        <w:tab/>
+      </w:r>
+      <w:r>
+        <w:tab/>
+      </w:r>
+    </w:p>
+    <w:p>
+      <w:pPr>
+        <w:pStyle w:val="code1"/>
+        <w:pBdr>
+          <w:top w:val="single" w:sz="18" w:space="1" w:color="808080" w:themeColor="background1" w:themeShade="80"/>
+          <w:bottom w:val="single" w:sz="18" w:space="1" w:color="808080" w:themeColor="background1" w:themeShade="80"/>
+        </w:pBdr>
+      </w:pPr>
+      <w:r>
+        <w:tab/>
+      </w:r>
+      <w:r>
+        <w:tab/>
+      </w:r>
+      <w:r>
+        <w:tab/>
+      </w:r>
+      <w:r>
+        <w:tab/>
+        <w:t>Multicast the audio using the UDP socket</w:t>
+      </w:r>
+      <w:r>
+        <w:tab/>
+      </w:r>
+      <w:r>
+        <w:tab/>
+      </w:r>
+      <w:r>
+        <w:tab/>
+      </w:r>
+      <w:r>
+        <w:tab/>
+      </w:r>
+    </w:p>
+    <w:p>
+      <w:pPr>
+        <w:pStyle w:val="code2"/>
+        <w:pBdr>
+          <w:top w:val="single" w:sz="18" w:space="1" w:color="808080" w:themeColor="background1" w:themeShade="80"/>
+          <w:bottom w:val="single" w:sz="18" w:space="1" w:color="808080" w:themeColor="background1" w:themeShade="80"/>
+        </w:pBdr>
+      </w:pPr>
+      <w:r>
+        <w:tab/>
+      </w:r>
+      <w:r>
+        <w:tab/>
+      </w:r>
+      <w:r>
+        <w:tab/>
+      </w:r>
+      <w:r>
+        <w:tab/>
+        <w:t>if(Song is complete)</w:t>
+      </w:r>
+    </w:p>
+    <w:p>
+      <w:pPr>
+        <w:pStyle w:val="code1"/>
+        <w:pBdr>
+          <w:top w:val="single" w:sz="18" w:space="1" w:color="808080" w:themeColor="background1" w:themeShade="80"/>
+          <w:bottom w:val="single" w:sz="18" w:space="1" w:color="808080" w:themeColor="background1" w:themeShade="80"/>
+        </w:pBdr>
+      </w:pPr>
+      <w:r>
+        <w:tab/>
+      </w:r>
+      <w:r>
+        <w:tab/>
+      </w:r>
+      <w:r>
+        <w:tab/>
+      </w:r>
+      <w:r>
+        <w:tab/>
+        <w:t>{</w:t>
+      </w:r>
+    </w:p>
+    <w:p>
+      <w:pPr>
+        <w:pStyle w:val="code2"/>
+        <w:pBdr>
+          <w:top w:val="single" w:sz="18" w:space="1" w:color="808080" w:themeColor="background1" w:themeShade="80"/>
+          <w:bottom w:val="single" w:sz="18" w:space="1" w:color="808080" w:themeColor="background1" w:themeShade="80"/>
+        </w:pBdr>
+      </w:pPr>
+      <w:r>
+        <w:tab/>
+      </w:r>
+      <w:r>
+        <w:tab/>
+      </w:r>
+      <w:r>
+        <w:tab/>
+      </w:r>
+      <w:r>
+        <w:tab/>
+      </w:r>
+      <w:r>
+        <w:tab/>
+        <w:t>Close File</w:t>
+      </w:r>
+    </w:p>
+    <w:p>
+      <w:pPr>
+        <w:pStyle w:val="code1"/>
+        <w:pBdr>
+          <w:top w:val="single" w:sz="18" w:space="1" w:color="808080" w:themeColor="background1" w:themeShade="80"/>
+          <w:bottom w:val="single" w:sz="18" w:space="1" w:color="808080" w:themeColor="background1" w:themeShade="80"/>
+        </w:pBdr>
+      </w:pPr>
+      <w:r>
+        <w:tab/>
+      </w:r>
+      <w:r>
+        <w:tab/>
+      </w:r>
+      <w:r>
+        <w:tab/>
+      </w:r>
+      <w:r>
+        <w:tab/>
+      </w:r>
+      <w:r>
+        <w:tab/>
+        <w:t>break</w:t>
+      </w:r>
+    </w:p>
+    <w:p>
+      <w:pPr>
+        <w:pStyle w:val="code2"/>
+        <w:pBdr>
+          <w:top w:val="single" w:sz="18" w:space="1" w:color="808080" w:themeColor="background1" w:themeShade="80"/>
+          <w:bottom w:val="single" w:sz="18" w:space="1" w:color="808080" w:themeColor="background1" w:themeShade="80"/>
+        </w:pBdr>
+      </w:pPr>
+      <w:r>
+        <w:tab/>
+      </w:r>
+      <w:r>
+        <w:tab/>
+      </w:r>
+      <w:r>
+        <w:tab/>
+      </w:r>
+      <w:r>
+        <w:tab/>
+        <w:t>}</w:t>
+      </w:r>
+      <w:r>
+        <w:tab/>
+      </w:r>
+    </w:p>
+    <w:p>
+      <w:pPr>
+        <w:pStyle w:val="code2"/>
+        <w:pBdr>
+          <w:top w:val="single" w:sz="18" w:space="1" w:color="808080" w:themeColor="background1" w:themeShade="80"/>
+          <w:bottom w:val="single" w:sz="18" w:space="1" w:color="808080" w:themeColor="background1" w:themeShade="80"/>
+        </w:pBdr>
+      </w:pPr>
+      <w:r>
+        <w:tab/>
+      </w:r>
+      <w:r>
+        <w:tab/>
+      </w:r>
+      <w:r>
+        <w:tab/>
+      </w:r>
+    </w:p>
+    <w:p>
+      <w:pPr>
+        <w:pStyle w:val="code1"/>
+        <w:pBdr>
+          <w:top w:val="single" w:sz="18" w:space="1" w:color="808080" w:themeColor="background1" w:themeShade="80"/>
+          <w:bottom w:val="single" w:sz="18" w:space="1" w:color="808080" w:themeColor="background1" w:themeShade="80"/>
+        </w:pBdr>
+      </w:pPr>
+      <w:r>
+        <w:tab/>
+      </w:r>
+      <w:r>
+        <w:tab/>
+      </w:r>
+      <w:r>
+        <w:tab/>
+      </w:r>
+      <w:r>
+        <w:tab/>
+        <w:t>if(there is a new request)</w:t>
+      </w:r>
+    </w:p>
+    <w:p>
+      <w:pPr>
+        <w:pStyle w:val="code2"/>
+        <w:pBdr>
+          <w:top w:val="single" w:sz="18" w:space="1" w:color="808080" w:themeColor="background1" w:themeShade="80"/>
+          <w:bottom w:val="single" w:sz="18" w:space="1" w:color="808080" w:themeColor="background1" w:themeShade="80"/>
+        </w:pBdr>
+      </w:pPr>
+      <w:r>
+        <w:tab/>
+      </w:r>
+      <w:r>
+        <w:tab/>
+      </w:r>
+      <w:r>
+        <w:tab/>
+      </w:r>
+      <w:r>
+        <w:tab/>
+        <w:t>{</w:t>
+      </w:r>
+    </w:p>
+    <w:p>
+      <w:pPr>
+        <w:pStyle w:val="code1"/>
+        <w:pBdr>
+          <w:top w:val="single" w:sz="18" w:space="1" w:color="808080" w:themeColor="background1" w:themeShade="80"/>
+          <w:bottom w:val="single" w:sz="18" w:space="1" w:color="808080" w:themeColor="background1" w:themeShade="80"/>
+        </w:pBdr>
+      </w:pPr>
+      <w:r>
+        <w:tab/>
+      </w:r>
+      <w:r>
+        <w:tab/>
+      </w:r>
+      <w:r>
+        <w:tab/>
+      </w:r>
+      <w:r>
+        <w:tab/>
+      </w:r>
+      <w:r>
+        <w:tab/>
+        <w:t>Close File</w:t>
+      </w:r>
+    </w:p>
+    <w:p>
+      <w:pPr>
+        <w:pStyle w:val="code2"/>
+        <w:pBdr>
+          <w:top w:val="single" w:sz="18" w:space="1" w:color="808080" w:themeColor="background1" w:themeShade="80"/>
+          <w:bottom w:val="single" w:sz="18" w:space="1" w:color="808080" w:themeColor="background1" w:themeShade="80"/>
+        </w:pBdr>
+      </w:pPr>
+      <w:r>
+        <w:tab/>
+      </w:r>
+      <w:r>
+        <w:tab/>
+      </w:r>
+      <w:r>
+        <w:tab/>
+      </w:r>
+      <w:r>
+        <w:tab/>
+      </w:r>
+      <w:r>
+        <w:tab/>
+        <w:t>break</w:t>
+      </w:r>
+    </w:p>
+    <w:p>
+      <w:pPr>
+        <w:pStyle w:val="code1"/>
+        <w:pBdr>
+          <w:top w:val="single" w:sz="18" w:space="1" w:color="808080" w:themeColor="background1" w:themeShade="80"/>
+          <w:bottom w:val="single" w:sz="18" w:space="1" w:color="808080" w:themeColor="background1" w:themeShade="80"/>
+        </w:pBdr>
+      </w:pPr>
+      <w:r>
+        <w:tab/>
+      </w:r>
+      <w:r>
+        <w:tab/>
+      </w:r>
+      <w:r>
+        <w:tab/>
+        <w:t>}</w:t>
+      </w:r>
+    </w:p>
+    <w:p>
+      <w:pPr>
+        <w:pStyle w:val="code2"/>
+        <w:pBdr>
+          <w:top w:val="single" w:sz="18" w:space="1" w:color="808080" w:themeColor="background1" w:themeShade="80"/>
+          <w:bottom w:val="single" w:sz="18" w:space="1" w:color="808080" w:themeColor="background1" w:themeShade="80"/>
+        </w:pBdr>
+      </w:pPr>
+      <w:r>
+        <w:tab/>
+      </w:r>
+      <w:r>
+        <w:tab/>
+        <w:t>}</w:t>
+      </w:r>
+    </w:p>
+    <w:p>
+      <w:pPr>
+        <w:pStyle w:val="code1"/>
+        <w:pBdr>
+          <w:top w:val="single" w:sz="18" w:space="1" w:color="808080" w:themeColor="background1" w:themeShade="80"/>
+          <w:bottom w:val="single" w:sz="18" w:space="1" w:color="808080" w:themeColor="background1" w:themeShade="80"/>
+        </w:pBdr>
+      </w:pPr>
+      <w:r>
+        <w:tab/>
+        <w:t>}</w:t>
+      </w:r>
+    </w:p>
+    <w:p>
+      <w:pPr>
+        <w:pStyle w:val="code1"/>
+        <w:pBdr>
+          <w:top w:val="single" w:sz="18" w:space="1" w:color="808080" w:themeColor="background1" w:themeShade="80"/>
+          <w:bottom w:val="single" w:sz="18" w:space="1" w:color="808080" w:themeColor="background1" w:themeShade="80"/>
+        </w:pBdr>
+      </w:pPr>
+    </w:p>
+    <w:p>
+      <w:pPr>
+        <w:pStyle w:val="code2"/>
+        <w:pBdr>
+          <w:top w:val="single" w:sz="18" w:space="1" w:color="808080" w:themeColor="background1" w:themeShade="80"/>
+          <w:bottom w:val="single" w:sz="18" w:space="1" w:color="808080" w:themeColor="background1" w:themeShade="80"/>
+        </w:pBdr>
+      </w:pPr>
+      <w:r>
+        <w:tab/>
+        <w:t>if(stopped)</w:t>
+      </w:r>
+    </w:p>
+    <w:p>
+      <w:pPr>
+        <w:pStyle w:val="code1"/>
+        <w:pBdr>
+          <w:top w:val="single" w:sz="18" w:space="1" w:color="808080" w:themeColor="background1" w:themeShade="80"/>
+          <w:bottom w:val="single" w:sz="18" w:space="1" w:color="808080" w:themeColor="background1" w:themeShade="80"/>
+        </w:pBdr>
+      </w:pPr>
+      <w:r>
+        <w:tab/>
+        <w:t>{</w:t>
+      </w:r>
+    </w:p>
+    <w:p>
+      <w:pPr>
+        <w:pStyle w:val="code2"/>
+        <w:pBdr>
+          <w:top w:val="single" w:sz="18" w:space="1" w:color="808080" w:themeColor="background1" w:themeShade="80"/>
+          <w:bottom w:val="single" w:sz="18" w:space="1" w:color="808080" w:themeColor="background1" w:themeShade="80"/>
+        </w:pBdr>
+      </w:pPr>
+      <w:r>
+        <w:tab/>
+      </w:r>
+      <w:r>
+        <w:tab/>
+        <w:t>free resources</w:t>
+      </w:r>
+    </w:p>
+    <w:p>
+      <w:pPr>
+        <w:pStyle w:val="code1"/>
+        <w:pBdr>
+          <w:top w:val="single" w:sz="18" w:space="1" w:color="808080" w:themeColor="background1" w:themeShade="80"/>
+          <w:bottom w:val="single" w:sz="18" w:space="1" w:color="808080" w:themeColor="background1" w:themeShade="80"/>
+        </w:pBdr>
+      </w:pPr>
+      <w:r>
+        <w:tab/>
+        <w:t>}</w:t>
+      </w:r>
+      <w:r>
+        <w:tab/>
+      </w:r>
+    </w:p>
+    <w:p>
+      <w:pPr>
+        <w:pStyle w:val="code2"/>
+        <w:pBdr>
+          <w:top w:val="single" w:sz="18" w:space="1" w:color="808080" w:themeColor="background1" w:themeShade="80"/>
+          <w:bottom w:val="single" w:sz="18" w:space="1" w:color="808080" w:themeColor="background1" w:themeShade="80"/>
+        </w:pBdr>
+      </w:pPr>
+      <w:r>
+        <w:t xml:space="preserve">  }</w:t>
+      </w:r>
+    </w:p>
+    <w:p>
+      <w:pPr>
+        <w:pStyle w:val="code1"/>
+        <w:pBdr>
+          <w:top w:val="single" w:sz="18" w:space="1" w:color="808080" w:themeColor="background1" w:themeShade="80"/>
+          <w:bottom w:val="single" w:sz="18" w:space="1" w:color="808080" w:themeColor="background1" w:themeShade="80"/>
+        </w:pBdr>
+      </w:pPr>
+      <w:r>
+        <w:t>}</w:t>
+      </w:r>
+    </w:p>
+    <w:p/>
+    <w:p/>
+    <w:p/>
+    <w:p/>
+    <w:p/>
+    <w:p>
+      <w:pPr>
         <w:pStyle w:val="Heading2"/>
       </w:pPr>
       <w:r>
@@ -7746,15 +7283,10 @@
         <w:t>process. If</w:t>
       </w:r>
       <w:r>
-        <w:t xml:space="preserve"> the received data is music data, it will be written to a file, or forwarded to the music buffering process. Otherwise, it is control information, like requesting to download a file,</w:t>
-      </w:r>
-      <w:r>
-        <w:t xml:space="preserve"> </w:t>
-      </w:r>
-      <w:r>
-        <w:t>or requesting to change streams. Running as long as the program is in the connected state.</w:t>
-      </w:r>
-    </w:p>
+        <w:t xml:space="preserve"> the received data is music data, it will be written to a file, or forwarded to the music buffering process. Otherwise, it is control information, like requesting to download a file, or requesting to change streams. Running as long as the program is in the connected state.</w:t>
+      </w:r>
+    </w:p>
+    <w:p/>
     <w:p/>
     <w:p/>
     <w:p>
@@ -8633,13 +8165,7 @@
     <w:p/>
     <w:p>
       <w:r>
-        <w:t>Reads from the transmit buffer, and sends it out the UDP socket to a user specified</w:t>
-      </w:r>
-      <w:r>
-        <w:t xml:space="preserve"> </w:t>
-      </w:r>
-      <w:r>
-        <w:t>address. Running as long as the program is in the connected state.</w:t>
+        <w:t>Reads from the transmit buffer, and sends it out the UDP socket to a user specified address. Running as long as the program is in the connected state.</w:t>
       </w:r>
     </w:p>
     <w:p/>
@@ -8785,15 +8311,7 @@
       </w:r>
       <w:r>
         <w:tab/>
-        <w:t xml:space="preserve">Send the data </w:t>
-      </w:r>
-      <w:proofErr w:type="spellStart"/>
-      <w:r>
-        <w:t>trough</w:t>
-      </w:r>
-      <w:proofErr w:type="spellEnd"/>
-      <w:r>
-        <w:t xml:space="preserve"> the socket</w:t>
+        <w:t>Send the data trough the socket</w:t>
       </w:r>
       <w:r>
         <w:tab/>
@@ -8944,6 +8462,7 @@
         <w:t>}</w:t>
       </w:r>
     </w:p>
+    <w:p/>
     <w:p/>
     <w:p/>
     <w:p>
@@ -9517,13 +9036,7 @@
     <w:p/>
     <w:p>
       <w:r>
-        <w:t>Reads from the music jitter buffer, and writes it the corresponding music buffer</w:t>
-      </w:r>
-      <w:r>
-        <w:t xml:space="preserve"> </w:t>
-      </w:r>
-      <w:r>
-        <w:t>file. Running as long as the program is in the connected state.</w:t>
+        <w:t>Reads from the music jitter buffer, and writes it the corresponding music buffer file. Running as long as the program is in the connected state.</w:t>
       </w:r>
     </w:p>
     <w:p/>
@@ -10159,16 +9672,14 @@
     </w:p>
     <w:p/>
     <w:p/>
+    <w:p/>
     <w:p>
       <w:pPr>
         <w:pStyle w:val="Heading3"/>
       </w:pPr>
       <w:r>
         <w:lastRenderedPageBreak/>
-        <w:t>Voice</w:t>
-      </w:r>
-      <w:r>
-        <w:t xml:space="preserve"> Buffering</w:t>
+        <w:t>Voice Buffering</w:t>
       </w:r>
     </w:p>
     <w:p/>
@@ -10574,17 +10085,7 @@
     <w:p/>
     <w:p/>
     <w:p/>
-    <w:p>
-      <w:pPr>
-        <w:pStyle w:val="Heading3"/>
-        <w:rPr>
-          <w:rFonts w:asciiTheme="minorHAnsi" w:eastAsiaTheme="minorEastAsia" w:hAnsiTheme="minorHAnsi" w:cstheme="minorBidi"/>
-          <w:color w:val="auto"/>
-          <w:sz w:val="22"/>
-          <w:szCs w:val="22"/>
-        </w:rPr>
-      </w:pPr>
-    </w:p>
+    <w:p/>
     <w:p>
       <w:pPr>
         <w:pStyle w:val="Heading3"/>
@@ -10597,13 +10098,7 @@
     <w:p/>
     <w:p>
       <w:r>
-        <w:t>Reads from the temp files created to hold the streamed music data, and writes the data to the audio buffers. Running as long as the application is in</w:t>
-      </w:r>
-      <w:r>
-        <w:t xml:space="preserve"> </w:t>
-      </w:r>
-      <w:r>
-        <w:t>the connected state.</w:t>
+        <w:t>Reads from the temp files created to hold the streamed music data, and writes the data to the audio buffers. Running as long as the application is in the connected state.</w:t>
       </w:r>
     </w:p>
     <w:p/>
@@ -11068,12 +10563,7 @@
       </w:r>
       <w:r>
         <w:tab/>
-      </w:r>
-      <w:r>
-        <w:t>Write</w:t>
-      </w:r>
-      <w:r>
-        <w:t xml:space="preserve"> recording to transmit buffer.</w:t>
+        <w:t>Write recording to transmit buffer.</w:t>
       </w:r>
       <w:r>
         <w:tab/>
@@ -11205,19 +10695,7 @@
     <w:p/>
     <w:p>
       <w:r>
-        <w:t>Reads from the audio buffer, and plays it out through the system's speakers.</w:t>
-      </w:r>
-      <w:r>
-        <w:t xml:space="preserve"> </w:t>
-      </w:r>
-      <w:r>
-        <w:t>Running as long as the application is in</w:t>
-      </w:r>
-      <w:r>
-        <w:t xml:space="preserve"> </w:t>
-      </w:r>
-      <w:r>
-        <w:t>the connected state.</w:t>
+        <w:t>Reads from the audio buffer, and plays it out through the system's speakers. Running as long as the application is in the connected state.</w:t>
       </w:r>
     </w:p>
     <w:p>
@@ -11595,7 +11073,7 @@
           <w:rPr>
             <w:noProof/>
           </w:rPr>
-          <w:t>32</w:t>
+          <w:t>27</w:t>
         </w:r>
         <w:r>
           <w:rPr>
@@ -14406,7 +13884,7 @@
 </file>
 
 <file path=customXml/itemProps1.xml><?xml version="1.0" encoding="utf-8"?>
-<ds:datastoreItem xmlns:ds="http://schemas.openxmlformats.org/officeDocument/2006/customXml" ds:itemID="{84B05E95-076A-4631-8176-07F0029D766D}">
+<ds:datastoreItem xmlns:ds="http://schemas.openxmlformats.org/officeDocument/2006/customXml" ds:itemID="{D9392AC0-5EB3-4112-9021-A384637F4A1E}">
   <ds:schemaRefs>
     <ds:schemaRef ds:uri="http://schemas.openxmlformats.org/officeDocument/2006/bibliography"/>
   </ds:schemaRefs>

</xml_diff>